<commit_message>
SDD: Finish up the design document.
Minor fixes, add diagrams, and finish remaining sections. Mostly 3, 4 5, and 6.
</commit_message>
<xml_diff>
--- a/Documentation/Software Design Document.docx
+++ b/Documentation/Software Design Document.docx
@@ -48,7 +48,13 @@
         <w:pStyle w:val="ByLine"/>
       </w:pPr>
       <w:r>
-        <w:t>Version 1.0 approved</w:t>
+        <w:t>Version 1.0</w:t>
+      </w:r>
+      <w:r>
+        <w:t>1</w:t>
+      </w:r>
+      <w:r>
+        <w:t xml:space="preserve"> approved</w:t>
       </w:r>
     </w:p>
     <w:p>
@@ -66,13 +72,8 @@
         <w:spacing w:after="120"/>
       </w:pPr>
       <w:r>
-        <w:t xml:space="preserve">Joe </w:t>
-      </w:r>
-      <w:proofErr w:type="spellStart"/>
-      <w:r>
-        <w:t>LaCava</w:t>
-      </w:r>
-      <w:proofErr w:type="spellEnd"/>
+        <w:t>Joe LaCava</w:t>
+      </w:r>
     </w:p>
     <w:p>
       <w:pPr>
@@ -89,13 +90,8 @@
         <w:spacing w:after="120"/>
       </w:pPr>
       <w:r>
-        <w:t xml:space="preserve">Derek </w:t>
-      </w:r>
-      <w:proofErr w:type="spellStart"/>
-      <w:r>
-        <w:t>Ouzia</w:t>
-      </w:r>
-      <w:proofErr w:type="spellEnd"/>
+        <w:t>Derek Ouzia</w:t>
+      </w:r>
     </w:p>
     <w:p>
       <w:pPr>
@@ -155,7 +151,7 @@
       <w:bookmarkStart w:id="2" w:name="_Toc346508722"/>
       <w:bookmarkStart w:id="3" w:name="_Toc346508952"/>
       <w:bookmarkStart w:id="4" w:name="_Toc346509227"/>
-      <w:bookmarkStart w:id="5" w:name="_Toc339446104"/>
+      <w:bookmarkStart w:id="5" w:name="_Toc414556362"/>
       <w:bookmarkEnd w:id="0"/>
       <w:bookmarkEnd w:id="1"/>
       <w:bookmarkEnd w:id="2"/>
@@ -163,7 +159,12 @@
       <w:bookmarkEnd w:id="4"/>
       <w:r>
         <w:lastRenderedPageBreak/>
-        <w:t>Table of Contents</w:t>
+        <w:t>Table of Conte</w:t>
+      </w:r>
+      <w:bookmarkStart w:id="6" w:name="_GoBack"/>
+      <w:bookmarkEnd w:id="6"/>
+      <w:r>
+        <w:t>nts</w:t>
       </w:r>
       <w:bookmarkEnd w:id="5"/>
     </w:p>
@@ -208,7 +209,7 @@
         <w:fldChar w:fldCharType="begin"/>
       </w:r>
       <w:r>
-        <w:instrText xml:space="preserve"> PAGEREF _Toc339446104 \h </w:instrText>
+        <w:instrText xml:space="preserve"> PAGEREF _Toc414556362 \h </w:instrText>
       </w:r>
       <w:r>
         <w:fldChar w:fldCharType="separate"/>
@@ -240,7 +241,7 @@
         <w:fldChar w:fldCharType="begin"/>
       </w:r>
       <w:r>
-        <w:instrText xml:space="preserve"> PAGEREF _Toc339446105 \h </w:instrText>
+        <w:instrText xml:space="preserve"> PAGEREF _Toc414556363 \h </w:instrText>
       </w:r>
       <w:r>
         <w:fldChar w:fldCharType="separate"/>
@@ -284,7 +285,7 @@
         <w:fldChar w:fldCharType="begin"/>
       </w:r>
       <w:r>
-        <w:instrText xml:space="preserve"> PAGEREF _Toc339446106 \h </w:instrText>
+        <w:instrText xml:space="preserve"> PAGEREF _Toc414556364 \h </w:instrText>
       </w:r>
       <w:r>
         <w:fldChar w:fldCharType="separate"/>
@@ -344,7 +345,7 @@
         <w:rPr>
           <w:noProof/>
         </w:rPr>
-        <w:instrText xml:space="preserve"> PAGEREF _Toc339446107 \h </w:instrText>
+        <w:instrText xml:space="preserve"> PAGEREF _Toc414556365 \h </w:instrText>
       </w:r>
       <w:r>
         <w:rPr>
@@ -418,7 +419,7 @@
         <w:rPr>
           <w:noProof/>
         </w:rPr>
-        <w:instrText xml:space="preserve"> PAGEREF _Toc339446108 \h </w:instrText>
+        <w:instrText xml:space="preserve"> PAGEREF _Toc414556366 \h </w:instrText>
       </w:r>
       <w:r>
         <w:rPr>
@@ -492,7 +493,7 @@
         <w:rPr>
           <w:noProof/>
         </w:rPr>
-        <w:instrText xml:space="preserve"> PAGEREF _Toc339446109 \h </w:instrText>
+        <w:instrText xml:space="preserve"> PAGEREF _Toc414556367 \h </w:instrText>
       </w:r>
       <w:r>
         <w:rPr>
@@ -566,7 +567,7 @@
         <w:rPr>
           <w:noProof/>
         </w:rPr>
-        <w:instrText xml:space="preserve"> PAGEREF _Toc339446110 \h </w:instrText>
+        <w:instrText xml:space="preserve"> PAGEREF _Toc414556368 \h </w:instrText>
       </w:r>
       <w:r>
         <w:rPr>
@@ -624,7 +625,7 @@
         <w:fldChar w:fldCharType="begin"/>
       </w:r>
       <w:r>
-        <w:instrText xml:space="preserve"> PAGEREF _Toc339446111 \h </w:instrText>
+        <w:instrText xml:space="preserve"> PAGEREF _Toc414556369 \h </w:instrText>
       </w:r>
       <w:r>
         <w:fldChar w:fldCharType="separate"/>
@@ -668,7 +669,7 @@
         <w:fldChar w:fldCharType="begin"/>
       </w:r>
       <w:r>
-        <w:instrText xml:space="preserve"> PAGEREF _Toc339446112 \h </w:instrText>
+        <w:instrText xml:space="preserve"> PAGEREF _Toc414556370 \h </w:instrText>
       </w:r>
       <w:r>
         <w:fldChar w:fldCharType="separate"/>
@@ -728,7 +729,7 @@
         <w:rPr>
           <w:noProof/>
         </w:rPr>
-        <w:instrText xml:space="preserve"> PAGEREF _Toc339446113 \h </w:instrText>
+        <w:instrText xml:space="preserve"> PAGEREF _Toc414556371 \h </w:instrText>
       </w:r>
       <w:r>
         <w:rPr>
@@ -802,7 +803,7 @@
         <w:rPr>
           <w:noProof/>
         </w:rPr>
-        <w:instrText xml:space="preserve"> PAGEREF _Toc339446114 \h </w:instrText>
+        <w:instrText xml:space="preserve"> PAGEREF _Toc414556372 \h </w:instrText>
       </w:r>
       <w:r>
         <w:rPr>
@@ -876,7 +877,7 @@
         <w:rPr>
           <w:noProof/>
         </w:rPr>
-        <w:instrText xml:space="preserve"> PAGEREF _Toc339446115 \h </w:instrText>
+        <w:instrText xml:space="preserve"> PAGEREF _Toc414556373 \h </w:instrText>
       </w:r>
       <w:r>
         <w:rPr>
@@ -893,7 +894,7 @@
         <w:rPr>
           <w:noProof/>
         </w:rPr>
-        <w:t>2</w:t>
+        <w:t>3</w:t>
       </w:r>
       <w:r>
         <w:rPr>
@@ -934,13 +935,13 @@
         <w:fldChar w:fldCharType="begin"/>
       </w:r>
       <w:r>
-        <w:instrText xml:space="preserve"> PAGEREF _Toc339446116 \h </w:instrText>
+        <w:instrText xml:space="preserve"> PAGEREF _Toc414556374 \h </w:instrText>
       </w:r>
       <w:r>
         <w:fldChar w:fldCharType="separate"/>
       </w:r>
       <w:r>
-        <w:t>2</w:t>
+        <w:t>4</w:t>
       </w:r>
       <w:r>
         <w:fldChar w:fldCharType="end"/>
@@ -994,7 +995,7 @@
         <w:rPr>
           <w:noProof/>
         </w:rPr>
-        <w:instrText xml:space="preserve"> PAGEREF _Toc339446117 \h </w:instrText>
+        <w:instrText xml:space="preserve"> PAGEREF _Toc414556375 \h </w:instrText>
       </w:r>
       <w:r>
         <w:rPr>
@@ -1011,7 +1012,7 @@
         <w:rPr>
           <w:noProof/>
         </w:rPr>
-        <w:t>2</w:t>
+        <w:t>4</w:t>
       </w:r>
       <w:r>
         <w:rPr>
@@ -1068,7 +1069,7 @@
         <w:rPr>
           <w:noProof/>
         </w:rPr>
-        <w:instrText xml:space="preserve"> PAGEREF _Toc339446118 \h </w:instrText>
+        <w:instrText xml:space="preserve"> PAGEREF _Toc414556376 \h </w:instrText>
       </w:r>
       <w:r>
         <w:rPr>
@@ -1085,7 +1086,7 @@
         <w:rPr>
           <w:noProof/>
         </w:rPr>
-        <w:t>2</w:t>
+        <w:t>4</w:t>
       </w:r>
       <w:r>
         <w:rPr>
@@ -1126,13 +1127,13 @@
         <w:fldChar w:fldCharType="begin"/>
       </w:r>
       <w:r>
-        <w:instrText xml:space="preserve"> PAGEREF _Toc339446119 \h </w:instrText>
+        <w:instrText xml:space="preserve"> PAGEREF _Toc414556377 \h </w:instrText>
       </w:r>
       <w:r>
         <w:fldChar w:fldCharType="separate"/>
       </w:r>
       <w:r>
-        <w:t>2</w:t>
+        <w:t>5</w:t>
       </w:r>
       <w:r>
         <w:fldChar w:fldCharType="end"/>
@@ -1170,13 +1171,13 @@
         <w:fldChar w:fldCharType="begin"/>
       </w:r>
       <w:r>
-        <w:instrText xml:space="preserve"> PAGEREF _Toc339446120 \h </w:instrText>
+        <w:instrText xml:space="preserve"> PAGEREF _Toc414556378 \h </w:instrText>
       </w:r>
       <w:r>
         <w:fldChar w:fldCharType="separate"/>
       </w:r>
       <w:r>
-        <w:t>2</w:t>
+        <w:t>6</w:t>
       </w:r>
       <w:r>
         <w:fldChar w:fldCharType="end"/>
@@ -1230,7 +1231,7 @@
         <w:rPr>
           <w:noProof/>
         </w:rPr>
-        <w:instrText xml:space="preserve"> PAGEREF _Toc339446121 \h </w:instrText>
+        <w:instrText xml:space="preserve"> PAGEREF _Toc414556379 \h </w:instrText>
       </w:r>
       <w:r>
         <w:rPr>
@@ -1247,7 +1248,7 @@
         <w:rPr>
           <w:noProof/>
         </w:rPr>
-        <w:t>2</w:t>
+        <w:t>6</w:t>
       </w:r>
       <w:r>
         <w:rPr>
@@ -1304,7 +1305,7 @@
         <w:rPr>
           <w:noProof/>
         </w:rPr>
-        <w:instrText xml:space="preserve"> PAGEREF _Toc339446122 \h </w:instrText>
+        <w:instrText xml:space="preserve"> PAGEREF _Toc414556380 \h </w:instrText>
       </w:r>
       <w:r>
         <w:rPr>
@@ -1321,7 +1322,7 @@
         <w:rPr>
           <w:noProof/>
         </w:rPr>
-        <w:t>3</w:t>
+        <w:t>6</w:t>
       </w:r>
       <w:r>
         <w:rPr>
@@ -1378,7 +1379,7 @@
         <w:rPr>
           <w:noProof/>
         </w:rPr>
-        <w:instrText xml:space="preserve"> PAGEREF _Toc339446123 \h </w:instrText>
+        <w:instrText xml:space="preserve"> PAGEREF _Toc414556381 \h </w:instrText>
       </w:r>
       <w:r>
         <w:rPr>
@@ -1395,7 +1396,7 @@
         <w:rPr>
           <w:noProof/>
         </w:rPr>
-        <w:t>3</w:t>
+        <w:t>6</w:t>
       </w:r>
       <w:r>
         <w:rPr>
@@ -1436,13 +1437,13 @@
         <w:fldChar w:fldCharType="begin"/>
       </w:r>
       <w:r>
-        <w:instrText xml:space="preserve"> PAGEREF _Toc339446124 \h </w:instrText>
+        <w:instrText xml:space="preserve"> PAGEREF _Toc414556382 \h </w:instrText>
       </w:r>
       <w:r>
         <w:fldChar w:fldCharType="separate"/>
       </w:r>
       <w:r>
-        <w:t>3</w:t>
+        <w:t>6</w:t>
       </w:r>
       <w:r>
         <w:fldChar w:fldCharType="end"/>
@@ -1468,13 +1469,13 @@
         <w:fldChar w:fldCharType="begin"/>
       </w:r>
       <w:r>
-        <w:instrText xml:space="preserve"> PAGEREF _Toc339446125 \h </w:instrText>
+        <w:instrText xml:space="preserve"> PAGEREF _Toc414556383 \h </w:instrText>
       </w:r>
       <w:r>
         <w:fldChar w:fldCharType="separate"/>
       </w:r>
       <w:r>
-        <w:t>3</w:t>
+        <w:t>7</w:t>
       </w:r>
       <w:r>
         <w:fldChar w:fldCharType="end"/>
@@ -1491,6 +1492,238 @@
         </w:rPr>
       </w:pPr>
       <w:r>
+        <w:rPr>
+          <w:rFonts w:ascii="Symbol" w:hAnsi="Symbol"/>
+          <w:b w:val="0"/>
+        </w:rPr>
+        <w:t></w:t>
+      </w:r>
+      <w:r>
+        <w:rPr>
+          <w:rFonts w:asciiTheme="minorHAnsi" w:eastAsiaTheme="minorEastAsia" w:hAnsiTheme="minorHAnsi" w:cstheme="minorBidi"/>
+          <w:b w:val="0"/>
+          <w:sz w:val="22"/>
+          <w:szCs w:val="22"/>
+        </w:rPr>
+        <w:tab/>
+      </w:r>
+      <w:r>
+        <w:rPr>
+          <w:rFonts w:ascii="Times New Roman" w:hAnsi="Times New Roman"/>
+        </w:rPr>
+        <w:t xml:space="preserve">SRS – </w:t>
+      </w:r>
+      <w:r>
+        <w:rPr>
+          <w:rFonts w:ascii="Times New Roman" w:hAnsi="Times New Roman"/>
+          <w:b w:val="0"/>
+        </w:rPr>
+        <w:t>Software Requirements Specification. This documents that specifies the requirements for a project.</w:t>
+      </w:r>
+      <w:r>
+        <w:tab/>
+      </w:r>
+      <w:r>
+        <w:fldChar w:fldCharType="begin"/>
+      </w:r>
+      <w:r>
+        <w:instrText xml:space="preserve"> PAGEREF _Toc414556384 \h </w:instrText>
+      </w:r>
+      <w:r>
+        <w:fldChar w:fldCharType="separate"/>
+      </w:r>
+      <w:r>
+        <w:t>7</w:t>
+      </w:r>
+      <w:r>
+        <w:fldChar w:fldCharType="end"/>
+      </w:r>
+    </w:p>
+    <w:p>
+      <w:pPr>
+        <w:pStyle w:val="TOC1"/>
+        <w:rPr>
+          <w:rFonts w:asciiTheme="minorHAnsi" w:eastAsiaTheme="minorEastAsia" w:hAnsiTheme="minorHAnsi" w:cstheme="minorBidi"/>
+          <w:b w:val="0"/>
+          <w:sz w:val="22"/>
+          <w:szCs w:val="22"/>
+        </w:rPr>
+      </w:pPr>
+      <w:r>
+        <w:rPr>
+          <w:rFonts w:ascii="Symbol" w:hAnsi="Symbol"/>
+          <w:b w:val="0"/>
+        </w:rPr>
+        <w:t></w:t>
+      </w:r>
+      <w:r>
+        <w:rPr>
+          <w:rFonts w:asciiTheme="minorHAnsi" w:eastAsiaTheme="minorEastAsia" w:hAnsiTheme="minorHAnsi" w:cstheme="minorBidi"/>
+          <w:b w:val="0"/>
+          <w:sz w:val="22"/>
+          <w:szCs w:val="22"/>
+        </w:rPr>
+        <w:tab/>
+      </w:r>
+      <w:r>
+        <w:rPr>
+          <w:rFonts w:ascii="Times New Roman" w:hAnsi="Times New Roman"/>
+        </w:rPr>
+        <w:t xml:space="preserve">EGA – </w:t>
+      </w:r>
+      <w:r>
+        <w:rPr>
+          <w:rFonts w:ascii="Times New Roman" w:hAnsi="Times New Roman"/>
+          <w:b w:val="0"/>
+        </w:rPr>
+        <w:t>Exam Generation Application. The project that this SRS is for.</w:t>
+      </w:r>
+      <w:r>
+        <w:tab/>
+      </w:r>
+      <w:r>
+        <w:fldChar w:fldCharType="begin"/>
+      </w:r>
+      <w:r>
+        <w:instrText xml:space="preserve"> PAGEREF _Toc414556385 \h </w:instrText>
+      </w:r>
+      <w:r>
+        <w:fldChar w:fldCharType="separate"/>
+      </w:r>
+      <w:r>
+        <w:t>7</w:t>
+      </w:r>
+      <w:r>
+        <w:fldChar w:fldCharType="end"/>
+      </w:r>
+    </w:p>
+    <w:p>
+      <w:pPr>
+        <w:pStyle w:val="TOC1"/>
+        <w:rPr>
+          <w:rFonts w:asciiTheme="minorHAnsi" w:eastAsiaTheme="minorEastAsia" w:hAnsiTheme="minorHAnsi" w:cstheme="minorBidi"/>
+          <w:b w:val="0"/>
+          <w:sz w:val="22"/>
+          <w:szCs w:val="22"/>
+        </w:rPr>
+      </w:pPr>
+      <w:r>
+        <w:rPr>
+          <w:rFonts w:ascii="Symbol" w:hAnsi="Symbol"/>
+          <w:b w:val="0"/>
+        </w:rPr>
+        <w:t></w:t>
+      </w:r>
+      <w:r>
+        <w:rPr>
+          <w:rFonts w:asciiTheme="minorHAnsi" w:eastAsiaTheme="minorEastAsia" w:hAnsiTheme="minorHAnsi" w:cstheme="minorBidi"/>
+          <w:b w:val="0"/>
+          <w:sz w:val="22"/>
+          <w:szCs w:val="22"/>
+        </w:rPr>
+        <w:tab/>
+      </w:r>
+      <w:r>
+        <w:rPr>
+          <w:rFonts w:ascii="Times New Roman" w:hAnsi="Times New Roman"/>
+        </w:rPr>
+        <w:t xml:space="preserve">CLI – </w:t>
+      </w:r>
+      <w:r>
+        <w:rPr>
+          <w:rFonts w:ascii="Times New Roman" w:hAnsi="Times New Roman"/>
+          <w:b w:val="0"/>
+        </w:rPr>
+        <w:t>Command Line Interface. The user will issue commands using the keyboard to interact with the application.</w:t>
+      </w:r>
+      <w:r>
+        <w:tab/>
+      </w:r>
+      <w:r>
+        <w:fldChar w:fldCharType="begin"/>
+      </w:r>
+      <w:r>
+        <w:instrText xml:space="preserve"> PAGEREF _Toc414556386 \h </w:instrText>
+      </w:r>
+      <w:r>
+        <w:fldChar w:fldCharType="separate"/>
+      </w:r>
+      <w:r>
+        <w:t>7</w:t>
+      </w:r>
+      <w:r>
+        <w:fldChar w:fldCharType="end"/>
+      </w:r>
+    </w:p>
+    <w:p>
+      <w:pPr>
+        <w:pStyle w:val="TOC1"/>
+        <w:rPr>
+          <w:rFonts w:asciiTheme="minorHAnsi" w:eastAsiaTheme="minorEastAsia" w:hAnsiTheme="minorHAnsi" w:cstheme="minorBidi"/>
+          <w:b w:val="0"/>
+          <w:sz w:val="22"/>
+          <w:szCs w:val="22"/>
+        </w:rPr>
+      </w:pPr>
+      <w:r>
+        <w:rPr>
+          <w:rFonts w:ascii="Symbol" w:hAnsi="Symbol"/>
+          <w:b w:val="0"/>
+        </w:rPr>
+        <w:t></w:t>
+      </w:r>
+      <w:r>
+        <w:rPr>
+          <w:rFonts w:asciiTheme="minorHAnsi" w:eastAsiaTheme="minorEastAsia" w:hAnsiTheme="minorHAnsi" w:cstheme="minorBidi"/>
+          <w:b w:val="0"/>
+          <w:sz w:val="22"/>
+          <w:szCs w:val="22"/>
+        </w:rPr>
+        <w:tab/>
+      </w:r>
+      <w:r>
+        <w:rPr>
+          <w:rFonts w:ascii="Times New Roman" w:hAnsi="Times New Roman"/>
+        </w:rPr>
+        <w:t xml:space="preserve">JSON – </w:t>
+      </w:r>
+      <w:r>
+        <w:rPr>
+          <w:rFonts w:ascii="Times New Roman" w:hAnsi="Times New Roman"/>
+          <w:b w:val="0"/>
+        </w:rPr>
+        <w:t>JavaScript Object Notation. A format that allows representation of objects in a text format.</w:t>
+      </w:r>
+      <w:r>
+        <w:tab/>
+      </w:r>
+      <w:r>
+        <w:fldChar w:fldCharType="begin"/>
+      </w:r>
+      <w:r>
+        <w:instrText xml:space="preserve"> PAGEREF _Toc414556387 \h </w:instrText>
+      </w:r>
+      <w:r>
+        <w:fldChar w:fldCharType="separate"/>
+      </w:r>
+      <w:r>
+        <w:t>7</w:t>
+      </w:r>
+      <w:r>
+        <w:fldChar w:fldCharType="end"/>
+      </w:r>
+    </w:p>
+    <w:p>
+      <w:pPr>
+        <w:pStyle w:val="TOC1"/>
+        <w:rPr>
+          <w:rFonts w:asciiTheme="minorHAnsi" w:eastAsiaTheme="minorEastAsia" w:hAnsiTheme="minorHAnsi" w:cstheme="minorBidi"/>
+          <w:b w:val="0"/>
+          <w:sz w:val="22"/>
+          <w:szCs w:val="22"/>
+        </w:rPr>
+      </w:pPr>
+      <w:r>
         <w:t>Appendix B: To Be Determined List</w:t>
       </w:r>
       <w:r>
@@ -1500,13 +1733,13 @@
         <w:fldChar w:fldCharType="begin"/>
       </w:r>
       <w:r>
-        <w:instrText xml:space="preserve"> PAGEREF _Toc339446126 \h </w:instrText>
+        <w:instrText xml:space="preserve"> PAGEREF _Toc414556388 \h </w:instrText>
       </w:r>
       <w:r>
         <w:fldChar w:fldCharType="separate"/>
       </w:r>
       <w:r>
-        <w:t>3</w:t>
+        <w:t>7</w:t>
       </w:r>
       <w:r>
         <w:fldChar w:fldCharType="end"/>
@@ -1542,11 +1775,11 @@
       <w:pPr>
         <w:pStyle w:val="TOCEntry"/>
       </w:pPr>
-      <w:bookmarkStart w:id="6" w:name="_Toc339446105"/>
+      <w:bookmarkStart w:id="7" w:name="_Toc414556363"/>
       <w:r>
         <w:t>Revision History</w:t>
       </w:r>
-      <w:bookmarkEnd w:id="6"/>
+      <w:bookmarkEnd w:id="7"/>
     </w:p>
     <w:tbl>
       <w:tblPr>
@@ -1737,6 +1970,9 @@
             <w:pPr>
               <w:spacing w:before="40" w:after="40"/>
             </w:pPr>
+            <w:r>
+              <w:t>Bryan Smith</w:t>
+            </w:r>
           </w:p>
         </w:tc>
         <w:tc>
@@ -1747,6 +1983,9 @@
             <w:pPr>
               <w:spacing w:before="40" w:after="40"/>
             </w:pPr>
+            <w:r>
+              <w:t>3/19/15</w:t>
+            </w:r>
           </w:p>
         </w:tc>
         <w:tc>
@@ -1757,6 +1996,14 @@
             <w:pPr>
               <w:spacing w:before="40" w:after="40"/>
             </w:pPr>
+            <w:r>
+              <w:t xml:space="preserve">Minor fixes, add diagrams, and finish remaining sections.  </w:t>
+            </w:r>
+            <w:proofErr w:type="gramStart"/>
+            <w:r>
+              <w:t>Mostly 3, 4 5, and 6.</w:t>
+            </w:r>
+            <w:proofErr w:type="gramEnd"/>
           </w:p>
         </w:tc>
         <w:tc>
@@ -1767,6 +2014,9 @@
             <w:pPr>
               <w:spacing w:before="40" w:after="40"/>
             </w:pPr>
+            <w:r>
+              <w:t>1.01</w:t>
+            </w:r>
           </w:p>
         </w:tc>
       </w:tr>
@@ -1849,26 +2099,26 @@
       <w:pPr>
         <w:pStyle w:val="Heading1"/>
       </w:pPr>
-      <w:bookmarkStart w:id="7" w:name="_Toc439994665"/>
-      <w:bookmarkStart w:id="8" w:name="_Toc339446106"/>
+      <w:bookmarkStart w:id="8" w:name="_Toc439994665"/>
+      <w:bookmarkStart w:id="9" w:name="_Toc414556364"/>
       <w:r>
         <w:lastRenderedPageBreak/>
         <w:t>Introduction</w:t>
       </w:r>
-      <w:bookmarkEnd w:id="7"/>
       <w:bookmarkEnd w:id="8"/>
+      <w:bookmarkEnd w:id="9"/>
     </w:p>
     <w:p>
       <w:pPr>
         <w:pStyle w:val="Heading2"/>
       </w:pPr>
-      <w:bookmarkStart w:id="9" w:name="_Toc439994667"/>
-      <w:bookmarkStart w:id="10" w:name="_Toc339446107"/>
+      <w:bookmarkStart w:id="10" w:name="_Toc439994667"/>
+      <w:bookmarkStart w:id="11" w:name="_Toc414556365"/>
       <w:r>
         <w:t>Purpose</w:t>
       </w:r>
-      <w:bookmarkEnd w:id="9"/>
       <w:bookmarkEnd w:id="10"/>
+      <w:bookmarkEnd w:id="11"/>
       <w:r>
         <w:t xml:space="preserve"> </w:t>
       </w:r>
@@ -1884,37 +2134,110 @@
         <w:rPr>
           <w:i w:val="0"/>
         </w:rPr>
-        <w:t>The purpose of this Software Design Document is to define the architecture and system design of the Exam Generation Application in its entirety.</w:t>
+        <w:t>The purpose of this Software Design Document is to define the architecture and system design of the Exam Generation Application in its entirety</w:t>
+      </w:r>
+      <w:r>
+        <w:rPr>
+          <w:i w:val="0"/>
+        </w:rPr>
+        <w:t>, showing and describing the subcomponents accurately</w:t>
+      </w:r>
+      <w:r>
+        <w:rPr>
+          <w:i w:val="0"/>
+        </w:rPr>
+        <w:t>.</w:t>
       </w:r>
     </w:p>
     <w:p>
       <w:pPr>
         <w:pStyle w:val="Heading2"/>
       </w:pPr>
-      <w:bookmarkStart w:id="11" w:name="_Toc339446108"/>
+      <w:bookmarkStart w:id="12" w:name="_Toc414556366"/>
       <w:r>
         <w:t>Product Scope</w:t>
       </w:r>
-      <w:bookmarkEnd w:id="11"/>
+      <w:bookmarkEnd w:id="12"/>
     </w:p>
     <w:p>
       <w:pPr>
         <w:pStyle w:val="template"/>
-      </w:pPr>
-      <w:r>
-        <w:t>&lt;</w:t>
-      </w:r>
-      <w:r>
-        <w:t>Provide a description and scope of the software and explain the goals, objectives and benefits of your project. This will provide the basis for the brief description of your product</w:t>
-      </w:r>
-      <w:r>
-        <w:t>.&gt;</w:t>
-      </w:r>
+        <w:rPr>
+          <w:i w:val="0"/>
+        </w:rPr>
+      </w:pPr>
+      <w:r>
+        <w:rPr>
+          <w:i w:val="0"/>
+        </w:rPr>
+        <w:t xml:space="preserve">The Exam Generation Application is a program written in Java to be used by </w:t>
+      </w:r>
+      <w:r>
+        <w:rPr>
+          <w:i w:val="0"/>
+        </w:rPr>
+        <w:t>professors.  The</w:t>
+      </w:r>
+      <w:r>
+        <w:rPr>
+          <w:i w:val="0"/>
+        </w:rPr>
+        <w:t xml:space="preserve"> goals of the Exam Generation Application</w:t>
+      </w:r>
+      <w:r>
+        <w:rPr>
+          <w:i w:val="0"/>
+        </w:rPr>
+        <w:t xml:space="preserve"> are to provide a simple generator for creating tests based on a bank of various questions (matching, short answer, true/false</w:t>
+      </w:r>
+      <w:r>
+        <w:rPr>
+          <w:i w:val="0"/>
+        </w:rPr>
+        <w:t>, multiple choice</w:t>
+      </w:r>
+      <w:r>
+        <w:rPr>
+          <w:i w:val="0"/>
+        </w:rPr>
+        <w:t>).</w:t>
+      </w:r>
+    </w:p>
+    <w:p>
+      <w:pPr>
+        <w:pStyle w:val="Heading2"/>
+      </w:pPr>
+      <w:bookmarkStart w:id="13" w:name="_Toc414556367"/>
+      <w:r>
+        <w:t>Overview</w:t>
+      </w:r>
+      <w:bookmarkEnd w:id="13"/>
     </w:p>
     <w:p>
       <w:pPr>
         <w:pStyle w:val="template"/>
-      </w:pPr>
+        <w:rPr>
+          <w:i w:val="0"/>
+        </w:rPr>
+      </w:pPr>
+      <w:r>
+        <w:rPr>
+          <w:i w:val="0"/>
+        </w:rPr>
+        <w:t>This document includes various UML diagrams to both define and describe how the Exam Generator Application shall function</w:t>
+      </w:r>
+      <w:r>
+        <w:rPr>
+          <w:i w:val="0"/>
+        </w:rPr>
+        <w:t xml:space="preserve"> and how the components interconnect</w:t>
+      </w:r>
+      <w:r>
+        <w:rPr>
+          <w:i w:val="0"/>
+        </w:rPr>
+        <w:t xml:space="preserve">. </w:t>
+      </w:r>
     </w:p>
     <w:p>
       <w:pPr>
@@ -1923,121 +2246,1072 @@
           <w:i w:val="0"/>
         </w:rPr>
       </w:pPr>
-      <w:r>
-        <w:rPr>
-          <w:i w:val="0"/>
-        </w:rPr>
-        <w:t xml:space="preserve">The Exam Generation Application is a program written in Java to be used by professors. It provides the </w:t>
-      </w:r>
-      <w:r>
-        <w:rPr>
-          <w:i w:val="0"/>
-        </w:rPr>
-        <w:t>ability. The</w:t>
-      </w:r>
-      <w:r>
-        <w:rPr>
-          <w:i w:val="0"/>
-        </w:rPr>
-        <w:t xml:space="preserve"> goals of the Exam Generation Application</w:t>
-      </w:r>
-      <w:r>
-        <w:rPr>
-          <w:i w:val="0"/>
-        </w:rPr>
-        <w:t xml:space="preserve"> are to provide a simple generator for creating tests based on a bank of various questions (matching, short answer, true/false).</w:t>
-      </w:r>
     </w:p>
     <w:p>
       <w:pPr>
         <w:pStyle w:val="Heading2"/>
       </w:pPr>
-      <w:bookmarkStart w:id="12" w:name="_Toc339446109"/>
-      <w:r>
-        <w:t>Overview</w:t>
-      </w:r>
-      <w:bookmarkEnd w:id="12"/>
+      <w:bookmarkStart w:id="14" w:name="_Toc414556368"/>
+      <w:r>
+        <w:t>References</w:t>
+      </w:r>
+      <w:bookmarkEnd w:id="14"/>
+    </w:p>
+    <w:p>
+      <w:r>
+        <w:t>No references used.</w:t>
+      </w:r>
+    </w:p>
+    <w:p>
+      <w:pPr>
+        <w:pStyle w:val="Heading1"/>
+      </w:pPr>
+      <w:bookmarkStart w:id="15" w:name="_Toc414556369"/>
+      <w:r>
+        <w:t>System Overview</w:t>
+      </w:r>
+      <w:bookmarkEnd w:id="15"/>
     </w:p>
     <w:p>
       <w:pPr>
         <w:pStyle w:val="template"/>
-      </w:pPr>
-      <w:r>
-        <w:t>&lt;</w:t>
-      </w:r>
-      <w:r>
-        <w:rPr>
-          <w:rFonts w:ascii="TimesNewRomanPSMT-Identity-H" w:hAnsi="TimesNewRomanPSMT-Identity-H" w:cs="TimesNewRomanPSMT-Identity-H"/>
-          <w:szCs w:val="24"/>
-        </w:rPr>
-        <w:t>Provide an overview of this document and its organization.</w:t>
-      </w:r>
-      <w:r>
-        <w:t>&gt;</w:t>
-      </w:r>
+        <w:rPr>
+          <w:i w:val="0"/>
+        </w:rPr>
+      </w:pPr>
+      <w:r>
+        <w:rPr>
+          <w:i w:val="0"/>
+        </w:rPr>
+        <w:t>The Exam Generation Application</w:t>
+      </w:r>
+      <w:r>
+        <w:rPr>
+          <w:i w:val="0"/>
+        </w:rPr>
+        <w:t xml:space="preserve"> is a new project</w:t>
+      </w:r>
+      <w:r>
+        <w:rPr>
+          <w:i w:val="0"/>
+        </w:rPr>
+        <w:t xml:space="preserve"> </w:t>
+      </w:r>
+      <w:r>
+        <w:rPr>
+          <w:i w:val="0"/>
+        </w:rPr>
+        <w:t>allows the ability to generate an exam from two separate input JSON files, one featuring the sets of questions and the other guiding how many questions of each type should be selected</w:t>
+      </w:r>
+      <w:proofErr w:type="gramStart"/>
+      <w:r>
+        <w:rPr>
+          <w:i w:val="0"/>
+        </w:rPr>
+        <w:t>.</w:t>
+      </w:r>
+      <w:r>
+        <w:rPr>
+          <w:i w:val="0"/>
+        </w:rPr>
+        <w:t xml:space="preserve"> </w:t>
+      </w:r>
+      <w:proofErr w:type="gramEnd"/>
+      <w:r>
+        <w:rPr>
+          <w:i w:val="0"/>
+        </w:rPr>
+        <w:t xml:space="preserve">Questions will be one of four types; short answer, matching, true/false, or multiple choice. </w:t>
+      </w:r>
+    </w:p>
+    <w:p>
+      <w:pPr>
+        <w:pStyle w:val="Heading1"/>
+      </w:pPr>
+      <w:bookmarkStart w:id="16" w:name="_Toc414556370"/>
+      <w:r>
+        <w:t>System Architecture</w:t>
+      </w:r>
+      <w:bookmarkEnd w:id="16"/>
+    </w:p>
+    <w:p>
+      <w:pPr>
+        <w:pStyle w:val="Heading2"/>
+      </w:pPr>
+      <w:bookmarkStart w:id="17" w:name="_Toc414556371"/>
+      <w:r>
+        <w:t>Architectural Design</w:t>
+      </w:r>
+      <w:bookmarkEnd w:id="17"/>
     </w:p>
     <w:p>
       <w:pPr>
         <w:pStyle w:val="template"/>
-      </w:pPr>
+        <w:rPr>
+          <w:i w:val="0"/>
+        </w:rPr>
+      </w:pPr>
+      <w:r>
+        <w:rPr>
+          <w:i w:val="0"/>
+        </w:rPr>
+        <w:t xml:space="preserve">The Exam Generation Application shall contain </w:t>
+      </w:r>
+      <w:proofErr w:type="gramStart"/>
+      <w:r>
+        <w:rPr>
+          <w:i w:val="0"/>
+        </w:rPr>
+        <w:t>3</w:t>
+      </w:r>
+      <w:proofErr w:type="gramEnd"/>
+      <w:r>
+        <w:rPr>
+          <w:i w:val="0"/>
+        </w:rPr>
+        <w:t xml:space="preserve"> packages.  </w:t>
+      </w:r>
+      <w:proofErr w:type="gramStart"/>
+      <w:r>
+        <w:rPr>
+          <w:i w:val="0"/>
+        </w:rPr>
+        <w:t>A default package containing the required (by the Java programming language) main class.</w:t>
+      </w:r>
+      <w:proofErr w:type="gramEnd"/>
+      <w:r>
+        <w:rPr>
+          <w:i w:val="0"/>
+        </w:rPr>
+        <w:t xml:space="preserve">  The second package is the </w:t>
+      </w:r>
+      <w:proofErr w:type="spellStart"/>
+      <w:r>
+        <w:rPr>
+          <w:i w:val="0"/>
+        </w:rPr>
+        <w:t>CommandLine</w:t>
+      </w:r>
+      <w:proofErr w:type="spellEnd"/>
+      <w:r>
+        <w:rPr>
+          <w:i w:val="0"/>
+        </w:rPr>
+        <w:t xml:space="preserve"> package, which will contain classes relating to user input.  Lastly, the third package is the </w:t>
+      </w:r>
+      <w:proofErr w:type="spellStart"/>
+      <w:r>
+        <w:rPr>
+          <w:i w:val="0"/>
+        </w:rPr>
+        <w:t>JsonParsing</w:t>
+      </w:r>
+      <w:proofErr w:type="spellEnd"/>
+      <w:r>
+        <w:rPr>
+          <w:i w:val="0"/>
+        </w:rPr>
+        <w:t xml:space="preserve"> </w:t>
+      </w:r>
+      <w:proofErr w:type="gramStart"/>
+      <w:r>
+        <w:rPr>
+          <w:i w:val="0"/>
+        </w:rPr>
+        <w:t>package which shall handle the parsing</w:t>
+      </w:r>
+      <w:proofErr w:type="gramEnd"/>
+      <w:r>
+        <w:rPr>
+          <w:i w:val="0"/>
+        </w:rPr>
+        <w:t xml:space="preserve"> and construction of the data read in by the application</w:t>
+      </w:r>
+      <w:r>
+        <w:rPr>
+          <w:i w:val="0"/>
+        </w:rPr>
+        <w:t xml:space="preserve">.  The main class will contain instances of a single </w:t>
+      </w:r>
+      <w:proofErr w:type="spellStart"/>
+      <w:r>
+        <w:rPr>
+          <w:i w:val="0"/>
+        </w:rPr>
+        <w:t>CommandLine</w:t>
+      </w:r>
+      <w:proofErr w:type="spellEnd"/>
+      <w:r>
+        <w:rPr>
+          <w:i w:val="0"/>
+        </w:rPr>
+        <w:t xml:space="preserve"> package class, as well as at least one class from the </w:t>
+      </w:r>
+      <w:proofErr w:type="spellStart"/>
+      <w:r>
+        <w:rPr>
+          <w:i w:val="0"/>
+        </w:rPr>
+        <w:t>JsonParsing</w:t>
+      </w:r>
+      <w:proofErr w:type="spellEnd"/>
+      <w:r>
+        <w:rPr>
+          <w:i w:val="0"/>
+        </w:rPr>
+        <w:t xml:space="preserve"> package.  The main class will use the </w:t>
+      </w:r>
+      <w:proofErr w:type="spellStart"/>
+      <w:r>
+        <w:rPr>
+          <w:i w:val="0"/>
+        </w:rPr>
+        <w:t>CommandLine</w:t>
+      </w:r>
+      <w:proofErr w:type="spellEnd"/>
+      <w:r>
+        <w:rPr>
+          <w:i w:val="0"/>
+        </w:rPr>
+        <w:t xml:space="preserve"> package classes to take input from the user and to load and save files</w:t>
+      </w:r>
+      <w:proofErr w:type="gramStart"/>
+      <w:r>
+        <w:rPr>
+          <w:i w:val="0"/>
+        </w:rPr>
+        <w:t xml:space="preserve">. </w:t>
+      </w:r>
+      <w:proofErr w:type="gramEnd"/>
+      <w:r>
+        <w:rPr>
+          <w:i w:val="0"/>
+        </w:rPr>
+        <w:t xml:space="preserve">The </w:t>
+      </w:r>
+      <w:proofErr w:type="spellStart"/>
+      <w:r>
+        <w:rPr>
+          <w:i w:val="0"/>
+        </w:rPr>
+        <w:t>JsonParsing</w:t>
+      </w:r>
+      <w:proofErr w:type="spellEnd"/>
+      <w:r>
+        <w:rPr>
+          <w:i w:val="0"/>
+        </w:rPr>
+        <w:t xml:space="preserve"> package classes will be used to parse and generate data read in from the JSON files.</w:t>
+      </w:r>
     </w:p>
     <w:p>
       <w:pPr>
         <w:pStyle w:val="template"/>
-        <w:rPr>
-          <w:i w:val="0"/>
-        </w:rPr>
-      </w:pPr>
-      <w:r>
-        <w:rPr>
-          <w:i w:val="0"/>
-        </w:rPr>
-        <w:t xml:space="preserve">This document includes various UML diagrams to both define and describe how the Exam Generator Application shall function. </w:t>
-      </w:r>
+      </w:pPr>
     </w:p>
     <w:p>
       <w:pPr>
         <w:pStyle w:val="Heading2"/>
       </w:pPr>
-      <w:bookmarkStart w:id="13" w:name="_Toc339446110"/>
-      <w:r>
-        <w:t>References</w:t>
-      </w:r>
-      <w:bookmarkEnd w:id="13"/>
+      <w:bookmarkStart w:id="18" w:name="_Toc414556372"/>
+      <w:r>
+        <w:lastRenderedPageBreak/>
+        <w:t>Decomposition Description</w:t>
+      </w:r>
+      <w:bookmarkStart w:id="19" w:name="_Toc439994685"/>
+      <w:bookmarkEnd w:id="18"/>
+    </w:p>
+    <w:p>
+      <w:r>
+        <w:fldChar w:fldCharType="begin"/>
+      </w:r>
+      <w:r>
+        <w:instrText xml:space="preserve"> REF _Ref414555005 \h </w:instrText>
+      </w:r>
+      <w:r>
+        <w:fldChar w:fldCharType="separate"/>
+      </w:r>
+      <w:r>
+        <w:t xml:space="preserve">Figure </w:t>
+      </w:r>
+      <w:r>
+        <w:rPr>
+          <w:noProof/>
+        </w:rPr>
+        <w:t>3</w:t>
+      </w:r>
+      <w:r>
+        <w:noBreakHyphen/>
+      </w:r>
+      <w:r>
+        <w:rPr>
+          <w:noProof/>
+        </w:rPr>
+        <w:t>A</w:t>
+      </w:r>
+      <w:r>
+        <w:fldChar w:fldCharType="end"/>
+      </w:r>
+      <w:r>
+        <w:t xml:space="preserve"> </w:t>
+      </w:r>
+      <w:r>
+        <w:t xml:space="preserve">below is a use case diagram, and </w:t>
+      </w:r>
+      <w:r>
+        <w:fldChar w:fldCharType="begin"/>
+      </w:r>
+      <w:r>
+        <w:instrText xml:space="preserve"> REF _Ref414555048 \h </w:instrText>
+      </w:r>
+      <w:r>
+        <w:fldChar w:fldCharType="separate"/>
+      </w:r>
+      <w:r>
+        <w:t xml:space="preserve">Figure </w:t>
+      </w:r>
+      <w:r>
+        <w:rPr>
+          <w:noProof/>
+        </w:rPr>
+        <w:t>3</w:t>
+      </w:r>
+      <w:r>
+        <w:noBreakHyphen/>
+      </w:r>
+      <w:r>
+        <w:rPr>
+          <w:noProof/>
+        </w:rPr>
+        <w:t>B</w:t>
+      </w:r>
+      <w:r>
+        <w:fldChar w:fldCharType="end"/>
+      </w:r>
+      <w:r>
+        <w:t xml:space="preserve"> </w:t>
+      </w:r>
+      <w:r>
+        <w:t>is a sequence diagram for the Exam Generator Application.</w:t>
+      </w:r>
     </w:p>
     <w:p>
       <w:pPr>
         <w:pStyle w:val="template"/>
-      </w:pPr>
-      <w:r>
-        <w:t>&lt;List any other documents or Web addresses to which this SDD refers. These may include user interface style guides, contracts, standards, system requirements specifications, use case documents, or a vision and scope document. Provide enough information so that the reader could access a copy of each reference, including title, author, version number, date, and source or location.&gt;</w:t>
+        <w:rPr>
+          <w:noProof/>
+        </w:rPr>
+      </w:pPr>
+      <w:r>
+        <w:rPr>
+          <w:noProof/>
+        </w:rPr>
+        <w:pict>
+          <v:shapetype id="_x0000_t202" coordsize="21600,21600" o:spt="202" path="m,l,21600r21600,l21600,xe">
+            <v:stroke joinstyle="miter"/>
+            <v:path gradientshapeok="t" o:connecttype="rect"/>
+          </v:shapetype>
+          <v:shape id="_x0000_s1027" type="#_x0000_t202" style="position:absolute;margin-left:0;margin-top:255.2pt;width:482.4pt;height:15.75pt;z-index:251671552;mso-position-horizontal:left;mso-position-horizontal-relative:margin;mso-position-vertical-relative:text" stroked="f">
+            <v:textbox style="mso-next-textbox:#_x0000_s1027" inset="0,0,0,0">
+              <w:txbxContent>
+                <w:p>
+                  <w:pPr>
+                    <w:pStyle w:val="Caption"/>
+                    <w:rPr>
+                      <w:rFonts w:ascii="Arial" w:hAnsi="Arial"/>
+                      <w:noProof/>
+                      <w:color w:val="auto"/>
+                      <w:szCs w:val="20"/>
+                    </w:rPr>
+                  </w:pPr>
+                  <w:r>
+                    <w:rPr>
+                      <w:color w:val="auto"/>
+                    </w:rPr>
+                    <w:t xml:space="preserve">Figure </w:t>
+                  </w:r>
+                  <w:r>
+                    <w:rPr>
+                      <w:color w:val="auto"/>
+                    </w:rPr>
+                    <w:fldChar w:fldCharType="begin"/>
+                  </w:r>
+                  <w:r>
+                    <w:rPr>
+                      <w:color w:val="auto"/>
+                    </w:rPr>
+                    <w:instrText xml:space="preserve"> STYLEREF 1 \s </w:instrText>
+                  </w:r>
+                  <w:r>
+                    <w:rPr>
+                      <w:color w:val="auto"/>
+                    </w:rPr>
+                    <w:fldChar w:fldCharType="separate"/>
+                  </w:r>
+                  <w:r>
+                    <w:rPr>
+                      <w:noProof/>
+                      <w:color w:val="auto"/>
+                    </w:rPr>
+                    <w:t>3</w:t>
+                  </w:r>
+                  <w:r>
+                    <w:rPr>
+                      <w:color w:val="auto"/>
+                    </w:rPr>
+                    <w:fldChar w:fldCharType="end"/>
+                  </w:r>
+                  <w:r>
+                    <w:rPr>
+                      <w:color w:val="auto"/>
+                    </w:rPr>
+                    <w:noBreakHyphen/>
+                    <w:t>A</w:t>
+                  </w:r>
+                </w:p>
+              </w:txbxContent>
+            </v:textbox>
+            <w10:wrap type="topAndBottom" anchorx="margin"/>
+          </v:shape>
+        </w:pict>
+      </w:r>
+      <w:r>
+        <w:rPr>
+          <w:noProof/>
+        </w:rPr>
+        <w:t xml:space="preserve">  </w:t>
+      </w:r>
+    </w:p>
+    <w:p>
+      <w:pPr>
+        <w:pStyle w:val="template"/>
+        <w:rPr>
+          <w:noProof/>
+        </w:rPr>
+      </w:pPr>
+      <w:r>
+        <w:rPr>
+          <w:noProof/>
+        </w:rPr>
+        <w:pict>
+          <v:shape id="_x0000_s1030" type="#_x0000_t202" style="position:absolute;margin-left:-4.2pt;margin-top:353.9pt;width:482.4pt;height:12.75pt;z-index:251676672;mso-position-horizontal-relative:text;mso-position-vertical-relative:text" stroked="f">
+            <v:textbox inset="0,0,0,0">
+              <w:txbxContent>
+                <w:p>
+                  <w:pPr>
+                    <w:pStyle w:val="Caption"/>
+                    <w:jc w:val="center"/>
+                    <w:rPr>
+                      <w:noProof/>
+                      <w:color w:val="auto"/>
+                      <w:sz w:val="24"/>
+                      <w:szCs w:val="20"/>
+                    </w:rPr>
+                  </w:pPr>
+                  <w:bookmarkStart w:id="20" w:name="_Ref414555005"/>
+                  <w:r>
+                    <w:rPr>
+                      <w:color w:val="auto"/>
+                    </w:rPr>
+                    <w:t xml:space="preserve">Figure </w:t>
+                  </w:r>
+                  <w:r>
+                    <w:rPr>
+                      <w:color w:val="auto"/>
+                    </w:rPr>
+                    <w:fldChar w:fldCharType="begin"/>
+                  </w:r>
+                  <w:r>
+                    <w:rPr>
+                      <w:color w:val="auto"/>
+                    </w:rPr>
+                    <w:instrText xml:space="preserve"> STYLEREF 1 \s </w:instrText>
+                  </w:r>
+                  <w:r>
+                    <w:rPr>
+                      <w:color w:val="auto"/>
+                    </w:rPr>
+                    <w:fldChar w:fldCharType="separate"/>
+                  </w:r>
+                  <w:r>
+                    <w:rPr>
+                      <w:noProof/>
+                      <w:color w:val="auto"/>
+                    </w:rPr>
+                    <w:t>3</w:t>
+                  </w:r>
+                  <w:r>
+                    <w:rPr>
+                      <w:color w:val="auto"/>
+                    </w:rPr>
+                    <w:fldChar w:fldCharType="end"/>
+                  </w:r>
+                  <w:r>
+                    <w:rPr>
+                      <w:color w:val="auto"/>
+                    </w:rPr>
+                    <w:noBreakHyphen/>
+                  </w:r>
+                  <w:r>
+                    <w:rPr>
+                      <w:color w:val="auto"/>
+                    </w:rPr>
+                    <w:fldChar w:fldCharType="begin"/>
+                  </w:r>
+                  <w:r>
+                    <w:rPr>
+                      <w:color w:val="auto"/>
+                    </w:rPr>
+                    <w:instrText xml:space="preserve"> SEQ Figure \* ALPHABETIC \s 1 </w:instrText>
+                  </w:r>
+                  <w:r>
+                    <w:rPr>
+                      <w:color w:val="auto"/>
+                    </w:rPr>
+                    <w:fldChar w:fldCharType="separate"/>
+                  </w:r>
+                  <w:r>
+                    <w:rPr>
+                      <w:noProof/>
+                      <w:color w:val="auto"/>
+                    </w:rPr>
+                    <w:t>A</w:t>
+                  </w:r>
+                  <w:r>
+                    <w:rPr>
+                      <w:color w:val="auto"/>
+                    </w:rPr>
+                    <w:fldChar w:fldCharType="end"/>
+                  </w:r>
+                  <w:bookmarkEnd w:id="20"/>
+                </w:p>
+              </w:txbxContent>
+            </v:textbox>
+            <w10:wrap type="square"/>
+          </v:shape>
+        </w:pict>
+      </w:r>
+      <w:r>
+        <w:rPr>
+          <w:noProof/>
+        </w:rPr>
+        <w:drawing>
+          <wp:anchor distT="0" distB="0" distL="114300" distR="114300" simplePos="0" relativeHeight="251682304" behindDoc="0" locked="0" layoutInCell="1" allowOverlap="1" wp14:anchorId="1327FE75" wp14:editId="005979AB">
+            <wp:simplePos x="0" y="0"/>
+            <wp:positionH relativeFrom="column">
+              <wp:posOffset>5715</wp:posOffset>
+            </wp:positionH>
+            <wp:positionV relativeFrom="paragraph">
+              <wp:posOffset>170180</wp:posOffset>
+            </wp:positionV>
+            <wp:extent cx="6126480" cy="4058285"/>
+            <wp:effectExtent l="0" t="0" r="0" b="0"/>
+            <wp:wrapSquare wrapText="bothSides"/>
+            <wp:docPr id="7" name="Picture 7"/>
+            <wp:cNvGraphicFramePr>
+              <a:graphicFrameLocks xmlns:a="http://schemas.openxmlformats.org/drawingml/2006/main" noChangeAspect="1"/>
+            </wp:cNvGraphicFramePr>
+            <a:graphic xmlns:a="http://schemas.openxmlformats.org/drawingml/2006/main">
+              <a:graphicData uri="http://schemas.openxmlformats.org/drawingml/2006/picture">
+                <pic:pic xmlns:pic="http://schemas.openxmlformats.org/drawingml/2006/picture">
+                  <pic:nvPicPr>
+                    <pic:cNvPr id="7" name="1c46eace-cd99-11e4-8e4b-8e4a55dc09f7.bmp"/>
+                    <pic:cNvPicPr/>
+                  </pic:nvPicPr>
+                  <pic:blipFill>
+                    <a:blip r:embed="rId9">
+                      <a:extLst>
+                        <a:ext uri="{28A0092B-C50C-407E-A947-70E740481C1C}">
+                          <a14:useLocalDpi xmlns:a14="http://schemas.microsoft.com/office/drawing/2010/main" val="0"/>
+                        </a:ext>
+                      </a:extLst>
+                    </a:blip>
+                    <a:stretch>
+                      <a:fillRect/>
+                    </a:stretch>
+                  </pic:blipFill>
+                  <pic:spPr>
+                    <a:xfrm>
+                      <a:off x="0" y="0"/>
+                      <a:ext cx="6126480" cy="4058285"/>
+                    </a:xfrm>
+                    <a:prstGeom prst="rect">
+                      <a:avLst/>
+                    </a:prstGeom>
+                  </pic:spPr>
+                </pic:pic>
+              </a:graphicData>
+            </a:graphic>
+          </wp:anchor>
+        </w:drawing>
+      </w:r>
+    </w:p>
+    <w:p>
+      <w:pPr>
+        <w:pStyle w:val="template"/>
+        <w:rPr>
+          <w:noProof/>
+        </w:rPr>
+      </w:pPr>
+      <w:r>
+        <w:rPr>
+          <w:noProof/>
+        </w:rPr>
+        <w:t xml:space="preserve">  </w:t>
+      </w:r>
+    </w:p>
+    <w:p>
+      <w:pPr>
+        <w:pStyle w:val="template"/>
+        <w:rPr>
+          <w:i w:val="0"/>
+          <w:noProof/>
+        </w:rPr>
+      </w:pPr>
+      <w:r>
+        <w:rPr>
+          <w:noProof/>
+        </w:rPr>
+        <w:lastRenderedPageBreak/>
+        <w:pict>
+          <v:shape id="_x0000_s1031" type="#_x0000_t202" style="position:absolute;margin-left:-14.55pt;margin-top:431.6pt;width:482.4pt;height:.05pt;z-index:251678720;mso-position-horizontal-relative:text;mso-position-vertical-relative:text" wrapcoords="-34 0 -34 20800 21600 20800 21600 0 -34 0" stroked="f">
+            <v:textbox style="mso-fit-shape-to-text:t" inset="0,0,0,0">
+              <w:txbxContent>
+                <w:p>
+                  <w:pPr>
+                    <w:pStyle w:val="Caption"/>
+                    <w:jc w:val="center"/>
+                    <w:rPr>
+                      <w:rFonts w:ascii="Arial" w:hAnsi="Arial"/>
+                      <w:noProof/>
+                      <w:color w:val="auto"/>
+                      <w:szCs w:val="20"/>
+                    </w:rPr>
+                  </w:pPr>
+                  <w:bookmarkStart w:id="21" w:name="_Ref414555048"/>
+                  <w:r>
+                    <w:rPr>
+                      <w:color w:val="auto"/>
+                    </w:rPr>
+                    <w:t xml:space="preserve">Figure </w:t>
+                  </w:r>
+                  <w:r>
+                    <w:rPr>
+                      <w:color w:val="auto"/>
+                    </w:rPr>
+                    <w:fldChar w:fldCharType="begin"/>
+                  </w:r>
+                  <w:r>
+                    <w:rPr>
+                      <w:color w:val="auto"/>
+                    </w:rPr>
+                    <w:instrText xml:space="preserve"> STYLEREF 1 \s </w:instrText>
+                  </w:r>
+                  <w:r>
+                    <w:rPr>
+                      <w:color w:val="auto"/>
+                    </w:rPr>
+                    <w:fldChar w:fldCharType="separate"/>
+                  </w:r>
+                  <w:r>
+                    <w:rPr>
+                      <w:noProof/>
+                      <w:color w:val="auto"/>
+                    </w:rPr>
+                    <w:t>3</w:t>
+                  </w:r>
+                  <w:r>
+                    <w:rPr>
+                      <w:color w:val="auto"/>
+                    </w:rPr>
+                    <w:fldChar w:fldCharType="end"/>
+                  </w:r>
+                  <w:r>
+                    <w:rPr>
+                      <w:color w:val="auto"/>
+                    </w:rPr>
+                    <w:noBreakHyphen/>
+                  </w:r>
+                  <w:r>
+                    <w:rPr>
+                      <w:color w:val="auto"/>
+                    </w:rPr>
+                    <w:fldChar w:fldCharType="begin"/>
+                  </w:r>
+                  <w:r>
+                    <w:rPr>
+                      <w:color w:val="auto"/>
+                    </w:rPr>
+                    <w:instrText xml:space="preserve"> SEQ Figure \* ALPHABETIC \s 1 </w:instrText>
+                  </w:r>
+                  <w:r>
+                    <w:rPr>
+                      <w:color w:val="auto"/>
+                    </w:rPr>
+                    <w:fldChar w:fldCharType="separate"/>
+                  </w:r>
+                  <w:r>
+                    <w:rPr>
+                      <w:noProof/>
+                      <w:color w:val="auto"/>
+                    </w:rPr>
+                    <w:t>B</w:t>
+                  </w:r>
+                  <w:r>
+                    <w:rPr>
+                      <w:color w:val="auto"/>
+                    </w:rPr>
+                    <w:fldChar w:fldCharType="end"/>
+                  </w:r>
+                  <w:bookmarkEnd w:id="21"/>
+                </w:p>
+              </w:txbxContent>
+            </v:textbox>
+            <w10:wrap type="tight"/>
+          </v:shape>
+        </w:pict>
+      </w:r>
+      <w:r>
+        <w:rPr>
+          <w:noProof/>
+        </w:rPr>
+        <w:drawing>
+          <wp:anchor distT="0" distB="0" distL="114300" distR="114300" simplePos="0" relativeHeight="251692544" behindDoc="1" locked="0" layoutInCell="1" allowOverlap="1" wp14:anchorId="7DDEFE03" wp14:editId="6EC3BA1D">
+            <wp:simplePos x="0" y="0"/>
+            <wp:positionH relativeFrom="column">
+              <wp:posOffset>-184785</wp:posOffset>
+            </wp:positionH>
+            <wp:positionV relativeFrom="paragraph">
+              <wp:posOffset>247650</wp:posOffset>
+            </wp:positionV>
+            <wp:extent cx="6126480" cy="5176520"/>
+            <wp:effectExtent l="0" t="0" r="0" b="0"/>
+            <wp:wrapTight wrapText="bothSides">
+              <wp:wrapPolygon edited="0">
+                <wp:start x="0" y="0"/>
+                <wp:lineTo x="0" y="21542"/>
+                <wp:lineTo x="21560" y="21542"/>
+                <wp:lineTo x="21560" y="0"/>
+                <wp:lineTo x="0" y="0"/>
+              </wp:wrapPolygon>
+            </wp:wrapTight>
+            <wp:docPr id="8" name="Picture 8"/>
+            <wp:cNvGraphicFramePr>
+              <a:graphicFrameLocks xmlns:a="http://schemas.openxmlformats.org/drawingml/2006/main" noChangeAspect="1"/>
+            </wp:cNvGraphicFramePr>
+            <a:graphic xmlns:a="http://schemas.openxmlformats.org/drawingml/2006/main">
+              <a:graphicData uri="http://schemas.openxmlformats.org/drawingml/2006/picture">
+                <pic:pic xmlns:pic="http://schemas.openxmlformats.org/drawingml/2006/picture">
+                  <pic:nvPicPr>
+                    <pic:cNvPr id="8" name="f91ca408-cd98-11e4-93cd-5784dce3298c.bmp"/>
+                    <pic:cNvPicPr/>
+                  </pic:nvPicPr>
+                  <pic:blipFill>
+                    <a:blip r:embed="rId10">
+                      <a:extLst>
+                        <a:ext uri="{28A0092B-C50C-407E-A947-70E740481C1C}">
+                          <a14:useLocalDpi xmlns:a14="http://schemas.microsoft.com/office/drawing/2010/main" val="0"/>
+                        </a:ext>
+                      </a:extLst>
+                    </a:blip>
+                    <a:stretch>
+                      <a:fillRect/>
+                    </a:stretch>
+                  </pic:blipFill>
+                  <pic:spPr>
+                    <a:xfrm>
+                      <a:off x="0" y="0"/>
+                      <a:ext cx="6126480" cy="5176520"/>
+                    </a:xfrm>
+                    <a:prstGeom prst="rect">
+                      <a:avLst/>
+                    </a:prstGeom>
+                  </pic:spPr>
+                </pic:pic>
+              </a:graphicData>
+            </a:graphic>
+          </wp:anchor>
+        </w:drawing>
+      </w:r>
+      <w:r>
+        <w:rPr>
+          <w:i w:val="0"/>
+          <w:noProof/>
+        </w:rPr>
+        <w:t xml:space="preserve"> </w:t>
+      </w:r>
+    </w:p>
+    <w:p>
+      <w:pPr>
+        <w:pStyle w:val="template"/>
+        <w:rPr>
+          <w:i w:val="0"/>
+        </w:rPr>
+      </w:pPr>
+      <w:r>
+        <w:rPr>
+          <w:i w:val="0"/>
+          <w:noProof/>
+        </w:rPr>
+        <w:t xml:space="preserve"> </w:t>
+      </w:r>
+    </w:p>
+    <w:p>
+      <w:pPr>
+        <w:pStyle w:val="Heading2"/>
+      </w:pPr>
+      <w:bookmarkStart w:id="22" w:name="_Toc414556373"/>
+      <w:bookmarkEnd w:id="19"/>
+      <w:r>
+        <w:t>Design Rationale</w:t>
+      </w:r>
+      <w:bookmarkEnd w:id="22"/>
+    </w:p>
+    <w:p>
+      <w:pPr>
+        <w:pStyle w:val="template"/>
+        <w:rPr>
+          <w:i w:val="0"/>
+        </w:rPr>
+      </w:pPr>
+      <w:r>
+        <w:rPr>
+          <w:i w:val="0"/>
+        </w:rPr>
+        <w:t>The design keeps the parsing and file reading separated as well as both packages from the main class.  This modularization ensures portability and testability.  Overall, the design is not complicated and the application performs a straightforward task.</w:t>
       </w:r>
     </w:p>
     <w:p>
       <w:pPr>
         <w:pStyle w:val="Heading1"/>
       </w:pPr>
-      <w:bookmarkStart w:id="14" w:name="_Toc339446111"/>
-      <w:r>
-        <w:t>System Overview</w:t>
-      </w:r>
-      <w:bookmarkEnd w:id="14"/>
+      <w:bookmarkStart w:id="23" w:name="_Toc414556374"/>
+      <w:r>
+        <w:lastRenderedPageBreak/>
+        <w:t>Data Design</w:t>
+      </w:r>
+      <w:bookmarkEnd w:id="23"/>
+    </w:p>
+    <w:p>
+      <w:pPr>
+        <w:pStyle w:val="Heading2"/>
+      </w:pPr>
+      <w:bookmarkStart w:id="24" w:name="_Toc414556375"/>
+      <w:r>
+        <w:t>Data Description</w:t>
+      </w:r>
+      <w:bookmarkEnd w:id="24"/>
     </w:p>
     <w:p>
       <w:pPr>
         <w:pStyle w:val="template"/>
-      </w:pPr>
-      <w:r>
-        <w:t>&lt;</w:t>
-      </w:r>
-      <w:r>
-        <w:t>Give a general description of the functionality, context and design of your project. Provide any background information if necessary.&gt;</w:t>
-      </w:r>
+        <w:rPr>
+          <w:i w:val="0"/>
+        </w:rPr>
+      </w:pPr>
+      <w:r>
+        <w:rPr>
+          <w:i w:val="0"/>
+        </w:rPr>
+        <w:t xml:space="preserve">Data is read in via JSON files by the application and by using the third party library </w:t>
+      </w:r>
+      <w:proofErr w:type="spellStart"/>
+      <w:r>
+        <w:rPr>
+          <w:i w:val="0"/>
+        </w:rPr>
+        <w:t>org.json</w:t>
+      </w:r>
+      <w:proofErr w:type="spellEnd"/>
+      <w:r>
+        <w:rPr>
+          <w:i w:val="0"/>
+        </w:rPr>
+        <w:t>, the JSON key-value pairs are loaded into the appropriate classes as seen</w:t>
+      </w:r>
+      <w:r>
+        <w:rPr>
+          <w:i w:val="0"/>
+        </w:rPr>
+        <w:t xml:space="preserve"> in Section </w:t>
+      </w:r>
+      <w:r>
+        <w:rPr>
+          <w:i w:val="0"/>
+        </w:rPr>
+        <w:fldChar w:fldCharType="begin"/>
+      </w:r>
+      <w:r>
+        <w:rPr>
+          <w:i w:val="0"/>
+        </w:rPr>
+        <w:instrText xml:space="preserve"> REF _Ref414552965 \r \h </w:instrText>
+      </w:r>
+      <w:r>
+        <w:rPr>
+          <w:i w:val="0"/>
+        </w:rPr>
+      </w:r>
+      <w:r>
+        <w:rPr>
+          <w:i w:val="0"/>
+        </w:rPr>
+        <w:instrText xml:space="preserve"> \* MERGEFORMAT </w:instrText>
+      </w:r>
+      <w:r>
+        <w:rPr>
+          <w:i w:val="0"/>
+        </w:rPr>
+        <w:fldChar w:fldCharType="separate"/>
+      </w:r>
+      <w:r>
+        <w:rPr>
+          <w:i w:val="0"/>
+        </w:rPr>
+        <w:t>5</w:t>
+      </w:r>
+      <w:r>
+        <w:rPr>
+          <w:i w:val="0"/>
+        </w:rPr>
+        <w:fldChar w:fldCharType="end"/>
+      </w:r>
+      <w:r>
+        <w:rPr>
+          <w:i w:val="0"/>
+        </w:rPr>
+        <w:t xml:space="preserve">.  </w:t>
+      </w:r>
+      <w:r>
+        <w:rPr>
+          <w:i w:val="0"/>
+        </w:rPr>
+        <w:t>The data will be validated as a valid JSON format using functions provided by the library, then if valid, the data will be loaded into appropriate instances of the Questions and Answers classes</w:t>
+      </w:r>
+      <w:proofErr w:type="gramStart"/>
+      <w:r>
+        <w:rPr>
+          <w:i w:val="0"/>
+        </w:rPr>
+        <w:t>.</w:t>
+      </w:r>
+      <w:r>
+        <w:rPr>
+          <w:i w:val="0"/>
+        </w:rPr>
+        <w:t xml:space="preserve"> </w:t>
+      </w:r>
+      <w:proofErr w:type="gramEnd"/>
+      <w:r>
+        <w:rPr>
+          <w:i w:val="0"/>
+        </w:rPr>
+        <w:t>Once this data is stored, the questions and answers based on the criteria specified by the user in the second JSON file will be written to a specified output text file.</w:t>
+      </w:r>
+    </w:p>
+    <w:p>
+      <w:pPr>
+        <w:pStyle w:val="Heading2"/>
+      </w:pPr>
+      <w:bookmarkStart w:id="25" w:name="_Toc414556376"/>
+      <w:r>
+        <w:t>Data Dictionary</w:t>
+      </w:r>
+      <w:bookmarkEnd w:id="25"/>
     </w:p>
     <w:p>
       <w:pPr>
         <w:pStyle w:val="template"/>
-      </w:pPr>
+        <w:rPr>
+          <w:i w:val="0"/>
+        </w:rPr>
+      </w:pPr>
+      <w:r>
+        <w:rPr>
+          <w:i w:val="0"/>
+        </w:rPr>
+        <w:t>Below is a data flow diagram for the Exam Generator Application</w:t>
+      </w:r>
+      <w:r>
+        <w:rPr>
+          <w:i w:val="0"/>
+        </w:rPr>
+        <w:t xml:space="preserve"> </w:t>
+      </w:r>
+      <w:r>
+        <w:rPr>
+          <w:i w:val="0"/>
+        </w:rPr>
+        <w:t>(</w:t>
+      </w:r>
+      <w:r>
+        <w:rPr>
+          <w:i w:val="0"/>
+        </w:rPr>
+        <w:fldChar w:fldCharType="begin"/>
+      </w:r>
+      <w:r>
+        <w:rPr>
+          <w:i w:val="0"/>
+        </w:rPr>
+        <w:instrText xml:space="preserve"> REF _Ref414556330 \h </w:instrText>
+      </w:r>
+      <w:r>
+        <w:rPr>
+          <w:i w:val="0"/>
+        </w:rPr>
+      </w:r>
+      <w:r>
+        <w:rPr>
+          <w:i w:val="0"/>
+        </w:rPr>
+        <w:instrText xml:space="preserve"> \* MERGEFORMAT </w:instrText>
+      </w:r>
+      <w:r>
+        <w:rPr>
+          <w:i w:val="0"/>
+        </w:rPr>
+        <w:fldChar w:fldCharType="separate"/>
+      </w:r>
+      <w:r>
+        <w:rPr>
+          <w:i w:val="0"/>
+        </w:rPr>
+        <w:t xml:space="preserve">Figure </w:t>
+      </w:r>
+      <w:r>
+        <w:rPr>
+          <w:i w:val="0"/>
+          <w:noProof/>
+        </w:rPr>
+        <w:t>4</w:t>
+      </w:r>
+      <w:r>
+        <w:rPr>
+          <w:i w:val="0"/>
+          <w:noProof/>
+        </w:rPr>
+        <w:noBreakHyphen/>
+        <w:t>A</w:t>
+      </w:r>
+      <w:r>
+        <w:rPr>
+          <w:i w:val="0"/>
+        </w:rPr>
+        <w:fldChar w:fldCharType="end"/>
+      </w:r>
+      <w:r>
+        <w:rPr>
+          <w:i w:val="0"/>
+        </w:rPr>
+        <w:t>)</w:t>
+      </w:r>
+      <w:r>
+        <w:rPr>
+          <w:i w:val="0"/>
+        </w:rPr>
+        <w:t>:</w:t>
+      </w:r>
     </w:p>
     <w:p>
       <w:pPr>
@@ -2048,295 +3322,447 @@
       </w:pPr>
       <w:r>
         <w:rPr>
-          <w:i w:val="0"/>
-        </w:rPr>
-        <w:t>The Exam Generation Application</w:t>
-      </w:r>
-      <w:r>
-        <w:rPr>
-          <w:i w:val="0"/>
-        </w:rPr>
-        <w:t xml:space="preserve"> is a new project</w:t>
-      </w:r>
-      <w:r>
-        <w:rPr>
-          <w:i w:val="0"/>
-        </w:rPr>
-        <w:t xml:space="preserve"> </w:t>
-      </w:r>
-      <w:r>
-        <w:rPr>
-          <w:i w:val="0"/>
-        </w:rPr>
-        <w:t>allows the ability to generate an exam from two separate input JSON files, one featuring the sets of questions and the other guiding how many questions of each type should be selected.</w:t>
-      </w:r>
-      <w:r>
-        <w:rPr>
-          <w:i w:val="0"/>
-        </w:rPr>
-        <w:t xml:space="preserve"> Questions will be one of four types; short answer, matching, true/false, or multiple choice. </w:t>
+          <w:noProof/>
+        </w:rPr>
+        <w:pict>
+          <v:shape id="_x0000_s1033" type="#_x0000_t202" style="position:absolute;margin-left:-.3pt;margin-top:419.85pt;width:483pt;height:.05pt;z-index:251695104;mso-position-horizontal-relative:text;mso-position-vertical-relative:text" stroked="f">
+            <v:textbox style="mso-fit-shape-to-text:t" inset="0,0,0,0">
+              <w:txbxContent>
+                <w:p>
+                  <w:pPr>
+                    <w:pStyle w:val="Caption"/>
+                    <w:jc w:val="center"/>
+                    <w:rPr>
+                      <w:rFonts w:ascii="Arial" w:hAnsi="Arial"/>
+                      <w:noProof/>
+                      <w:color w:val="auto"/>
+                      <w:szCs w:val="20"/>
+                    </w:rPr>
+                  </w:pPr>
+                  <w:bookmarkStart w:id="26" w:name="_Ref414556330"/>
+                  <w:r>
+                    <w:rPr>
+                      <w:color w:val="auto"/>
+                    </w:rPr>
+                    <w:t xml:space="preserve">Figure </w:t>
+                  </w:r>
+                  <w:r>
+                    <w:rPr>
+                      <w:color w:val="auto"/>
+                    </w:rPr>
+                    <w:fldChar w:fldCharType="begin"/>
+                  </w:r>
+                  <w:r>
+                    <w:rPr>
+                      <w:color w:val="auto"/>
+                    </w:rPr>
+                    <w:instrText xml:space="preserve"> STYLEREF 1 \s </w:instrText>
+                  </w:r>
+                  <w:r>
+                    <w:rPr>
+                      <w:color w:val="auto"/>
+                    </w:rPr>
+                    <w:fldChar w:fldCharType="separate"/>
+                  </w:r>
+                  <w:r>
+                    <w:rPr>
+                      <w:noProof/>
+                      <w:color w:val="auto"/>
+                    </w:rPr>
+                    <w:t>4</w:t>
+                  </w:r>
+                  <w:r>
+                    <w:rPr>
+                      <w:color w:val="auto"/>
+                    </w:rPr>
+                    <w:fldChar w:fldCharType="end"/>
+                  </w:r>
+                  <w:r>
+                    <w:rPr>
+                      <w:color w:val="auto"/>
+                    </w:rPr>
+                    <w:noBreakHyphen/>
+                  </w:r>
+                  <w:r>
+                    <w:rPr>
+                      <w:color w:val="auto"/>
+                    </w:rPr>
+                    <w:fldChar w:fldCharType="begin"/>
+                  </w:r>
+                  <w:r>
+                    <w:rPr>
+                      <w:color w:val="auto"/>
+                    </w:rPr>
+                    <w:instrText xml:space="preserve"> SEQ Figure \* ALPHABETIC \s 1 </w:instrText>
+                  </w:r>
+                  <w:r>
+                    <w:rPr>
+                      <w:color w:val="auto"/>
+                    </w:rPr>
+                    <w:fldChar w:fldCharType="separate"/>
+                  </w:r>
+                  <w:r>
+                    <w:rPr>
+                      <w:noProof/>
+                      <w:color w:val="auto"/>
+                    </w:rPr>
+                    <w:t>A</w:t>
+                  </w:r>
+                  <w:r>
+                    <w:rPr>
+                      <w:color w:val="auto"/>
+                    </w:rPr>
+                    <w:fldChar w:fldCharType="end"/>
+                  </w:r>
+                  <w:bookmarkEnd w:id="26"/>
+                </w:p>
+              </w:txbxContent>
+            </v:textbox>
+            <w10:wrap type="square"/>
+          </v:shape>
+        </w:pict>
+      </w:r>
+      <w:r>
+        <w:rPr>
+          <w:i w:val="0"/>
+          <w:noProof/>
+        </w:rPr>
+        <w:drawing>
+          <wp:anchor distT="0" distB="0" distL="114300" distR="114300" simplePos="0" relativeHeight="251713024" behindDoc="0" locked="0" layoutInCell="1" allowOverlap="1" wp14:anchorId="30CACDD2" wp14:editId="6F46CD26">
+            <wp:simplePos x="0" y="0"/>
+            <wp:positionH relativeFrom="column">
+              <wp:posOffset>-3810</wp:posOffset>
+            </wp:positionH>
+            <wp:positionV relativeFrom="paragraph">
+              <wp:posOffset>226695</wp:posOffset>
+            </wp:positionV>
+            <wp:extent cx="6134100" cy="5048250"/>
+            <wp:effectExtent l="0" t="0" r="0" b="0"/>
+            <wp:wrapSquare wrapText="bothSides"/>
+            <wp:docPr id="9" name="Picture 9"/>
+            <wp:cNvGraphicFramePr>
+              <a:graphicFrameLocks xmlns:a="http://schemas.openxmlformats.org/drawingml/2006/main" noChangeAspect="1"/>
+            </wp:cNvGraphicFramePr>
+            <a:graphic xmlns:a="http://schemas.openxmlformats.org/drawingml/2006/main">
+              <a:graphicData uri="http://schemas.openxmlformats.org/drawingml/2006/picture">
+                <pic:pic xmlns:pic="http://schemas.openxmlformats.org/drawingml/2006/picture">
+                  <pic:nvPicPr>
+                    <pic:cNvPr id="9" name="a5ecc998-cd98-11e4-905c-ca9f33645581.bmp"/>
+                    <pic:cNvPicPr/>
+                  </pic:nvPicPr>
+                  <pic:blipFill>
+                    <a:blip r:embed="rId11">
+                      <a:extLst>
+                        <a:ext uri="{28A0092B-C50C-407E-A947-70E740481C1C}">
+                          <a14:useLocalDpi xmlns:a14="http://schemas.microsoft.com/office/drawing/2010/main" val="0"/>
+                        </a:ext>
+                      </a:extLst>
+                    </a:blip>
+                    <a:stretch>
+                      <a:fillRect/>
+                    </a:stretch>
+                  </pic:blipFill>
+                  <pic:spPr>
+                    <a:xfrm>
+                      <a:off x="0" y="0"/>
+                      <a:ext cx="6134100" cy="5048250"/>
+                    </a:xfrm>
+                    <a:prstGeom prst="rect">
+                      <a:avLst/>
+                    </a:prstGeom>
+                  </pic:spPr>
+                </pic:pic>
+              </a:graphicData>
+            </a:graphic>
+            <wp14:sizeRelH relativeFrom="margin">
+              <wp14:pctWidth>0</wp14:pctWidth>
+            </wp14:sizeRelH>
+          </wp:anchor>
+        </w:drawing>
       </w:r>
     </w:p>
     <w:p>
       <w:pPr>
         <w:pStyle w:val="Heading1"/>
       </w:pPr>
-      <w:bookmarkStart w:id="15" w:name="_Toc339446112"/>
-      <w:r>
-        <w:lastRenderedPageBreak/>
-        <w:t>System Architecture</w:t>
-      </w:r>
-      <w:bookmarkEnd w:id="15"/>
-    </w:p>
-    <w:p>
-      <w:pPr>
-        <w:pStyle w:val="Heading2"/>
-      </w:pPr>
-      <w:bookmarkStart w:id="16" w:name="_Toc339446113"/>
-      <w:r>
-        <w:t>Architectural Design</w:t>
-      </w:r>
-      <w:bookmarkEnd w:id="16"/>
-    </w:p>
-    <w:p>
-      <w:pPr>
-        <w:pStyle w:val="template"/>
-        <w:rPr>
-          <w:rFonts w:ascii="TimesNewRomanPSMT-Identity-H" w:hAnsi="TimesNewRomanPSMT-Identity-H" w:cs="TimesNewRomanPSMT-Identity-H"/>
-          <w:szCs w:val="24"/>
-        </w:rPr>
-      </w:pPr>
-      <w:r>
-        <w:t>&lt;Develop a modular program structure and explain the relationships between the modules to achieve the complete functionality of the system. This is a high level overview of how responsibilities of the system were partitioned and then assigned to subsystems. Identify each high level subsystem and the roles or responsibilities assigned to it. Describe how these subsystems collaborate with each other in order to achieve the desired functionality. Don’t go into too much detail about the individual subsystems. The main purpose is to gain a general understanding of how and why the system was decomposed, and how the individual parts work together. Provide a diagram showing the major subsystems and data repositories and their interconnections. Describe the diagram if required.&gt;</w:t>
-      </w:r>
-    </w:p>
-    <w:p>
-      <w:pPr>
-        <w:pStyle w:val="Heading2"/>
-      </w:pPr>
-      <w:bookmarkStart w:id="17" w:name="_Toc339446114"/>
-      <w:r>
-        <w:t>Decomposition Description</w:t>
-      </w:r>
-      <w:bookmarkEnd w:id="17"/>
-    </w:p>
-    <w:p>
-      <w:pPr>
-        <w:pStyle w:val="template"/>
-      </w:pPr>
-      <w:bookmarkStart w:id="18" w:name="_Toc439994685"/>
-      <w:r>
-        <w:t>&lt;Provide a decomposition of the subsystems in the architectural design. Supplement with text as needed. You may choose to give a functional description or an object-oriented description. For a functional description, put top-level data flow diagram (DFD) and structural decomposition diagrams. For an OO description, put subsystem model, object diagrams, generalization hierarchy diagram(s) (if any), aggregation hierarchy diagram(s) (if any), aggregation hierarchy diagram(s) (if any), interface specifications, and sequence diagrams here.&gt;</w:t>
-      </w:r>
-    </w:p>
-    <w:p>
-      <w:pPr>
-        <w:pStyle w:val="Heading2"/>
-      </w:pPr>
-      <w:bookmarkStart w:id="19" w:name="_Toc339446115"/>
-      <w:bookmarkEnd w:id="18"/>
-      <w:r>
-        <w:t>Design Rationale</w:t>
-      </w:r>
-      <w:bookmarkEnd w:id="19"/>
-    </w:p>
-    <w:p>
-      <w:pPr>
-        <w:pStyle w:val="template"/>
-      </w:pPr>
-      <w:r>
-        <w:t>&lt;</w:t>
-      </w:r>
-      <w:r>
-        <w:t>Discuss the rationales for selecting the architecture described in 3.1 including critical issues and trade/offs that were considered. You may discuss other architectures that were considered, provided that you explain why you didn’t choose them.</w:t>
-      </w:r>
-      <w:r>
-        <w:t>&gt;</w:t>
-      </w:r>
-    </w:p>
-    <w:p>
-      <w:pPr>
-        <w:pStyle w:val="Heading1"/>
-      </w:pPr>
-      <w:bookmarkStart w:id="20" w:name="_Toc339446116"/>
-      <w:r>
-        <w:t>Data Design</w:t>
-      </w:r>
-      <w:bookmarkEnd w:id="20"/>
-    </w:p>
-    <w:p>
-      <w:pPr>
-        <w:pStyle w:val="Heading2"/>
-      </w:pPr>
-      <w:bookmarkStart w:id="21" w:name="_Toc339446117"/>
-      <w:r>
-        <w:t>Data Description</w:t>
-      </w:r>
-      <w:bookmarkEnd w:id="21"/>
-    </w:p>
-    <w:p>
-      <w:pPr>
-        <w:pStyle w:val="template"/>
-      </w:pPr>
-      <w:r>
-        <w:t>&lt;</w:t>
-      </w:r>
-      <w:r>
-        <w:t>Explain how the information domain of your system is transformed into data structures.</w:t>
-      </w:r>
-    </w:p>
-    <w:p>
-      <w:pPr>
-        <w:pStyle w:val="template"/>
-      </w:pPr>
-      <w:r>
-        <w:t>Describe how the major data or system entities are stored, processed and organized. List any databases or data storage items.</w:t>
-      </w:r>
-      <w:r>
-        <w:t>&gt;</w:t>
-      </w:r>
-      <w:r>
-        <w:tab/>
-      </w:r>
-    </w:p>
-    <w:p>
-      <w:pPr>
-        <w:pStyle w:val="Heading2"/>
-      </w:pPr>
-      <w:bookmarkStart w:id="22" w:name="_Toc339446118"/>
-      <w:r>
-        <w:t>Data Dictionary</w:t>
-      </w:r>
-      <w:bookmarkEnd w:id="22"/>
-    </w:p>
-    <w:p>
-      <w:pPr>
-        <w:pStyle w:val="template"/>
-      </w:pPr>
-      <w:r>
-        <w:t>&lt;</w:t>
-      </w:r>
-      <w:r>
-        <w:t>Alphabetically list the system entities or major data along with their types and descriptions. If you provided a functional description in Section 3.2, list all the functions and function parameters. If you provided an OO description, list the objects and its attributes, methods and method parameters.&gt;</w:t>
-      </w:r>
-    </w:p>
-    <w:p>
-      <w:pPr>
-        <w:pStyle w:val="Heading1"/>
-      </w:pPr>
-      <w:bookmarkStart w:id="23" w:name="_Toc339446119"/>
-      <w:bookmarkStart w:id="24" w:name="_Toc439994690"/>
+      <w:bookmarkStart w:id="27" w:name="_Toc439994690"/>
+      <w:bookmarkStart w:id="28" w:name="_Ref414552965"/>
+      <w:bookmarkStart w:id="29" w:name="_Toc414556377"/>
       <w:r>
         <w:lastRenderedPageBreak/>
         <w:t>Component Design</w:t>
       </w:r>
-      <w:bookmarkEnd w:id="23"/>
+      <w:bookmarkEnd w:id="28"/>
+      <w:bookmarkEnd w:id="29"/>
+    </w:p>
+    <w:p>
+      <w:r>
+        <w:t>Below is a class diagram for the Exam Generator Application</w:t>
+      </w:r>
+      <w:r>
+        <w:t xml:space="preserve"> (</w:t>
+      </w:r>
+      <w:r>
+        <w:fldChar w:fldCharType="begin"/>
+      </w:r>
+      <w:r>
+        <w:instrText xml:space="preserve"> REF _Ref414555493 \h </w:instrText>
+      </w:r>
+      <w:r>
+        <w:fldChar w:fldCharType="separate"/>
+      </w:r>
+      <w:r>
+        <w:t xml:space="preserve">Figure </w:t>
+      </w:r>
+      <w:r>
+        <w:rPr>
+          <w:noProof/>
+        </w:rPr>
+        <w:t>5</w:t>
+      </w:r>
+      <w:r>
+        <w:noBreakHyphen/>
+      </w:r>
+      <w:r>
+        <w:rPr>
+          <w:noProof/>
+        </w:rPr>
+        <w:t>A</w:t>
+      </w:r>
+      <w:r>
+        <w:fldChar w:fldCharType="end"/>
+      </w:r>
+      <w:r>
+        <w:t>)</w:t>
+      </w:r>
+      <w:r>
+        <w:t>:</w:t>
+      </w:r>
     </w:p>
     <w:p>
       <w:pPr>
         <w:pStyle w:val="template"/>
       </w:pPr>
       <w:r>
-        <w:t>&lt;</w:t>
-      </w:r>
-      <w:r>
-        <w:t xml:space="preserve">In this section, we take a closer look at what each component does in a more systematic way. If you gave a functional description in section 3.2, provide a summary of your algorithm for each function listed in 3.2 in procedural description language (PDL) or </w:t>
-      </w:r>
-      <w:proofErr w:type="spellStart"/>
-      <w:r>
-        <w:t>pseudocode</w:t>
-      </w:r>
-      <w:proofErr w:type="spellEnd"/>
-      <w:r>
-        <w:t xml:space="preserve">. If you gave an OO description, summarize each object member function for all the objects listed in 3.2 in PDL or </w:t>
-      </w:r>
-      <w:proofErr w:type="spellStart"/>
-      <w:r>
-        <w:t>pseudocode</w:t>
-      </w:r>
-      <w:proofErr w:type="spellEnd"/>
-      <w:r>
-        <w:t>. Describe any local data when necessary.&gt;</w:t>
-      </w:r>
-      <w:r>
-        <w:br/>
+        <w:rPr>
+          <w:noProof/>
+        </w:rPr>
+        <w:pict>
+          <v:shape id="_x0000_s1032" type="#_x0000_t202" style="position:absolute;margin-left:-42.85pt;margin-top:639.95pt;width:568.35pt;height:20.35pt;z-index:251692032;mso-position-horizontal-relative:text;mso-position-vertical-relative:text" stroked="f">
+            <v:textbox style="mso-next-textbox:#_x0000_s1032;mso-fit-shape-to-text:t" inset="0,0,0,0">
+              <w:txbxContent>
+                <w:p>
+                  <w:pPr>
+                    <w:pStyle w:val="Caption"/>
+                    <w:jc w:val="center"/>
+                    <w:rPr>
+                      <w:rFonts w:ascii="Arial" w:hAnsi="Arial"/>
+                      <w:noProof/>
+                      <w:color w:val="auto"/>
+                      <w:szCs w:val="20"/>
+                    </w:rPr>
+                  </w:pPr>
+                  <w:bookmarkStart w:id="30" w:name="_Ref414555493"/>
+                  <w:r>
+                    <w:rPr>
+                      <w:color w:val="auto"/>
+                    </w:rPr>
+                    <w:t xml:space="preserve">Figure </w:t>
+                  </w:r>
+                  <w:r>
+                    <w:rPr>
+                      <w:color w:val="auto"/>
+                    </w:rPr>
+                    <w:fldChar w:fldCharType="begin"/>
+                  </w:r>
+                  <w:r>
+                    <w:rPr>
+                      <w:color w:val="auto"/>
+                    </w:rPr>
+                    <w:instrText xml:space="preserve"> STYLEREF 1 \s </w:instrText>
+                  </w:r>
+                  <w:r>
+                    <w:rPr>
+                      <w:color w:val="auto"/>
+                    </w:rPr>
+                    <w:fldChar w:fldCharType="separate"/>
+                  </w:r>
+                  <w:r>
+                    <w:rPr>
+                      <w:noProof/>
+                      <w:color w:val="auto"/>
+                    </w:rPr>
+                    <w:t>5</w:t>
+                  </w:r>
+                  <w:r>
+                    <w:rPr>
+                      <w:color w:val="auto"/>
+                    </w:rPr>
+                    <w:fldChar w:fldCharType="end"/>
+                  </w:r>
+                  <w:r>
+                    <w:rPr>
+                      <w:color w:val="auto"/>
+                    </w:rPr>
+                    <w:noBreakHyphen/>
+                  </w:r>
+                  <w:r>
+                    <w:rPr>
+                      <w:color w:val="auto"/>
+                    </w:rPr>
+                    <w:fldChar w:fldCharType="begin"/>
+                  </w:r>
+                  <w:r>
+                    <w:rPr>
+                      <w:color w:val="auto"/>
+                    </w:rPr>
+                    <w:instrText xml:space="preserve"> SEQ Figure \* ALPHABETIC \s 1 </w:instrText>
+                  </w:r>
+                  <w:r>
+                    <w:rPr>
+                      <w:color w:val="auto"/>
+                    </w:rPr>
+                    <w:fldChar w:fldCharType="separate"/>
+                  </w:r>
+                  <w:r>
+                    <w:rPr>
+                      <w:noProof/>
+                      <w:color w:val="auto"/>
+                    </w:rPr>
+                    <w:t>A</w:t>
+                  </w:r>
+                  <w:r>
+                    <w:rPr>
+                      <w:color w:val="auto"/>
+                    </w:rPr>
+                    <w:fldChar w:fldCharType="end"/>
+                  </w:r>
+                  <w:bookmarkEnd w:id="30"/>
+                </w:p>
+              </w:txbxContent>
+            </v:textbox>
+            <w10:wrap type="topAndBottom"/>
+          </v:shape>
+        </w:pict>
+      </w:r>
+      <w:r>
+        <w:rPr>
+          <w:noProof/>
+        </w:rPr>
+        <w:drawing>
+          <wp:anchor distT="0" distB="0" distL="114300" distR="114300" simplePos="0" relativeHeight="251643392" behindDoc="0" locked="0" layoutInCell="1" allowOverlap="1" wp14:anchorId="1E6CD957" wp14:editId="50DA9C6C">
+            <wp:simplePos x="0" y="0"/>
+            <wp:positionH relativeFrom="column">
+              <wp:posOffset>-318135</wp:posOffset>
+            </wp:positionH>
+            <wp:positionV relativeFrom="paragraph">
+              <wp:posOffset>241300</wp:posOffset>
+            </wp:positionV>
+            <wp:extent cx="6783070" cy="7877175"/>
+            <wp:effectExtent l="0" t="0" r="0" b="0"/>
+            <wp:wrapTopAndBottom/>
+            <wp:docPr id="4" name="Picture 4"/>
+            <wp:cNvGraphicFramePr>
+              <a:graphicFrameLocks xmlns:a="http://schemas.openxmlformats.org/drawingml/2006/main" noChangeAspect="1"/>
+            </wp:cNvGraphicFramePr>
+            <a:graphic xmlns:a="http://schemas.openxmlformats.org/drawingml/2006/main">
+              <a:graphicData uri="http://schemas.openxmlformats.org/drawingml/2006/picture">
+                <pic:pic xmlns:pic="http://schemas.openxmlformats.org/drawingml/2006/picture">
+                  <pic:nvPicPr>
+                    <pic:cNvPr id="4" name="ClassDiagram.png"/>
+                    <pic:cNvPicPr/>
+                  </pic:nvPicPr>
+                  <pic:blipFill>
+                    <a:blip r:embed="rId12" cstate="print">
+                      <a:extLst>
+                        <a:ext uri="{28A0092B-C50C-407E-A947-70E740481C1C}">
+                          <a14:useLocalDpi xmlns:a14="http://schemas.microsoft.com/office/drawing/2010/main" val="0"/>
+                        </a:ext>
+                      </a:extLst>
+                    </a:blip>
+                    <a:stretch>
+                      <a:fillRect/>
+                    </a:stretch>
+                  </pic:blipFill>
+                  <pic:spPr>
+                    <a:xfrm>
+                      <a:off x="0" y="0"/>
+                      <a:ext cx="6783070" cy="7877175"/>
+                    </a:xfrm>
+                    <a:prstGeom prst="rect">
+                      <a:avLst/>
+                    </a:prstGeom>
+                  </pic:spPr>
+                </pic:pic>
+              </a:graphicData>
+            </a:graphic>
+            <wp14:sizeRelH relativeFrom="page">
+              <wp14:pctWidth>0</wp14:pctWidth>
+            </wp14:sizeRelH>
+            <wp14:sizeRelV relativeFrom="page">
+              <wp14:pctHeight>0</wp14:pctHeight>
+            </wp14:sizeRelV>
+          </wp:anchor>
+        </w:drawing>
       </w:r>
     </w:p>
     <w:p>
       <w:pPr>
         <w:pStyle w:val="Heading1"/>
       </w:pPr>
-      <w:bookmarkStart w:id="25" w:name="_Toc339446120"/>
-      <w:r>
+      <w:bookmarkStart w:id="31" w:name="_Toc414556378"/>
+      <w:r>
+        <w:lastRenderedPageBreak/>
         <w:t>Human Interface Design</w:t>
       </w:r>
-      <w:bookmarkEnd w:id="25"/>
+      <w:bookmarkEnd w:id="31"/>
     </w:p>
     <w:p>
       <w:pPr>
         <w:pStyle w:val="Heading2"/>
       </w:pPr>
-      <w:bookmarkStart w:id="26" w:name="_Toc339446121"/>
-      <w:bookmarkEnd w:id="24"/>
+      <w:bookmarkStart w:id="32" w:name="_Toc414556379"/>
+      <w:bookmarkEnd w:id="27"/>
       <w:r>
         <w:t>Overview of User Interface</w:t>
       </w:r>
-      <w:bookmarkEnd w:id="26"/>
+      <w:bookmarkEnd w:id="32"/>
     </w:p>
     <w:p>
       <w:pPr>
         <w:pStyle w:val="template"/>
-      </w:pPr>
-      <w:r>
-        <w:t>&lt;</w:t>
-      </w:r>
-      <w:r>
-        <w:t>Describe the functionality of the system from the user’s perspective. Explain how the user</w:t>
-      </w:r>
-      <w:r>
-        <w:t xml:space="preserve"> </w:t>
-      </w:r>
-      <w:r>
-        <w:t>will be able to use your system to complete all the expected features and the feedback</w:t>
-      </w:r>
-      <w:r>
-        <w:t xml:space="preserve"> </w:t>
-      </w:r>
-      <w:r>
-        <w:t>information that will be displayed for the user</w:t>
-      </w:r>
-      <w:r>
-        <w:t>.&gt;</w:t>
-      </w:r>
-    </w:p>
-    <w:p>
-      <w:pPr>
-        <w:pStyle w:val="template"/>
-      </w:pPr>
-    </w:p>
-    <w:p>
-      <w:pPr>
-        <w:pStyle w:val="template"/>
-        <w:rPr>
-          <w:i w:val="0"/>
-        </w:rPr>
-      </w:pPr>
-      <w:r>
-        <w:rPr>
-          <w:i w:val="0"/>
-        </w:rPr>
-        <w:t>The Exam Generator Application will not feature a graphical user interface (GUI), but will instead expect the files to be located within a predetermined directory. If the files needed are not present, the user will be displayed an error message. If the files required are present and formatted correctly, the application will continue operation.</w:t>
+        <w:rPr>
+          <w:i w:val="0"/>
+        </w:rPr>
+      </w:pPr>
+      <w:r>
+        <w:rPr>
+          <w:i w:val="0"/>
+        </w:rPr>
+        <w:t>The Exam Generator Application will not feature a graphical user interface (GUI), but will instead expect the files to be located within a predetermined directory</w:t>
+      </w:r>
+      <w:r>
+        <w:rPr>
+          <w:i w:val="0"/>
+        </w:rPr>
+        <w:t xml:space="preserve">.  </w:t>
+      </w:r>
+      <w:r>
+        <w:rPr>
+          <w:i w:val="0"/>
+        </w:rPr>
+        <w:t>If the files needed are not present, the user will be displayed an error message. If the files required are present and formatted correctly, the application will continue operation.</w:t>
       </w:r>
     </w:p>
     <w:p>
       <w:pPr>
         <w:pStyle w:val="Heading2"/>
       </w:pPr>
-      <w:bookmarkStart w:id="27" w:name="_Toc339446122"/>
+      <w:bookmarkStart w:id="33" w:name="_Toc414556380"/>
       <w:r>
         <w:t>Screen Images</w:t>
       </w:r>
-      <w:bookmarkEnd w:id="27"/>
+      <w:bookmarkEnd w:id="33"/>
     </w:p>
     <w:p>
       <w:pPr>
@@ -2346,49 +3772,88 @@
         <w:spacing w:line="240" w:lineRule="auto"/>
         <w:rPr>
           <w:rFonts w:ascii="Arial" w:hAnsi="Arial"/>
-          <w:i/>
           <w:sz w:val="22"/>
         </w:rPr>
       </w:pPr>
       <w:r>
         <w:rPr>
           <w:rFonts w:ascii="Arial" w:hAnsi="Arial"/>
-          <w:i/>
           <w:sz w:val="22"/>
         </w:rPr>
-        <w:t>&lt;</w:t>
+        <w:t>The Exam Generator Application shall only use a CLI interface.  Any GUI parts are strictly related to the host Operating System and not required for the application to function properly.  Below</w:t>
       </w:r>
       <w:r>
         <w:rPr>
           <w:rFonts w:ascii="Arial" w:hAnsi="Arial"/>
-          <w:i/>
           <w:sz w:val="22"/>
         </w:rPr>
-        <w:t>Display screenshots showing the interface from the user’s perspective. These can be hand</w:t>
+        <w:t xml:space="preserve"> (</w:t>
       </w:r>
       <w:r>
         <w:rPr>
           <w:rFonts w:ascii="Arial" w:hAnsi="Arial"/>
-          <w:i/>
           <w:sz w:val="22"/>
         </w:rPr>
-        <w:t xml:space="preserve"> </w:t>
+        <w:fldChar w:fldCharType="begin"/>
       </w:r>
       <w:r>
         <w:rPr>
           <w:rFonts w:ascii="Arial" w:hAnsi="Arial"/>
-          <w:i/>
           <w:sz w:val="22"/>
         </w:rPr>
-        <w:t>drawn or you can use an automated drawing tool. Just make them as accurate as possible. (Graph paper works well.)</w:t>
+        <w:instrText xml:space="preserve"> REF _Ref414555514 \h </w:instrText>
       </w:r>
       <w:r>
         <w:rPr>
           <w:rFonts w:ascii="Arial" w:hAnsi="Arial"/>
-          <w:i/>
           <w:sz w:val="22"/>
         </w:rPr>
-        <w:t>&gt;</w:t>
+      </w:r>
+      <w:r>
+        <w:rPr>
+          <w:rFonts w:ascii="Arial" w:hAnsi="Arial"/>
+          <w:sz w:val="22"/>
+        </w:rPr>
+        <w:fldChar w:fldCharType="separate"/>
+      </w:r>
+      <w:r>
+        <w:t xml:space="preserve">Figure </w:t>
+      </w:r>
+      <w:r>
+        <w:rPr>
+          <w:noProof/>
+        </w:rPr>
+        <w:t>6</w:t>
+      </w:r>
+      <w:r>
+        <w:noBreakHyphen/>
+      </w:r>
+      <w:r>
+        <w:rPr>
+          <w:noProof/>
+        </w:rPr>
+        <w:t>A</w:t>
+      </w:r>
+      <w:r>
+        <w:rPr>
+          <w:rFonts w:ascii="Arial" w:hAnsi="Arial"/>
+          <w:sz w:val="22"/>
+        </w:rPr>
+        <w:fldChar w:fldCharType="end"/>
+      </w:r>
+      <w:r>
+        <w:rPr>
+          <w:rFonts w:ascii="Arial" w:hAnsi="Arial"/>
+          <w:sz w:val="22"/>
+        </w:rPr>
+        <w:t>)</w:t>
+      </w:r>
+      <w:r>
+        <w:rPr>
+          <w:rFonts w:ascii="Arial" w:hAnsi="Arial"/>
+          <w:sz w:val="22"/>
+        </w:rPr>
+        <w:t xml:space="preserve"> is a representation of how the CLI may look on modern GUI based operating systems.</w:t>
       </w:r>
     </w:p>
     <w:p>
@@ -2406,81 +3871,184 @@
     </w:p>
     <w:p>
       <w:pPr>
+        <w:keepNext/>
         <w:autoSpaceDE w:val="0"/>
         <w:autoSpaceDN w:val="0"/>
         <w:adjustRightInd w:val="0"/>
         <w:spacing w:line="240" w:lineRule="auto"/>
+        <w:jc w:val="center"/>
+      </w:pPr>
+      <w:r>
         <w:rPr>
           <w:rFonts w:ascii="Arial" w:hAnsi="Arial"/>
+          <w:noProof/>
           <w:sz w:val="22"/>
         </w:rPr>
-      </w:pPr>
-      <w:r>
+        <w:drawing>
+          <wp:inline distT="0" distB="0" distL="0" distR="0" wp14:anchorId="467ACE89" wp14:editId="705238F4">
+            <wp:extent cx="3458058" cy="2086266"/>
+            <wp:effectExtent l="0" t="0" r="0" b="0"/>
+            <wp:docPr id="3" name="Picture 3"/>
+            <wp:cNvGraphicFramePr>
+              <a:graphicFrameLocks xmlns:a="http://schemas.openxmlformats.org/drawingml/2006/main" noChangeAspect="1"/>
+            </wp:cNvGraphicFramePr>
+            <a:graphic xmlns:a="http://schemas.openxmlformats.org/drawingml/2006/main">
+              <a:graphicData uri="http://schemas.openxmlformats.org/drawingml/2006/picture">
+                <pic:pic xmlns:pic="http://schemas.openxmlformats.org/drawingml/2006/picture">
+                  <pic:nvPicPr>
+                    <pic:cNvPr id="3" name="CLI_WireFrame.png"/>
+                    <pic:cNvPicPr/>
+                  </pic:nvPicPr>
+                  <pic:blipFill>
+                    <a:blip r:embed="rId13">
+                      <a:extLst>
+                        <a:ext uri="{28A0092B-C50C-407E-A947-70E740481C1C}">
+                          <a14:useLocalDpi xmlns:a14="http://schemas.microsoft.com/office/drawing/2010/main" val="0"/>
+                        </a:ext>
+                      </a:extLst>
+                    </a:blip>
+                    <a:stretch>
+                      <a:fillRect/>
+                    </a:stretch>
+                  </pic:blipFill>
+                  <pic:spPr>
+                    <a:xfrm>
+                      <a:off x="0" y="0"/>
+                      <a:ext cx="3458058" cy="2086266"/>
+                    </a:xfrm>
+                    <a:prstGeom prst="rect">
+                      <a:avLst/>
+                    </a:prstGeom>
+                  </pic:spPr>
+                </pic:pic>
+              </a:graphicData>
+            </a:graphic>
+          </wp:inline>
+        </w:drawing>
+      </w:r>
+    </w:p>
+    <w:p>
+      <w:pPr>
+        <w:pStyle w:val="Caption"/>
+        <w:jc w:val="center"/>
         <w:rPr>
           <w:rFonts w:ascii="Arial" w:hAnsi="Arial"/>
+          <w:color w:val="auto"/>
           <w:sz w:val="22"/>
         </w:rPr>
-        <w:t>TO DO</w:t>
-      </w:r>
+      </w:pPr>
+      <w:bookmarkStart w:id="34" w:name="_Ref414555514"/>
+      <w:r>
+        <w:rPr>
+          <w:color w:val="auto"/>
+        </w:rPr>
+        <w:t xml:space="preserve">Figure </w:t>
+      </w:r>
+      <w:r>
+        <w:rPr>
+          <w:color w:val="auto"/>
+        </w:rPr>
+        <w:fldChar w:fldCharType="begin"/>
+      </w:r>
+      <w:r>
+        <w:rPr>
+          <w:color w:val="auto"/>
+        </w:rPr>
+        <w:instrText xml:space="preserve"> STYLEREF 1 \s </w:instrText>
+      </w:r>
+      <w:r>
+        <w:rPr>
+          <w:color w:val="auto"/>
+        </w:rPr>
+        <w:fldChar w:fldCharType="separate"/>
+      </w:r>
+      <w:r>
+        <w:rPr>
+          <w:noProof/>
+          <w:color w:val="auto"/>
+        </w:rPr>
+        <w:t>6</w:t>
+      </w:r>
+      <w:r>
+        <w:rPr>
+          <w:color w:val="auto"/>
+        </w:rPr>
+        <w:fldChar w:fldCharType="end"/>
+      </w:r>
+      <w:r>
+        <w:rPr>
+          <w:color w:val="auto"/>
+        </w:rPr>
+        <w:noBreakHyphen/>
+      </w:r>
+      <w:r>
+        <w:rPr>
+          <w:color w:val="auto"/>
+        </w:rPr>
+        <w:fldChar w:fldCharType="begin"/>
+      </w:r>
+      <w:r>
+        <w:rPr>
+          <w:color w:val="auto"/>
+        </w:rPr>
+        <w:instrText xml:space="preserve"> SEQ Figure \* ALPHABETIC \s 1 </w:instrText>
+      </w:r>
+      <w:r>
+        <w:rPr>
+          <w:color w:val="auto"/>
+        </w:rPr>
+        <w:fldChar w:fldCharType="separate"/>
+      </w:r>
+      <w:r>
+        <w:rPr>
+          <w:noProof/>
+          <w:color w:val="auto"/>
+        </w:rPr>
+        <w:t>A</w:t>
+      </w:r>
+      <w:r>
+        <w:rPr>
+          <w:color w:val="auto"/>
+        </w:rPr>
+        <w:fldChar w:fldCharType="end"/>
+      </w:r>
+      <w:bookmarkEnd w:id="34"/>
     </w:p>
     <w:p>
       <w:pPr>
         <w:pStyle w:val="Heading2"/>
       </w:pPr>
-      <w:bookmarkStart w:id="28" w:name="_Toc339446123"/>
+      <w:bookmarkStart w:id="35" w:name="_Toc414556381"/>
       <w:r>
         <w:t>Screen Objects and Actions</w:t>
       </w:r>
-      <w:bookmarkEnd w:id="28"/>
+      <w:bookmarkEnd w:id="35"/>
     </w:p>
     <w:p>
       <w:pPr>
         <w:pStyle w:val="template"/>
-      </w:pPr>
-      <w:r>
-        <w:t>&lt;</w:t>
-      </w:r>
-      <w:r>
-        <w:rPr>
-          <w:rFonts w:ascii="TimesNewRomanPSMT-Identity-H" w:hAnsi="TimesNewRomanPSMT-Identity-H" w:cs="TimesNewRomanPSMT-Identity-H"/>
-          <w:szCs w:val="24"/>
-        </w:rPr>
-        <w:t>A discussion of screen objects and actions associated with those objects</w:t>
-      </w:r>
-      <w:r>
-        <w:t>.&gt;</w:t>
-      </w:r>
-    </w:p>
-    <w:p>
-      <w:pPr>
-        <w:pStyle w:val="template"/>
-      </w:pPr>
-    </w:p>
-    <w:p>
-      <w:pPr>
-        <w:pStyle w:val="template"/>
-        <w:rPr>
-          <w:i w:val="0"/>
-        </w:rPr>
-      </w:pPr>
-      <w:r>
-        <w:rPr>
-          <w:i w:val="0"/>
-        </w:rPr>
-        <w:t>TO DO</w:t>
-      </w:r>
-      <w:bookmarkStart w:id="29" w:name="_GoBack"/>
-      <w:bookmarkEnd w:id="29"/>
+        <w:rPr>
+          <w:i w:val="0"/>
+        </w:rPr>
+      </w:pPr>
+      <w:proofErr w:type="gramStart"/>
+      <w:r>
+        <w:rPr>
+          <w:i w:val="0"/>
+        </w:rPr>
+        <w:t>Not applicable.</w:t>
+      </w:r>
+      <w:proofErr w:type="gramEnd"/>
     </w:p>
     <w:p>
       <w:pPr>
         <w:pStyle w:val="Heading1"/>
       </w:pPr>
-      <w:bookmarkStart w:id="30" w:name="_Toc339446124"/>
+      <w:bookmarkStart w:id="36" w:name="_Toc414556382"/>
       <w:r>
         <w:t>Requirements Matrix</w:t>
       </w:r>
-      <w:bookmarkEnd w:id="30"/>
+      <w:bookmarkEnd w:id="36"/>
     </w:p>
     <w:p>
       <w:pPr>
@@ -2495,116 +4063,1422 @@
           <w:szCs w:val="24"/>
         </w:rPr>
       </w:pPr>
-      <w:r>
+    </w:p>
+    <w:tbl>
+      <w:tblPr>
+        <w:tblStyle w:val="GridTable1Light"/>
+        <w:tblW w:w="10168" w:type="dxa"/>
+        <w:tblLook w:val="04A0" w:firstRow="1" w:lastRow="0" w:firstColumn="1" w:lastColumn="0" w:noHBand="0" w:noVBand="1"/>
+      </w:tblPr>
+      <w:tblGrid>
+        <w:gridCol w:w="1798"/>
+        <w:gridCol w:w="882"/>
+        <w:gridCol w:w="962"/>
+        <w:gridCol w:w="963"/>
+        <w:gridCol w:w="964"/>
+        <w:gridCol w:w="964"/>
+        <w:gridCol w:w="884"/>
+        <w:gridCol w:w="964"/>
+        <w:gridCol w:w="964"/>
+        <w:gridCol w:w="823"/>
+      </w:tblGrid>
+      <w:tr>
+        <w:trPr>
+          <w:cnfStyle w:val="100000000000" w:firstRow="1" w:lastRow="0" w:firstColumn="0" w:lastColumn="0" w:oddVBand="0" w:evenVBand="0" w:oddHBand="0" w:evenHBand="0" w:firstRowFirstColumn="0" w:firstRowLastColumn="0" w:lastRowFirstColumn="0" w:lastRowLastColumn="0"/>
+          <w:trHeight w:val="422"/>
+        </w:trPr>
+        <w:tc>
+          <w:tcPr>
+            <w:cnfStyle w:val="001000000000" w:firstRow="0" w:lastRow="0" w:firstColumn="1" w:lastColumn="0" w:oddVBand="0" w:evenVBand="0" w:oddHBand="0" w:evenHBand="0" w:firstRowFirstColumn="0" w:firstRowLastColumn="0" w:lastRowFirstColumn="0" w:lastRowLastColumn="0"/>
+            <w:tcW w:w="1798" w:type="dxa"/>
+            <w:shd w:val="clear" w:color="auto" w:fill="D9D9D9" w:themeFill="background1" w:themeFillShade="D9"/>
+            <w:vAlign w:val="center"/>
+          </w:tcPr>
+          <w:p>
+            <w:pPr>
+              <w:autoSpaceDE w:val="0"/>
+              <w:autoSpaceDN w:val="0"/>
+              <w:adjustRightInd w:val="0"/>
+              <w:spacing w:line="240" w:lineRule="auto"/>
+              <w:jc w:val="center"/>
+              <w:rPr>
+                <w:rFonts w:ascii="TimesNewRomanPSMT-Identity-H" w:hAnsi="TimesNewRomanPSMT-Identity-H" w:cs="TimesNewRomanPSMT-Identity-H"/>
+                <w:i/>
+                <w:sz w:val="22"/>
+                <w:szCs w:val="24"/>
+              </w:rPr>
+            </w:pPr>
+          </w:p>
+        </w:tc>
+        <w:tc>
+          <w:tcPr>
+            <w:tcW w:w="882" w:type="dxa"/>
+            <w:shd w:val="clear" w:color="auto" w:fill="D9D9D9" w:themeFill="background1" w:themeFillShade="D9"/>
+            <w:vAlign w:val="center"/>
+          </w:tcPr>
+          <w:p>
+            <w:pPr>
+              <w:autoSpaceDE w:val="0"/>
+              <w:autoSpaceDN w:val="0"/>
+              <w:adjustRightInd w:val="0"/>
+              <w:spacing w:line="240" w:lineRule="auto"/>
+              <w:jc w:val="center"/>
+              <w:cnfStyle w:val="100000000000" w:firstRow="1" w:lastRow="0" w:firstColumn="0" w:lastColumn="0" w:oddVBand="0" w:evenVBand="0" w:oddHBand="0" w:evenHBand="0" w:firstRowFirstColumn="0" w:firstRowLastColumn="0" w:lastRowFirstColumn="0" w:lastRowLastColumn="0"/>
+              <w:rPr>
+                <w:rFonts w:ascii="TimesNewRomanPSMT-Identity-H" w:hAnsi="TimesNewRomanPSMT-Identity-H" w:cs="TimesNewRomanPSMT-Identity-H"/>
+                <w:i/>
+                <w:sz w:val="22"/>
+                <w:szCs w:val="24"/>
+              </w:rPr>
+            </w:pPr>
+            <w:r>
+              <w:rPr>
+                <w:rFonts w:ascii="TimesNewRomanPSMT-Identity-H" w:hAnsi="TimesNewRomanPSMT-Identity-H" w:cs="TimesNewRomanPSMT-Identity-H"/>
+                <w:i/>
+                <w:sz w:val="22"/>
+                <w:szCs w:val="24"/>
+              </w:rPr>
+              <w:t>4.1</w:t>
+            </w:r>
+          </w:p>
+        </w:tc>
+        <w:tc>
+          <w:tcPr>
+            <w:tcW w:w="962" w:type="dxa"/>
+            <w:shd w:val="clear" w:color="auto" w:fill="D9D9D9" w:themeFill="background1" w:themeFillShade="D9"/>
+            <w:vAlign w:val="center"/>
+          </w:tcPr>
+          <w:p>
+            <w:pPr>
+              <w:autoSpaceDE w:val="0"/>
+              <w:autoSpaceDN w:val="0"/>
+              <w:adjustRightInd w:val="0"/>
+              <w:spacing w:line="240" w:lineRule="auto"/>
+              <w:jc w:val="center"/>
+              <w:cnfStyle w:val="100000000000" w:firstRow="1" w:lastRow="0" w:firstColumn="0" w:lastColumn="0" w:oddVBand="0" w:evenVBand="0" w:oddHBand="0" w:evenHBand="0" w:firstRowFirstColumn="0" w:firstRowLastColumn="0" w:lastRowFirstColumn="0" w:lastRowLastColumn="0"/>
+              <w:rPr>
+                <w:rFonts w:ascii="TimesNewRomanPSMT-Identity-H" w:hAnsi="TimesNewRomanPSMT-Identity-H" w:cs="TimesNewRomanPSMT-Identity-H"/>
+                <w:i/>
+                <w:sz w:val="22"/>
+                <w:szCs w:val="24"/>
+              </w:rPr>
+            </w:pPr>
+            <w:r>
+              <w:rPr>
+                <w:rFonts w:ascii="TimesNewRomanPSMT-Identity-H" w:hAnsi="TimesNewRomanPSMT-Identity-H" w:cs="TimesNewRomanPSMT-Identity-H"/>
+                <w:i/>
+                <w:sz w:val="22"/>
+                <w:szCs w:val="24"/>
+              </w:rPr>
+              <w:t>4.1.1</w:t>
+            </w:r>
+          </w:p>
+        </w:tc>
+        <w:tc>
+          <w:tcPr>
+            <w:tcW w:w="963" w:type="dxa"/>
+            <w:shd w:val="clear" w:color="auto" w:fill="D9D9D9" w:themeFill="background1" w:themeFillShade="D9"/>
+            <w:vAlign w:val="center"/>
+          </w:tcPr>
+          <w:p>
+            <w:pPr>
+              <w:autoSpaceDE w:val="0"/>
+              <w:autoSpaceDN w:val="0"/>
+              <w:adjustRightInd w:val="0"/>
+              <w:spacing w:line="240" w:lineRule="auto"/>
+              <w:jc w:val="center"/>
+              <w:cnfStyle w:val="100000000000" w:firstRow="1" w:lastRow="0" w:firstColumn="0" w:lastColumn="0" w:oddVBand="0" w:evenVBand="0" w:oddHBand="0" w:evenHBand="0" w:firstRowFirstColumn="0" w:firstRowLastColumn="0" w:lastRowFirstColumn="0" w:lastRowLastColumn="0"/>
+              <w:rPr>
+                <w:rFonts w:ascii="TimesNewRomanPSMT-Identity-H" w:hAnsi="TimesNewRomanPSMT-Identity-H" w:cs="TimesNewRomanPSMT-Identity-H"/>
+                <w:i/>
+                <w:sz w:val="22"/>
+                <w:szCs w:val="24"/>
+              </w:rPr>
+            </w:pPr>
+            <w:r>
+              <w:rPr>
+                <w:rFonts w:ascii="TimesNewRomanPSMT-Identity-H" w:hAnsi="TimesNewRomanPSMT-Identity-H" w:cs="TimesNewRomanPSMT-Identity-H"/>
+                <w:i/>
+                <w:sz w:val="22"/>
+                <w:szCs w:val="24"/>
+              </w:rPr>
+              <w:t>4.1.2</w:t>
+            </w:r>
+          </w:p>
+        </w:tc>
+        <w:tc>
+          <w:tcPr>
+            <w:tcW w:w="964" w:type="dxa"/>
+            <w:shd w:val="clear" w:color="auto" w:fill="D9D9D9" w:themeFill="background1" w:themeFillShade="D9"/>
+            <w:vAlign w:val="center"/>
+          </w:tcPr>
+          <w:p>
+            <w:pPr>
+              <w:autoSpaceDE w:val="0"/>
+              <w:autoSpaceDN w:val="0"/>
+              <w:adjustRightInd w:val="0"/>
+              <w:spacing w:line="240" w:lineRule="auto"/>
+              <w:jc w:val="center"/>
+              <w:cnfStyle w:val="100000000000" w:firstRow="1" w:lastRow="0" w:firstColumn="0" w:lastColumn="0" w:oddVBand="0" w:evenVBand="0" w:oddHBand="0" w:evenHBand="0" w:firstRowFirstColumn="0" w:firstRowLastColumn="0" w:lastRowFirstColumn="0" w:lastRowLastColumn="0"/>
+              <w:rPr>
+                <w:rFonts w:ascii="TimesNewRomanPSMT-Identity-H" w:hAnsi="TimesNewRomanPSMT-Identity-H" w:cs="TimesNewRomanPSMT-Identity-H"/>
+                <w:i/>
+                <w:sz w:val="22"/>
+                <w:szCs w:val="24"/>
+              </w:rPr>
+            </w:pPr>
+            <w:r>
+              <w:rPr>
+                <w:rFonts w:ascii="TimesNewRomanPSMT-Identity-H" w:hAnsi="TimesNewRomanPSMT-Identity-H" w:cs="TimesNewRomanPSMT-Identity-H"/>
+                <w:i/>
+                <w:sz w:val="22"/>
+                <w:szCs w:val="24"/>
+              </w:rPr>
+              <w:t>4.1.3</w:t>
+            </w:r>
+          </w:p>
+        </w:tc>
+        <w:tc>
+          <w:tcPr>
+            <w:tcW w:w="964" w:type="dxa"/>
+            <w:shd w:val="clear" w:color="auto" w:fill="D9D9D9" w:themeFill="background1" w:themeFillShade="D9"/>
+            <w:vAlign w:val="center"/>
+          </w:tcPr>
+          <w:p>
+            <w:pPr>
+              <w:autoSpaceDE w:val="0"/>
+              <w:autoSpaceDN w:val="0"/>
+              <w:adjustRightInd w:val="0"/>
+              <w:spacing w:line="240" w:lineRule="auto"/>
+              <w:jc w:val="center"/>
+              <w:cnfStyle w:val="100000000000" w:firstRow="1" w:lastRow="0" w:firstColumn="0" w:lastColumn="0" w:oddVBand="0" w:evenVBand="0" w:oddHBand="0" w:evenHBand="0" w:firstRowFirstColumn="0" w:firstRowLastColumn="0" w:lastRowFirstColumn="0" w:lastRowLastColumn="0"/>
+              <w:rPr>
+                <w:rFonts w:ascii="TimesNewRomanPSMT-Identity-H" w:hAnsi="TimesNewRomanPSMT-Identity-H" w:cs="TimesNewRomanPSMT-Identity-H"/>
+                <w:i/>
+                <w:sz w:val="22"/>
+                <w:szCs w:val="24"/>
+              </w:rPr>
+            </w:pPr>
+            <w:r>
+              <w:rPr>
+                <w:rFonts w:ascii="TimesNewRomanPSMT-Identity-H" w:hAnsi="TimesNewRomanPSMT-Identity-H" w:cs="TimesNewRomanPSMT-Identity-H"/>
+                <w:i/>
+                <w:sz w:val="22"/>
+                <w:szCs w:val="24"/>
+              </w:rPr>
+              <w:t>4.1.4</w:t>
+            </w:r>
+          </w:p>
+        </w:tc>
+        <w:tc>
+          <w:tcPr>
+            <w:tcW w:w="884" w:type="dxa"/>
+            <w:shd w:val="clear" w:color="auto" w:fill="D9D9D9" w:themeFill="background1" w:themeFillShade="D9"/>
+            <w:vAlign w:val="center"/>
+          </w:tcPr>
+          <w:p>
+            <w:pPr>
+              <w:autoSpaceDE w:val="0"/>
+              <w:autoSpaceDN w:val="0"/>
+              <w:adjustRightInd w:val="0"/>
+              <w:spacing w:line="240" w:lineRule="auto"/>
+              <w:jc w:val="center"/>
+              <w:cnfStyle w:val="100000000000" w:firstRow="1" w:lastRow="0" w:firstColumn="0" w:lastColumn="0" w:oddVBand="0" w:evenVBand="0" w:oddHBand="0" w:evenHBand="0" w:firstRowFirstColumn="0" w:firstRowLastColumn="0" w:lastRowFirstColumn="0" w:lastRowLastColumn="0"/>
+              <w:rPr>
+                <w:rFonts w:ascii="TimesNewRomanPSMT-Identity-H" w:hAnsi="TimesNewRomanPSMT-Identity-H" w:cs="TimesNewRomanPSMT-Identity-H"/>
+                <w:i/>
+                <w:sz w:val="22"/>
+                <w:szCs w:val="24"/>
+              </w:rPr>
+            </w:pPr>
+            <w:r>
+              <w:rPr>
+                <w:rFonts w:ascii="TimesNewRomanPSMT-Identity-H" w:hAnsi="TimesNewRomanPSMT-Identity-H" w:cs="TimesNewRomanPSMT-Identity-H"/>
+                <w:i/>
+                <w:sz w:val="22"/>
+                <w:szCs w:val="24"/>
+              </w:rPr>
+              <w:t>4.2</w:t>
+            </w:r>
+          </w:p>
+        </w:tc>
+        <w:tc>
+          <w:tcPr>
+            <w:tcW w:w="964" w:type="dxa"/>
+            <w:shd w:val="clear" w:color="auto" w:fill="D9D9D9" w:themeFill="background1" w:themeFillShade="D9"/>
+            <w:vAlign w:val="center"/>
+          </w:tcPr>
+          <w:p>
+            <w:pPr>
+              <w:autoSpaceDE w:val="0"/>
+              <w:autoSpaceDN w:val="0"/>
+              <w:adjustRightInd w:val="0"/>
+              <w:spacing w:line="240" w:lineRule="auto"/>
+              <w:jc w:val="center"/>
+              <w:cnfStyle w:val="100000000000" w:firstRow="1" w:lastRow="0" w:firstColumn="0" w:lastColumn="0" w:oddVBand="0" w:evenVBand="0" w:oddHBand="0" w:evenHBand="0" w:firstRowFirstColumn="0" w:firstRowLastColumn="0" w:lastRowFirstColumn="0" w:lastRowLastColumn="0"/>
+              <w:rPr>
+                <w:rFonts w:ascii="TimesNewRomanPSMT-Identity-H" w:hAnsi="TimesNewRomanPSMT-Identity-H" w:cs="TimesNewRomanPSMT-Identity-H"/>
+                <w:i/>
+                <w:sz w:val="22"/>
+                <w:szCs w:val="24"/>
+              </w:rPr>
+            </w:pPr>
+            <w:r>
+              <w:rPr>
+                <w:rFonts w:ascii="TimesNewRomanPSMT-Identity-H" w:hAnsi="TimesNewRomanPSMT-Identity-H" w:cs="TimesNewRomanPSMT-Identity-H"/>
+                <w:i/>
+                <w:sz w:val="22"/>
+                <w:szCs w:val="24"/>
+              </w:rPr>
+              <w:t>4.2.1</w:t>
+            </w:r>
+          </w:p>
+        </w:tc>
+        <w:tc>
+          <w:tcPr>
+            <w:tcW w:w="964" w:type="dxa"/>
+            <w:shd w:val="clear" w:color="auto" w:fill="D9D9D9" w:themeFill="background1" w:themeFillShade="D9"/>
+            <w:vAlign w:val="center"/>
+          </w:tcPr>
+          <w:p>
+            <w:pPr>
+              <w:autoSpaceDE w:val="0"/>
+              <w:autoSpaceDN w:val="0"/>
+              <w:adjustRightInd w:val="0"/>
+              <w:spacing w:line="240" w:lineRule="auto"/>
+              <w:jc w:val="center"/>
+              <w:cnfStyle w:val="100000000000" w:firstRow="1" w:lastRow="0" w:firstColumn="0" w:lastColumn="0" w:oddVBand="0" w:evenVBand="0" w:oddHBand="0" w:evenHBand="0" w:firstRowFirstColumn="0" w:firstRowLastColumn="0" w:lastRowFirstColumn="0" w:lastRowLastColumn="0"/>
+              <w:rPr>
+                <w:rFonts w:ascii="TimesNewRomanPSMT-Identity-H" w:hAnsi="TimesNewRomanPSMT-Identity-H" w:cs="TimesNewRomanPSMT-Identity-H"/>
+                <w:i/>
+                <w:sz w:val="22"/>
+                <w:szCs w:val="24"/>
+              </w:rPr>
+            </w:pPr>
+            <w:r>
+              <w:rPr>
+                <w:rFonts w:ascii="TimesNewRomanPSMT-Identity-H" w:hAnsi="TimesNewRomanPSMT-Identity-H" w:cs="TimesNewRomanPSMT-Identity-H"/>
+                <w:i/>
+                <w:sz w:val="22"/>
+                <w:szCs w:val="24"/>
+              </w:rPr>
+              <w:t>4.2.2</w:t>
+            </w:r>
+          </w:p>
+        </w:tc>
+        <w:tc>
+          <w:tcPr>
+            <w:tcW w:w="823" w:type="dxa"/>
+            <w:shd w:val="clear" w:color="auto" w:fill="D9D9D9" w:themeFill="background1" w:themeFillShade="D9"/>
+            <w:vAlign w:val="center"/>
+          </w:tcPr>
+          <w:p>
+            <w:pPr>
+              <w:autoSpaceDE w:val="0"/>
+              <w:autoSpaceDN w:val="0"/>
+              <w:adjustRightInd w:val="0"/>
+              <w:spacing w:line="240" w:lineRule="auto"/>
+              <w:jc w:val="center"/>
+              <w:cnfStyle w:val="100000000000" w:firstRow="1" w:lastRow="0" w:firstColumn="0" w:lastColumn="0" w:oddVBand="0" w:evenVBand="0" w:oddHBand="0" w:evenHBand="0" w:firstRowFirstColumn="0" w:firstRowLastColumn="0" w:lastRowFirstColumn="0" w:lastRowLastColumn="0"/>
+              <w:rPr>
+                <w:rFonts w:ascii="TimesNewRomanPSMT-Identity-H" w:hAnsi="TimesNewRomanPSMT-Identity-H" w:cs="TimesNewRomanPSMT-Identity-H"/>
+                <w:i/>
+                <w:sz w:val="22"/>
+                <w:szCs w:val="24"/>
+              </w:rPr>
+            </w:pPr>
+            <w:r>
+              <w:rPr>
+                <w:rFonts w:ascii="TimesNewRomanPSMT-Identity-H" w:hAnsi="TimesNewRomanPSMT-Identity-H" w:cs="TimesNewRomanPSMT-Identity-H"/>
+                <w:i/>
+                <w:sz w:val="22"/>
+                <w:szCs w:val="24"/>
+              </w:rPr>
+              <w:t>4.2.3</w:t>
+            </w:r>
+          </w:p>
+        </w:tc>
+      </w:tr>
+      <w:tr>
+        <w:trPr>
+          <w:trHeight w:val="448"/>
+        </w:trPr>
+        <w:tc>
+          <w:tcPr>
+            <w:cnfStyle w:val="001000000000" w:firstRow="0" w:lastRow="0" w:firstColumn="1" w:lastColumn="0" w:oddVBand="0" w:evenVBand="0" w:oddHBand="0" w:evenHBand="0" w:firstRowFirstColumn="0" w:firstRowLastColumn="0" w:lastRowFirstColumn="0" w:lastRowLastColumn="0"/>
+            <w:tcW w:w="1798" w:type="dxa"/>
+            <w:shd w:val="clear" w:color="auto" w:fill="D9D9D9" w:themeFill="background1" w:themeFillShade="D9"/>
+            <w:vAlign w:val="center"/>
+          </w:tcPr>
+          <w:p>
+            <w:pPr>
+              <w:autoSpaceDE w:val="0"/>
+              <w:autoSpaceDN w:val="0"/>
+              <w:adjustRightInd w:val="0"/>
+              <w:spacing w:line="240" w:lineRule="auto"/>
+              <w:rPr>
+                <w:rFonts w:ascii="TimesNewRomanPSMT-Identity-H" w:hAnsi="TimesNewRomanPSMT-Identity-H" w:cs="TimesNewRomanPSMT-Identity-H"/>
+                <w:i/>
+                <w:sz w:val="18"/>
+                <w:szCs w:val="24"/>
+              </w:rPr>
+            </w:pPr>
+            <w:r>
+              <w:rPr>
+                <w:rFonts w:ascii="TimesNewRomanPSMT-Identity-H" w:hAnsi="TimesNewRomanPSMT-Identity-H" w:cs="TimesNewRomanPSMT-Identity-H"/>
+                <w:i/>
+                <w:sz w:val="18"/>
+                <w:szCs w:val="24"/>
+              </w:rPr>
+              <w:t>Main Package</w:t>
+            </w:r>
+          </w:p>
+        </w:tc>
+        <w:tc>
+          <w:tcPr>
+            <w:tcW w:w="882" w:type="dxa"/>
+            <w:vAlign w:val="center"/>
+          </w:tcPr>
+          <w:p>
+            <w:pPr>
+              <w:autoSpaceDE w:val="0"/>
+              <w:autoSpaceDN w:val="0"/>
+              <w:adjustRightInd w:val="0"/>
+              <w:spacing w:line="240" w:lineRule="auto"/>
+              <w:jc w:val="center"/>
+              <w:cnfStyle w:val="000000000000" w:firstRow="0" w:lastRow="0" w:firstColumn="0" w:lastColumn="0" w:oddVBand="0" w:evenVBand="0" w:oddHBand="0" w:evenHBand="0" w:firstRowFirstColumn="0" w:firstRowLastColumn="0" w:lastRowFirstColumn="0" w:lastRowLastColumn="0"/>
+              <w:rPr>
+                <w:rFonts w:ascii="TimesNewRomanPSMT-Identity-H" w:hAnsi="TimesNewRomanPSMT-Identity-H" w:cs="TimesNewRomanPSMT-Identity-H"/>
+                <w:i/>
+                <w:sz w:val="22"/>
+                <w:szCs w:val="24"/>
+              </w:rPr>
+            </w:pPr>
+          </w:p>
+        </w:tc>
+        <w:tc>
+          <w:tcPr>
+            <w:tcW w:w="962" w:type="dxa"/>
+            <w:vAlign w:val="center"/>
+          </w:tcPr>
+          <w:p>
+            <w:pPr>
+              <w:autoSpaceDE w:val="0"/>
+              <w:autoSpaceDN w:val="0"/>
+              <w:adjustRightInd w:val="0"/>
+              <w:spacing w:line="240" w:lineRule="auto"/>
+              <w:jc w:val="center"/>
+              <w:cnfStyle w:val="000000000000" w:firstRow="0" w:lastRow="0" w:firstColumn="0" w:lastColumn="0" w:oddVBand="0" w:evenVBand="0" w:oddHBand="0" w:evenHBand="0" w:firstRowFirstColumn="0" w:firstRowLastColumn="0" w:lastRowFirstColumn="0" w:lastRowLastColumn="0"/>
+              <w:rPr>
+                <w:rFonts w:ascii="TimesNewRomanPSMT-Identity-H" w:hAnsi="TimesNewRomanPSMT-Identity-H" w:cs="TimesNewRomanPSMT-Identity-H"/>
+                <w:i/>
+                <w:sz w:val="22"/>
+                <w:szCs w:val="24"/>
+              </w:rPr>
+            </w:pPr>
+          </w:p>
+        </w:tc>
+        <w:tc>
+          <w:tcPr>
+            <w:tcW w:w="963" w:type="dxa"/>
+            <w:vAlign w:val="center"/>
+          </w:tcPr>
+          <w:p>
+            <w:pPr>
+              <w:autoSpaceDE w:val="0"/>
+              <w:autoSpaceDN w:val="0"/>
+              <w:adjustRightInd w:val="0"/>
+              <w:spacing w:line="240" w:lineRule="auto"/>
+              <w:jc w:val="center"/>
+              <w:cnfStyle w:val="000000000000" w:firstRow="0" w:lastRow="0" w:firstColumn="0" w:lastColumn="0" w:oddVBand="0" w:evenVBand="0" w:oddHBand="0" w:evenHBand="0" w:firstRowFirstColumn="0" w:firstRowLastColumn="0" w:lastRowFirstColumn="0" w:lastRowLastColumn="0"/>
+              <w:rPr>
+                <w:rFonts w:ascii="TimesNewRomanPSMT-Identity-H" w:hAnsi="TimesNewRomanPSMT-Identity-H" w:cs="TimesNewRomanPSMT-Identity-H"/>
+                <w:i/>
+                <w:sz w:val="22"/>
+                <w:szCs w:val="24"/>
+              </w:rPr>
+            </w:pPr>
+          </w:p>
+        </w:tc>
+        <w:tc>
+          <w:tcPr>
+            <w:tcW w:w="964" w:type="dxa"/>
+            <w:vAlign w:val="center"/>
+          </w:tcPr>
+          <w:p>
+            <w:pPr>
+              <w:autoSpaceDE w:val="0"/>
+              <w:autoSpaceDN w:val="0"/>
+              <w:adjustRightInd w:val="0"/>
+              <w:spacing w:line="240" w:lineRule="auto"/>
+              <w:jc w:val="center"/>
+              <w:cnfStyle w:val="000000000000" w:firstRow="0" w:lastRow="0" w:firstColumn="0" w:lastColumn="0" w:oddVBand="0" w:evenVBand="0" w:oddHBand="0" w:evenHBand="0" w:firstRowFirstColumn="0" w:firstRowLastColumn="0" w:lastRowFirstColumn="0" w:lastRowLastColumn="0"/>
+              <w:rPr>
+                <w:rFonts w:ascii="TimesNewRomanPSMT-Identity-H" w:hAnsi="TimesNewRomanPSMT-Identity-H" w:cs="TimesNewRomanPSMT-Identity-H"/>
+                <w:i/>
+                <w:sz w:val="22"/>
+                <w:szCs w:val="24"/>
+              </w:rPr>
+            </w:pPr>
+          </w:p>
+        </w:tc>
+        <w:tc>
+          <w:tcPr>
+            <w:tcW w:w="964" w:type="dxa"/>
+            <w:vAlign w:val="center"/>
+          </w:tcPr>
+          <w:p>
+            <w:pPr>
+              <w:autoSpaceDE w:val="0"/>
+              <w:autoSpaceDN w:val="0"/>
+              <w:adjustRightInd w:val="0"/>
+              <w:spacing w:line="240" w:lineRule="auto"/>
+              <w:jc w:val="center"/>
+              <w:cnfStyle w:val="000000000000" w:firstRow="0" w:lastRow="0" w:firstColumn="0" w:lastColumn="0" w:oddVBand="0" w:evenVBand="0" w:oddHBand="0" w:evenHBand="0" w:firstRowFirstColumn="0" w:firstRowLastColumn="0" w:lastRowFirstColumn="0" w:lastRowLastColumn="0"/>
+              <w:rPr>
+                <w:rFonts w:ascii="TimesNewRomanPSMT-Identity-H" w:hAnsi="TimesNewRomanPSMT-Identity-H" w:cs="TimesNewRomanPSMT-Identity-H"/>
+                <w:i/>
+                <w:sz w:val="22"/>
+                <w:szCs w:val="24"/>
+              </w:rPr>
+            </w:pPr>
+          </w:p>
+        </w:tc>
+        <w:tc>
+          <w:tcPr>
+            <w:tcW w:w="884" w:type="dxa"/>
+            <w:vAlign w:val="center"/>
+          </w:tcPr>
+          <w:p>
+            <w:pPr>
+              <w:autoSpaceDE w:val="0"/>
+              <w:autoSpaceDN w:val="0"/>
+              <w:adjustRightInd w:val="0"/>
+              <w:spacing w:line="240" w:lineRule="auto"/>
+              <w:jc w:val="center"/>
+              <w:cnfStyle w:val="000000000000" w:firstRow="0" w:lastRow="0" w:firstColumn="0" w:lastColumn="0" w:oddVBand="0" w:evenVBand="0" w:oddHBand="0" w:evenHBand="0" w:firstRowFirstColumn="0" w:firstRowLastColumn="0" w:lastRowFirstColumn="0" w:lastRowLastColumn="0"/>
+              <w:rPr>
+                <w:rFonts w:ascii="TimesNewRomanPSMT-Identity-H" w:hAnsi="TimesNewRomanPSMT-Identity-H" w:cs="TimesNewRomanPSMT-Identity-H"/>
+                <w:i/>
+                <w:sz w:val="22"/>
+                <w:szCs w:val="24"/>
+              </w:rPr>
+            </w:pPr>
+          </w:p>
+        </w:tc>
+        <w:tc>
+          <w:tcPr>
+            <w:tcW w:w="964" w:type="dxa"/>
+            <w:vAlign w:val="center"/>
+          </w:tcPr>
+          <w:p>
+            <w:pPr>
+              <w:autoSpaceDE w:val="0"/>
+              <w:autoSpaceDN w:val="0"/>
+              <w:adjustRightInd w:val="0"/>
+              <w:spacing w:line="240" w:lineRule="auto"/>
+              <w:jc w:val="center"/>
+              <w:cnfStyle w:val="000000000000" w:firstRow="0" w:lastRow="0" w:firstColumn="0" w:lastColumn="0" w:oddVBand="0" w:evenVBand="0" w:oddHBand="0" w:evenHBand="0" w:firstRowFirstColumn="0" w:firstRowLastColumn="0" w:lastRowFirstColumn="0" w:lastRowLastColumn="0"/>
+              <w:rPr>
+                <w:rFonts w:ascii="TimesNewRomanPSMT-Identity-H" w:hAnsi="TimesNewRomanPSMT-Identity-H" w:cs="TimesNewRomanPSMT-Identity-H"/>
+                <w:i/>
+                <w:sz w:val="22"/>
+                <w:szCs w:val="24"/>
+              </w:rPr>
+            </w:pPr>
+          </w:p>
+        </w:tc>
+        <w:tc>
+          <w:tcPr>
+            <w:tcW w:w="964" w:type="dxa"/>
+            <w:vAlign w:val="center"/>
+          </w:tcPr>
+          <w:p>
+            <w:pPr>
+              <w:autoSpaceDE w:val="0"/>
+              <w:autoSpaceDN w:val="0"/>
+              <w:adjustRightInd w:val="0"/>
+              <w:spacing w:line="240" w:lineRule="auto"/>
+              <w:jc w:val="center"/>
+              <w:cnfStyle w:val="000000000000" w:firstRow="0" w:lastRow="0" w:firstColumn="0" w:lastColumn="0" w:oddVBand="0" w:evenVBand="0" w:oddHBand="0" w:evenHBand="0" w:firstRowFirstColumn="0" w:firstRowLastColumn="0" w:lastRowFirstColumn="0" w:lastRowLastColumn="0"/>
+              <w:rPr>
+                <w:rFonts w:ascii="TimesNewRomanPSMT-Identity-H" w:hAnsi="TimesNewRomanPSMT-Identity-H" w:cs="TimesNewRomanPSMT-Identity-H"/>
+                <w:i/>
+                <w:sz w:val="22"/>
+                <w:szCs w:val="24"/>
+              </w:rPr>
+            </w:pPr>
+          </w:p>
+        </w:tc>
+        <w:tc>
+          <w:tcPr>
+            <w:tcW w:w="823" w:type="dxa"/>
+            <w:vAlign w:val="center"/>
+          </w:tcPr>
+          <w:p>
+            <w:pPr>
+              <w:autoSpaceDE w:val="0"/>
+              <w:autoSpaceDN w:val="0"/>
+              <w:adjustRightInd w:val="0"/>
+              <w:spacing w:line="240" w:lineRule="auto"/>
+              <w:jc w:val="center"/>
+              <w:cnfStyle w:val="000000000000" w:firstRow="0" w:lastRow="0" w:firstColumn="0" w:lastColumn="0" w:oddVBand="0" w:evenVBand="0" w:oddHBand="0" w:evenHBand="0" w:firstRowFirstColumn="0" w:firstRowLastColumn="0" w:lastRowFirstColumn="0" w:lastRowLastColumn="0"/>
+              <w:rPr>
+                <w:rFonts w:ascii="TimesNewRomanPSMT-Identity-H" w:hAnsi="TimesNewRomanPSMT-Identity-H" w:cs="TimesNewRomanPSMT-Identity-H"/>
+                <w:i/>
+                <w:sz w:val="22"/>
+                <w:szCs w:val="24"/>
+              </w:rPr>
+            </w:pPr>
+          </w:p>
+        </w:tc>
+      </w:tr>
+      <w:tr>
+        <w:trPr>
+          <w:trHeight w:val="897"/>
+        </w:trPr>
+        <w:tc>
+          <w:tcPr>
+            <w:cnfStyle w:val="001000000000" w:firstRow="0" w:lastRow="0" w:firstColumn="1" w:lastColumn="0" w:oddVBand="0" w:evenVBand="0" w:oddHBand="0" w:evenHBand="0" w:firstRowFirstColumn="0" w:firstRowLastColumn="0" w:lastRowFirstColumn="0" w:lastRowLastColumn="0"/>
+            <w:tcW w:w="1798" w:type="dxa"/>
+            <w:shd w:val="clear" w:color="auto" w:fill="D9D9D9" w:themeFill="background1" w:themeFillShade="D9"/>
+            <w:vAlign w:val="center"/>
+          </w:tcPr>
+          <w:p>
+            <w:pPr>
+              <w:autoSpaceDE w:val="0"/>
+              <w:autoSpaceDN w:val="0"/>
+              <w:adjustRightInd w:val="0"/>
+              <w:spacing w:line="240" w:lineRule="auto"/>
+              <w:rPr>
+                <w:rFonts w:ascii="TimesNewRomanPSMT-Identity-H" w:hAnsi="TimesNewRomanPSMT-Identity-H" w:cs="TimesNewRomanPSMT-Identity-H"/>
+                <w:i/>
+                <w:sz w:val="18"/>
+                <w:szCs w:val="24"/>
+              </w:rPr>
+            </w:pPr>
+            <w:proofErr w:type="spellStart"/>
+            <w:r>
+              <w:rPr>
+                <w:rFonts w:ascii="TimesNewRomanPSMT-Identity-H" w:hAnsi="TimesNewRomanPSMT-Identity-H" w:cs="TimesNewRomanPSMT-Identity-H"/>
+                <w:i/>
+                <w:sz w:val="18"/>
+                <w:szCs w:val="24"/>
+              </w:rPr>
+              <w:t>CommandLine</w:t>
+            </w:r>
+            <w:proofErr w:type="spellEnd"/>
+            <w:r>
+              <w:rPr>
+                <w:rFonts w:ascii="TimesNewRomanPSMT-Identity-H" w:hAnsi="TimesNewRomanPSMT-Identity-H" w:cs="TimesNewRomanPSMT-Identity-H"/>
+                <w:i/>
+                <w:sz w:val="18"/>
+                <w:szCs w:val="24"/>
+              </w:rPr>
+              <w:t xml:space="preserve"> Package</w:t>
+            </w:r>
+          </w:p>
+        </w:tc>
+        <w:tc>
+          <w:tcPr>
+            <w:tcW w:w="882" w:type="dxa"/>
+            <w:vAlign w:val="center"/>
+          </w:tcPr>
+          <w:p>
+            <w:pPr>
+              <w:autoSpaceDE w:val="0"/>
+              <w:autoSpaceDN w:val="0"/>
+              <w:adjustRightInd w:val="0"/>
+              <w:spacing w:line="240" w:lineRule="auto"/>
+              <w:jc w:val="center"/>
+              <w:cnfStyle w:val="000000000000" w:firstRow="0" w:lastRow="0" w:firstColumn="0" w:lastColumn="0" w:oddVBand="0" w:evenVBand="0" w:oddHBand="0" w:evenHBand="0" w:firstRowFirstColumn="0" w:firstRowLastColumn="0" w:lastRowFirstColumn="0" w:lastRowLastColumn="0"/>
+              <w:rPr>
+                <w:rFonts w:ascii="TimesNewRomanPSMT-Identity-H" w:hAnsi="TimesNewRomanPSMT-Identity-H" w:cs="TimesNewRomanPSMT-Identity-H"/>
+                <w:i/>
+                <w:sz w:val="22"/>
+                <w:szCs w:val="24"/>
+              </w:rPr>
+            </w:pPr>
+            <w:r>
+              <w:rPr>
+                <w:rFonts w:ascii="TimesNewRomanPSMT-Identity-H" w:hAnsi="TimesNewRomanPSMT-Identity-H" w:cs="TimesNewRomanPSMT-Identity-H"/>
+                <w:i/>
+                <w:sz w:val="22"/>
+                <w:szCs w:val="24"/>
+              </w:rPr>
+              <w:t>X</w:t>
+            </w:r>
+          </w:p>
+        </w:tc>
+        <w:tc>
+          <w:tcPr>
+            <w:tcW w:w="962" w:type="dxa"/>
+            <w:vAlign w:val="center"/>
+          </w:tcPr>
+          <w:p>
+            <w:pPr>
+              <w:autoSpaceDE w:val="0"/>
+              <w:autoSpaceDN w:val="0"/>
+              <w:adjustRightInd w:val="0"/>
+              <w:spacing w:line="240" w:lineRule="auto"/>
+              <w:jc w:val="center"/>
+              <w:cnfStyle w:val="000000000000" w:firstRow="0" w:lastRow="0" w:firstColumn="0" w:lastColumn="0" w:oddVBand="0" w:evenVBand="0" w:oddHBand="0" w:evenHBand="0" w:firstRowFirstColumn="0" w:firstRowLastColumn="0" w:lastRowFirstColumn="0" w:lastRowLastColumn="0"/>
+              <w:rPr>
+                <w:rFonts w:ascii="TimesNewRomanPSMT-Identity-H" w:hAnsi="TimesNewRomanPSMT-Identity-H" w:cs="TimesNewRomanPSMT-Identity-H"/>
+                <w:i/>
+                <w:sz w:val="22"/>
+                <w:szCs w:val="24"/>
+              </w:rPr>
+            </w:pPr>
+            <w:r>
+              <w:rPr>
+                <w:rFonts w:ascii="TimesNewRomanPSMT-Identity-H" w:hAnsi="TimesNewRomanPSMT-Identity-H" w:cs="TimesNewRomanPSMT-Identity-H"/>
+                <w:i/>
+                <w:sz w:val="22"/>
+                <w:szCs w:val="24"/>
+              </w:rPr>
+              <w:t>X</w:t>
+            </w:r>
+          </w:p>
+        </w:tc>
+        <w:tc>
+          <w:tcPr>
+            <w:tcW w:w="963" w:type="dxa"/>
+            <w:vAlign w:val="center"/>
+          </w:tcPr>
+          <w:p>
+            <w:pPr>
+              <w:autoSpaceDE w:val="0"/>
+              <w:autoSpaceDN w:val="0"/>
+              <w:adjustRightInd w:val="0"/>
+              <w:spacing w:line="240" w:lineRule="auto"/>
+              <w:jc w:val="center"/>
+              <w:cnfStyle w:val="000000000000" w:firstRow="0" w:lastRow="0" w:firstColumn="0" w:lastColumn="0" w:oddVBand="0" w:evenVBand="0" w:oddHBand="0" w:evenHBand="0" w:firstRowFirstColumn="0" w:firstRowLastColumn="0" w:lastRowFirstColumn="0" w:lastRowLastColumn="0"/>
+              <w:rPr>
+                <w:rFonts w:ascii="TimesNewRomanPSMT-Identity-H" w:hAnsi="TimesNewRomanPSMT-Identity-H" w:cs="TimesNewRomanPSMT-Identity-H"/>
+                <w:i/>
+                <w:sz w:val="22"/>
+                <w:szCs w:val="24"/>
+              </w:rPr>
+            </w:pPr>
+            <w:r>
+              <w:rPr>
+                <w:rFonts w:ascii="TimesNewRomanPSMT-Identity-H" w:hAnsi="TimesNewRomanPSMT-Identity-H" w:cs="TimesNewRomanPSMT-Identity-H"/>
+                <w:i/>
+                <w:sz w:val="22"/>
+                <w:szCs w:val="24"/>
+              </w:rPr>
+              <w:t>X</w:t>
+            </w:r>
+          </w:p>
+        </w:tc>
+        <w:tc>
+          <w:tcPr>
+            <w:tcW w:w="964" w:type="dxa"/>
+            <w:vAlign w:val="center"/>
+          </w:tcPr>
+          <w:p>
+            <w:pPr>
+              <w:autoSpaceDE w:val="0"/>
+              <w:autoSpaceDN w:val="0"/>
+              <w:adjustRightInd w:val="0"/>
+              <w:spacing w:line="240" w:lineRule="auto"/>
+              <w:jc w:val="center"/>
+              <w:cnfStyle w:val="000000000000" w:firstRow="0" w:lastRow="0" w:firstColumn="0" w:lastColumn="0" w:oddVBand="0" w:evenVBand="0" w:oddHBand="0" w:evenHBand="0" w:firstRowFirstColumn="0" w:firstRowLastColumn="0" w:lastRowFirstColumn="0" w:lastRowLastColumn="0"/>
+              <w:rPr>
+                <w:rFonts w:ascii="TimesNewRomanPSMT-Identity-H" w:hAnsi="TimesNewRomanPSMT-Identity-H" w:cs="TimesNewRomanPSMT-Identity-H"/>
+                <w:i/>
+                <w:sz w:val="22"/>
+                <w:szCs w:val="24"/>
+              </w:rPr>
+            </w:pPr>
+            <w:r>
+              <w:rPr>
+                <w:rFonts w:ascii="TimesNewRomanPSMT-Identity-H" w:hAnsi="TimesNewRomanPSMT-Identity-H" w:cs="TimesNewRomanPSMT-Identity-H"/>
+                <w:i/>
+                <w:sz w:val="22"/>
+                <w:szCs w:val="24"/>
+              </w:rPr>
+              <w:t>X</w:t>
+            </w:r>
+          </w:p>
+        </w:tc>
+        <w:tc>
+          <w:tcPr>
+            <w:tcW w:w="964" w:type="dxa"/>
+            <w:vAlign w:val="center"/>
+          </w:tcPr>
+          <w:p>
+            <w:pPr>
+              <w:autoSpaceDE w:val="0"/>
+              <w:autoSpaceDN w:val="0"/>
+              <w:adjustRightInd w:val="0"/>
+              <w:spacing w:line="240" w:lineRule="auto"/>
+              <w:jc w:val="center"/>
+              <w:cnfStyle w:val="000000000000" w:firstRow="0" w:lastRow="0" w:firstColumn="0" w:lastColumn="0" w:oddVBand="0" w:evenVBand="0" w:oddHBand="0" w:evenHBand="0" w:firstRowFirstColumn="0" w:firstRowLastColumn="0" w:lastRowFirstColumn="0" w:lastRowLastColumn="0"/>
+              <w:rPr>
+                <w:rFonts w:ascii="TimesNewRomanPSMT-Identity-H" w:hAnsi="TimesNewRomanPSMT-Identity-H" w:cs="TimesNewRomanPSMT-Identity-H"/>
+                <w:i/>
+                <w:sz w:val="22"/>
+                <w:szCs w:val="24"/>
+              </w:rPr>
+            </w:pPr>
+          </w:p>
+        </w:tc>
+        <w:tc>
+          <w:tcPr>
+            <w:tcW w:w="884" w:type="dxa"/>
+            <w:vAlign w:val="center"/>
+          </w:tcPr>
+          <w:p>
+            <w:pPr>
+              <w:autoSpaceDE w:val="0"/>
+              <w:autoSpaceDN w:val="0"/>
+              <w:adjustRightInd w:val="0"/>
+              <w:spacing w:line="240" w:lineRule="auto"/>
+              <w:jc w:val="center"/>
+              <w:cnfStyle w:val="000000000000" w:firstRow="0" w:lastRow="0" w:firstColumn="0" w:lastColumn="0" w:oddVBand="0" w:evenVBand="0" w:oddHBand="0" w:evenHBand="0" w:firstRowFirstColumn="0" w:firstRowLastColumn="0" w:lastRowFirstColumn="0" w:lastRowLastColumn="0"/>
+              <w:rPr>
+                <w:rFonts w:ascii="TimesNewRomanPSMT-Identity-H" w:hAnsi="TimesNewRomanPSMT-Identity-H" w:cs="TimesNewRomanPSMT-Identity-H"/>
+                <w:i/>
+                <w:sz w:val="22"/>
+                <w:szCs w:val="24"/>
+              </w:rPr>
+            </w:pPr>
+            <w:r>
+              <w:rPr>
+                <w:rFonts w:ascii="TimesNewRomanPSMT-Identity-H" w:hAnsi="TimesNewRomanPSMT-Identity-H" w:cs="TimesNewRomanPSMT-Identity-H"/>
+                <w:i/>
+                <w:sz w:val="22"/>
+                <w:szCs w:val="24"/>
+              </w:rPr>
+              <w:t>X</w:t>
+            </w:r>
+          </w:p>
+        </w:tc>
+        <w:tc>
+          <w:tcPr>
+            <w:tcW w:w="964" w:type="dxa"/>
+            <w:vAlign w:val="center"/>
+          </w:tcPr>
+          <w:p>
+            <w:pPr>
+              <w:autoSpaceDE w:val="0"/>
+              <w:autoSpaceDN w:val="0"/>
+              <w:adjustRightInd w:val="0"/>
+              <w:spacing w:line="240" w:lineRule="auto"/>
+              <w:jc w:val="center"/>
+              <w:cnfStyle w:val="000000000000" w:firstRow="0" w:lastRow="0" w:firstColumn="0" w:lastColumn="0" w:oddVBand="0" w:evenVBand="0" w:oddHBand="0" w:evenHBand="0" w:firstRowFirstColumn="0" w:firstRowLastColumn="0" w:lastRowFirstColumn="0" w:lastRowLastColumn="0"/>
+              <w:rPr>
+                <w:rFonts w:ascii="TimesNewRomanPSMT-Identity-H" w:hAnsi="TimesNewRomanPSMT-Identity-H" w:cs="TimesNewRomanPSMT-Identity-H"/>
+                <w:i/>
+                <w:sz w:val="22"/>
+                <w:szCs w:val="24"/>
+              </w:rPr>
+            </w:pPr>
+          </w:p>
+        </w:tc>
+        <w:tc>
+          <w:tcPr>
+            <w:tcW w:w="964" w:type="dxa"/>
+            <w:vAlign w:val="center"/>
+          </w:tcPr>
+          <w:p>
+            <w:pPr>
+              <w:autoSpaceDE w:val="0"/>
+              <w:autoSpaceDN w:val="0"/>
+              <w:adjustRightInd w:val="0"/>
+              <w:spacing w:line="240" w:lineRule="auto"/>
+              <w:jc w:val="center"/>
+              <w:cnfStyle w:val="000000000000" w:firstRow="0" w:lastRow="0" w:firstColumn="0" w:lastColumn="0" w:oddVBand="0" w:evenVBand="0" w:oddHBand="0" w:evenHBand="0" w:firstRowFirstColumn="0" w:firstRowLastColumn="0" w:lastRowFirstColumn="0" w:lastRowLastColumn="0"/>
+              <w:rPr>
+                <w:rFonts w:ascii="TimesNewRomanPSMT-Identity-H" w:hAnsi="TimesNewRomanPSMT-Identity-H" w:cs="TimesNewRomanPSMT-Identity-H"/>
+                <w:i/>
+                <w:sz w:val="22"/>
+                <w:szCs w:val="24"/>
+              </w:rPr>
+            </w:pPr>
+            <w:r>
+              <w:rPr>
+                <w:rFonts w:ascii="TimesNewRomanPSMT-Identity-H" w:hAnsi="TimesNewRomanPSMT-Identity-H" w:cs="TimesNewRomanPSMT-Identity-H"/>
+                <w:i/>
+                <w:sz w:val="22"/>
+                <w:szCs w:val="24"/>
+              </w:rPr>
+              <w:t>X</w:t>
+            </w:r>
+          </w:p>
+        </w:tc>
+        <w:tc>
+          <w:tcPr>
+            <w:tcW w:w="823" w:type="dxa"/>
+            <w:vAlign w:val="center"/>
+          </w:tcPr>
+          <w:p>
+            <w:pPr>
+              <w:autoSpaceDE w:val="0"/>
+              <w:autoSpaceDN w:val="0"/>
+              <w:adjustRightInd w:val="0"/>
+              <w:spacing w:line="240" w:lineRule="auto"/>
+              <w:jc w:val="center"/>
+              <w:cnfStyle w:val="000000000000" w:firstRow="0" w:lastRow="0" w:firstColumn="0" w:lastColumn="0" w:oddVBand="0" w:evenVBand="0" w:oddHBand="0" w:evenHBand="0" w:firstRowFirstColumn="0" w:firstRowLastColumn="0" w:lastRowFirstColumn="0" w:lastRowLastColumn="0"/>
+              <w:rPr>
+                <w:rFonts w:ascii="TimesNewRomanPSMT-Identity-H" w:hAnsi="TimesNewRomanPSMT-Identity-H" w:cs="TimesNewRomanPSMT-Identity-H"/>
+                <w:i/>
+                <w:sz w:val="22"/>
+                <w:szCs w:val="24"/>
+              </w:rPr>
+            </w:pPr>
+            <w:r>
+              <w:rPr>
+                <w:rFonts w:ascii="TimesNewRomanPSMT-Identity-H" w:hAnsi="TimesNewRomanPSMT-Identity-H" w:cs="TimesNewRomanPSMT-Identity-H"/>
+                <w:i/>
+                <w:sz w:val="22"/>
+                <w:szCs w:val="24"/>
+              </w:rPr>
+              <w:t>X</w:t>
+            </w:r>
+          </w:p>
+        </w:tc>
+      </w:tr>
+      <w:tr>
+        <w:trPr>
+          <w:trHeight w:val="897"/>
+        </w:trPr>
+        <w:tc>
+          <w:tcPr>
+            <w:cnfStyle w:val="001000000000" w:firstRow="0" w:lastRow="0" w:firstColumn="1" w:lastColumn="0" w:oddVBand="0" w:evenVBand="0" w:oddHBand="0" w:evenHBand="0" w:firstRowFirstColumn="0" w:firstRowLastColumn="0" w:lastRowFirstColumn="0" w:lastRowLastColumn="0"/>
+            <w:tcW w:w="1798" w:type="dxa"/>
+            <w:shd w:val="clear" w:color="auto" w:fill="D9D9D9" w:themeFill="background1" w:themeFillShade="D9"/>
+            <w:vAlign w:val="center"/>
+          </w:tcPr>
+          <w:p>
+            <w:pPr>
+              <w:autoSpaceDE w:val="0"/>
+              <w:autoSpaceDN w:val="0"/>
+              <w:adjustRightInd w:val="0"/>
+              <w:spacing w:line="240" w:lineRule="auto"/>
+              <w:rPr>
+                <w:rFonts w:ascii="TimesNewRomanPSMT-Identity-H" w:hAnsi="TimesNewRomanPSMT-Identity-H" w:cs="TimesNewRomanPSMT-Identity-H"/>
+                <w:i/>
+                <w:sz w:val="18"/>
+                <w:szCs w:val="24"/>
+              </w:rPr>
+            </w:pPr>
+            <w:proofErr w:type="spellStart"/>
+            <w:r>
+              <w:rPr>
+                <w:rFonts w:ascii="TimesNewRomanPSMT-Identity-H" w:hAnsi="TimesNewRomanPSMT-Identity-H" w:cs="TimesNewRomanPSMT-Identity-H"/>
+                <w:i/>
+                <w:sz w:val="18"/>
+                <w:szCs w:val="24"/>
+              </w:rPr>
+              <w:t>JsonParsing</w:t>
+            </w:r>
+            <w:proofErr w:type="spellEnd"/>
+            <w:r>
+              <w:rPr>
+                <w:rFonts w:ascii="TimesNewRomanPSMT-Identity-H" w:hAnsi="TimesNewRomanPSMT-Identity-H" w:cs="TimesNewRomanPSMT-Identity-H"/>
+                <w:i/>
+                <w:sz w:val="18"/>
+                <w:szCs w:val="24"/>
+              </w:rPr>
+              <w:t xml:space="preserve"> Package</w:t>
+            </w:r>
+          </w:p>
+        </w:tc>
+        <w:tc>
+          <w:tcPr>
+            <w:tcW w:w="882" w:type="dxa"/>
+            <w:vAlign w:val="center"/>
+          </w:tcPr>
+          <w:p>
+            <w:pPr>
+              <w:autoSpaceDE w:val="0"/>
+              <w:autoSpaceDN w:val="0"/>
+              <w:adjustRightInd w:val="0"/>
+              <w:spacing w:line="240" w:lineRule="auto"/>
+              <w:jc w:val="center"/>
+              <w:cnfStyle w:val="000000000000" w:firstRow="0" w:lastRow="0" w:firstColumn="0" w:lastColumn="0" w:oddVBand="0" w:evenVBand="0" w:oddHBand="0" w:evenHBand="0" w:firstRowFirstColumn="0" w:firstRowLastColumn="0" w:lastRowFirstColumn="0" w:lastRowLastColumn="0"/>
+              <w:rPr>
+                <w:rFonts w:ascii="TimesNewRomanPSMT-Identity-H" w:hAnsi="TimesNewRomanPSMT-Identity-H" w:cs="TimesNewRomanPSMT-Identity-H"/>
+                <w:i/>
+                <w:sz w:val="22"/>
+                <w:szCs w:val="24"/>
+              </w:rPr>
+            </w:pPr>
+            <w:r>
+              <w:rPr>
+                <w:rFonts w:ascii="TimesNewRomanPSMT-Identity-H" w:hAnsi="TimesNewRomanPSMT-Identity-H" w:cs="TimesNewRomanPSMT-Identity-H"/>
+                <w:i/>
+                <w:sz w:val="22"/>
+                <w:szCs w:val="24"/>
+              </w:rPr>
+              <w:t>X</w:t>
+            </w:r>
+          </w:p>
+        </w:tc>
+        <w:tc>
+          <w:tcPr>
+            <w:tcW w:w="962" w:type="dxa"/>
+            <w:vAlign w:val="center"/>
+          </w:tcPr>
+          <w:p>
+            <w:pPr>
+              <w:autoSpaceDE w:val="0"/>
+              <w:autoSpaceDN w:val="0"/>
+              <w:adjustRightInd w:val="0"/>
+              <w:spacing w:line="240" w:lineRule="auto"/>
+              <w:jc w:val="center"/>
+              <w:cnfStyle w:val="000000000000" w:firstRow="0" w:lastRow="0" w:firstColumn="0" w:lastColumn="0" w:oddVBand="0" w:evenVBand="0" w:oddHBand="0" w:evenHBand="0" w:firstRowFirstColumn="0" w:firstRowLastColumn="0" w:lastRowFirstColumn="0" w:lastRowLastColumn="0"/>
+              <w:rPr>
+                <w:rFonts w:ascii="TimesNewRomanPSMT-Identity-H" w:hAnsi="TimesNewRomanPSMT-Identity-H" w:cs="TimesNewRomanPSMT-Identity-H"/>
+                <w:i/>
+                <w:sz w:val="22"/>
+                <w:szCs w:val="24"/>
+              </w:rPr>
+            </w:pPr>
+            <w:r>
+              <w:rPr>
+                <w:rFonts w:ascii="TimesNewRomanPSMT-Identity-H" w:hAnsi="TimesNewRomanPSMT-Identity-H" w:cs="TimesNewRomanPSMT-Identity-H"/>
+                <w:i/>
+                <w:sz w:val="22"/>
+                <w:szCs w:val="24"/>
+              </w:rPr>
+              <w:t>X</w:t>
+            </w:r>
+          </w:p>
+        </w:tc>
+        <w:tc>
+          <w:tcPr>
+            <w:tcW w:w="963" w:type="dxa"/>
+            <w:vAlign w:val="center"/>
+          </w:tcPr>
+          <w:p>
+            <w:pPr>
+              <w:autoSpaceDE w:val="0"/>
+              <w:autoSpaceDN w:val="0"/>
+              <w:adjustRightInd w:val="0"/>
+              <w:spacing w:line="240" w:lineRule="auto"/>
+              <w:jc w:val="center"/>
+              <w:cnfStyle w:val="000000000000" w:firstRow="0" w:lastRow="0" w:firstColumn="0" w:lastColumn="0" w:oddVBand="0" w:evenVBand="0" w:oddHBand="0" w:evenHBand="0" w:firstRowFirstColumn="0" w:firstRowLastColumn="0" w:lastRowFirstColumn="0" w:lastRowLastColumn="0"/>
+              <w:rPr>
+                <w:rFonts w:ascii="TimesNewRomanPSMT-Identity-H" w:hAnsi="TimesNewRomanPSMT-Identity-H" w:cs="TimesNewRomanPSMT-Identity-H"/>
+                <w:i/>
+                <w:sz w:val="22"/>
+                <w:szCs w:val="24"/>
+              </w:rPr>
+            </w:pPr>
+            <w:r>
+              <w:rPr>
+                <w:rFonts w:ascii="TimesNewRomanPSMT-Identity-H" w:hAnsi="TimesNewRomanPSMT-Identity-H" w:cs="TimesNewRomanPSMT-Identity-H"/>
+                <w:i/>
+                <w:sz w:val="22"/>
+                <w:szCs w:val="24"/>
+              </w:rPr>
+              <w:t>X</w:t>
+            </w:r>
+          </w:p>
+        </w:tc>
+        <w:tc>
+          <w:tcPr>
+            <w:tcW w:w="964" w:type="dxa"/>
+            <w:vAlign w:val="center"/>
+          </w:tcPr>
+          <w:p>
+            <w:pPr>
+              <w:autoSpaceDE w:val="0"/>
+              <w:autoSpaceDN w:val="0"/>
+              <w:adjustRightInd w:val="0"/>
+              <w:spacing w:line="240" w:lineRule="auto"/>
+              <w:jc w:val="center"/>
+              <w:cnfStyle w:val="000000000000" w:firstRow="0" w:lastRow="0" w:firstColumn="0" w:lastColumn="0" w:oddVBand="0" w:evenVBand="0" w:oddHBand="0" w:evenHBand="0" w:firstRowFirstColumn="0" w:firstRowLastColumn="0" w:lastRowFirstColumn="0" w:lastRowLastColumn="0"/>
+              <w:rPr>
+                <w:rFonts w:ascii="TimesNewRomanPSMT-Identity-H" w:hAnsi="TimesNewRomanPSMT-Identity-H" w:cs="TimesNewRomanPSMT-Identity-H"/>
+                <w:i/>
+                <w:sz w:val="22"/>
+                <w:szCs w:val="24"/>
+              </w:rPr>
+            </w:pPr>
+          </w:p>
+        </w:tc>
+        <w:tc>
+          <w:tcPr>
+            <w:tcW w:w="964" w:type="dxa"/>
+            <w:vAlign w:val="center"/>
+          </w:tcPr>
+          <w:p>
+            <w:pPr>
+              <w:autoSpaceDE w:val="0"/>
+              <w:autoSpaceDN w:val="0"/>
+              <w:adjustRightInd w:val="0"/>
+              <w:spacing w:line="240" w:lineRule="auto"/>
+              <w:jc w:val="center"/>
+              <w:cnfStyle w:val="000000000000" w:firstRow="0" w:lastRow="0" w:firstColumn="0" w:lastColumn="0" w:oddVBand="0" w:evenVBand="0" w:oddHBand="0" w:evenHBand="0" w:firstRowFirstColumn="0" w:firstRowLastColumn="0" w:lastRowFirstColumn="0" w:lastRowLastColumn="0"/>
+              <w:rPr>
+                <w:rFonts w:ascii="TimesNewRomanPSMT-Identity-H" w:hAnsi="TimesNewRomanPSMT-Identity-H" w:cs="TimesNewRomanPSMT-Identity-H"/>
+                <w:i/>
+                <w:sz w:val="22"/>
+                <w:szCs w:val="24"/>
+              </w:rPr>
+            </w:pPr>
+            <w:r>
+              <w:rPr>
+                <w:rFonts w:ascii="TimesNewRomanPSMT-Identity-H" w:hAnsi="TimesNewRomanPSMT-Identity-H" w:cs="TimesNewRomanPSMT-Identity-H"/>
+                <w:i/>
+                <w:sz w:val="22"/>
+                <w:szCs w:val="24"/>
+              </w:rPr>
+              <w:t>X</w:t>
+            </w:r>
+          </w:p>
+        </w:tc>
+        <w:tc>
+          <w:tcPr>
+            <w:tcW w:w="884" w:type="dxa"/>
+            <w:vAlign w:val="center"/>
+          </w:tcPr>
+          <w:p>
+            <w:pPr>
+              <w:autoSpaceDE w:val="0"/>
+              <w:autoSpaceDN w:val="0"/>
+              <w:adjustRightInd w:val="0"/>
+              <w:spacing w:line="240" w:lineRule="auto"/>
+              <w:jc w:val="center"/>
+              <w:cnfStyle w:val="000000000000" w:firstRow="0" w:lastRow="0" w:firstColumn="0" w:lastColumn="0" w:oddVBand="0" w:evenVBand="0" w:oddHBand="0" w:evenHBand="0" w:firstRowFirstColumn="0" w:firstRowLastColumn="0" w:lastRowFirstColumn="0" w:lastRowLastColumn="0"/>
+              <w:rPr>
+                <w:rFonts w:ascii="TimesNewRomanPSMT-Identity-H" w:hAnsi="TimesNewRomanPSMT-Identity-H" w:cs="TimesNewRomanPSMT-Identity-H"/>
+                <w:i/>
+                <w:sz w:val="22"/>
+                <w:szCs w:val="24"/>
+              </w:rPr>
+            </w:pPr>
+          </w:p>
+        </w:tc>
+        <w:tc>
+          <w:tcPr>
+            <w:tcW w:w="964" w:type="dxa"/>
+            <w:vAlign w:val="center"/>
+          </w:tcPr>
+          <w:p>
+            <w:pPr>
+              <w:autoSpaceDE w:val="0"/>
+              <w:autoSpaceDN w:val="0"/>
+              <w:adjustRightInd w:val="0"/>
+              <w:spacing w:line="240" w:lineRule="auto"/>
+              <w:jc w:val="center"/>
+              <w:cnfStyle w:val="000000000000" w:firstRow="0" w:lastRow="0" w:firstColumn="0" w:lastColumn="0" w:oddVBand="0" w:evenVBand="0" w:oddHBand="0" w:evenHBand="0" w:firstRowFirstColumn="0" w:firstRowLastColumn="0" w:lastRowFirstColumn="0" w:lastRowLastColumn="0"/>
+              <w:rPr>
+                <w:rFonts w:ascii="TimesNewRomanPSMT-Identity-H" w:hAnsi="TimesNewRomanPSMT-Identity-H" w:cs="TimesNewRomanPSMT-Identity-H"/>
+                <w:i/>
+                <w:sz w:val="22"/>
+                <w:szCs w:val="24"/>
+              </w:rPr>
+            </w:pPr>
+            <w:r>
+              <w:rPr>
+                <w:rFonts w:ascii="TimesNewRomanPSMT-Identity-H" w:hAnsi="TimesNewRomanPSMT-Identity-H" w:cs="TimesNewRomanPSMT-Identity-H"/>
+                <w:i/>
+                <w:sz w:val="22"/>
+                <w:szCs w:val="24"/>
+              </w:rPr>
+              <w:t>X</w:t>
+            </w:r>
+          </w:p>
+        </w:tc>
+        <w:tc>
+          <w:tcPr>
+            <w:tcW w:w="964" w:type="dxa"/>
+            <w:vAlign w:val="center"/>
+          </w:tcPr>
+          <w:p>
+            <w:pPr>
+              <w:autoSpaceDE w:val="0"/>
+              <w:autoSpaceDN w:val="0"/>
+              <w:adjustRightInd w:val="0"/>
+              <w:spacing w:line="240" w:lineRule="auto"/>
+              <w:jc w:val="center"/>
+              <w:cnfStyle w:val="000000000000" w:firstRow="0" w:lastRow="0" w:firstColumn="0" w:lastColumn="0" w:oddVBand="0" w:evenVBand="0" w:oddHBand="0" w:evenHBand="0" w:firstRowFirstColumn="0" w:firstRowLastColumn="0" w:lastRowFirstColumn="0" w:lastRowLastColumn="0"/>
+              <w:rPr>
+                <w:rFonts w:ascii="TimesNewRomanPSMT-Identity-H" w:hAnsi="TimesNewRomanPSMT-Identity-H" w:cs="TimesNewRomanPSMT-Identity-H"/>
+                <w:i/>
+                <w:sz w:val="22"/>
+                <w:szCs w:val="24"/>
+              </w:rPr>
+            </w:pPr>
+          </w:p>
+        </w:tc>
+        <w:tc>
+          <w:tcPr>
+            <w:tcW w:w="823" w:type="dxa"/>
+            <w:vAlign w:val="center"/>
+          </w:tcPr>
+          <w:p>
+            <w:pPr>
+              <w:autoSpaceDE w:val="0"/>
+              <w:autoSpaceDN w:val="0"/>
+              <w:adjustRightInd w:val="0"/>
+              <w:spacing w:line="240" w:lineRule="auto"/>
+              <w:jc w:val="center"/>
+              <w:cnfStyle w:val="000000000000" w:firstRow="0" w:lastRow="0" w:firstColumn="0" w:lastColumn="0" w:oddVBand="0" w:evenVBand="0" w:oddHBand="0" w:evenHBand="0" w:firstRowFirstColumn="0" w:firstRowLastColumn="0" w:lastRowFirstColumn="0" w:lastRowLastColumn="0"/>
+              <w:rPr>
+                <w:rFonts w:ascii="TimesNewRomanPSMT-Identity-H" w:hAnsi="TimesNewRomanPSMT-Identity-H" w:cs="TimesNewRomanPSMT-Identity-H"/>
+                <w:i/>
+                <w:sz w:val="22"/>
+                <w:szCs w:val="24"/>
+              </w:rPr>
+            </w:pPr>
+          </w:p>
+        </w:tc>
+      </w:tr>
+    </w:tbl>
+    <w:p>
+      <w:pPr>
+        <w:autoSpaceDE w:val="0"/>
+        <w:autoSpaceDN w:val="0"/>
+        <w:adjustRightInd w:val="0"/>
+        <w:spacing w:line="240" w:lineRule="auto"/>
         <w:rPr>
           <w:rFonts w:ascii="TimesNewRomanPSMT-Identity-H" w:hAnsi="TimesNewRomanPSMT-Identity-H" w:cs="TimesNewRomanPSMT-Identity-H"/>
           <w:i/>
           <w:sz w:val="22"/>
           <w:szCs w:val="24"/>
         </w:rPr>
-        <w:t>&lt;</w:t>
-      </w:r>
-      <w:r>
-        <w:rPr>
-          <w:rFonts w:ascii="TimesNewRomanPSMT-Identity-H" w:hAnsi="TimesNewRomanPSMT-Identity-H" w:cs="TimesNewRomanPSMT-Identity-H"/>
-          <w:i/>
-          <w:sz w:val="22"/>
-          <w:szCs w:val="24"/>
-        </w:rPr>
-        <w:t>Provide a cross reference that traces components and data structures to the requirements in your SRS document</w:t>
-      </w:r>
-      <w:r>
-        <w:rPr>
-          <w:rFonts w:ascii="TimesNewRomanPSMT-Identity-H" w:hAnsi="TimesNewRomanPSMT-Identity-H" w:cs="TimesNewRomanPSMT-Identity-H"/>
-          <w:i/>
-          <w:sz w:val="22"/>
-          <w:szCs w:val="24"/>
+      </w:pPr>
+    </w:p>
+    <w:p>
+      <w:pPr>
+        <w:pStyle w:val="TOCEntry"/>
+      </w:pPr>
+      <w:bookmarkStart w:id="37" w:name="_Toc439994696"/>
+      <w:bookmarkStart w:id="38" w:name="_Toc414556383"/>
+      <w:r>
+        <w:t>Appendix A: Glossary</w:t>
+      </w:r>
+      <w:bookmarkEnd w:id="37"/>
+      <w:bookmarkEnd w:id="38"/>
+    </w:p>
+    <w:p>
+      <w:pPr>
+        <w:pStyle w:val="TOCEntry"/>
+        <w:numPr>
+          <w:ilvl w:val="0"/>
+          <w:numId w:val="6"/>
+        </w:numPr>
+        <w:rPr>
+          <w:rFonts w:ascii="Times New Roman" w:hAnsi="Times New Roman"/>
+          <w:sz w:val="24"/>
+        </w:rPr>
+      </w:pPr>
+      <w:bookmarkStart w:id="39" w:name="_Toc439994698"/>
+      <w:bookmarkStart w:id="40" w:name="_Toc414284067"/>
+      <w:bookmarkStart w:id="41" w:name="_Toc414556384"/>
+      <w:r>
+        <w:rPr>
+          <w:rFonts w:ascii="Times New Roman" w:hAnsi="Times New Roman"/>
+          <w:sz w:val="24"/>
+        </w:rPr>
+        <w:t xml:space="preserve">SRS – </w:t>
+      </w:r>
+      <w:r>
+        <w:rPr>
+          <w:rFonts w:ascii="Times New Roman" w:hAnsi="Times New Roman"/>
+          <w:b w:val="0"/>
+          <w:sz w:val="24"/>
+        </w:rPr>
+        <w:t>Software Requirements Specification</w:t>
+      </w:r>
+      <w:proofErr w:type="gramStart"/>
+      <w:r>
+        <w:rPr>
+          <w:rFonts w:ascii="Times New Roman" w:hAnsi="Times New Roman"/>
+          <w:b w:val="0"/>
+          <w:sz w:val="24"/>
         </w:rPr>
         <w:t>.</w:t>
       </w:r>
       <w:r>
         <w:rPr>
-          <w:rFonts w:ascii="TimesNewRomanPSMT-Identity-H" w:hAnsi="TimesNewRomanPSMT-Identity-H" w:cs="TimesNewRomanPSMT-Identity-H"/>
-          <w:i/>
-          <w:sz w:val="22"/>
-          <w:szCs w:val="24"/>
-        </w:rPr>
-        <w:t xml:space="preserve"> Use a tabular format to show which system components satisfy each of the functional requirements from the SRS. Refer to the functional requirements by the numbers/codes that you gave them in the SRS.</w:t>
-      </w:r>
-      <w:r>
-        <w:rPr>
-          <w:rFonts w:ascii="TimesNewRomanPSMT-Identity-H" w:hAnsi="TimesNewRomanPSMT-Identity-H" w:cs="TimesNewRomanPSMT-Identity-H"/>
-          <w:i/>
-          <w:sz w:val="22"/>
-          <w:szCs w:val="24"/>
-        </w:rPr>
-        <w:t>&gt;</w:t>
-      </w:r>
+          <w:rFonts w:ascii="Times New Roman" w:hAnsi="Times New Roman"/>
+          <w:b w:val="0"/>
+          <w:sz w:val="24"/>
+        </w:rPr>
+        <w:t xml:space="preserve"> This documents that specifies the requirements for a project.</w:t>
+      </w:r>
+      <w:bookmarkEnd w:id="40"/>
+      <w:bookmarkEnd w:id="41"/>
+      <w:proofErr w:type="gramEnd"/>
     </w:p>
     <w:p>
       <w:pPr>
         <w:pStyle w:val="TOCEntry"/>
-      </w:pPr>
-      <w:bookmarkStart w:id="31" w:name="_Toc439994696"/>
-      <w:bookmarkStart w:id="32" w:name="_Toc339446125"/>
-      <w:r>
-        <w:lastRenderedPageBreak/>
-        <w:t>Appendix A: Glossary</w:t>
-      </w:r>
-      <w:bookmarkEnd w:id="31"/>
-      <w:bookmarkEnd w:id="32"/>
+        <w:numPr>
+          <w:ilvl w:val="0"/>
+          <w:numId w:val="6"/>
+        </w:numPr>
+        <w:rPr>
+          <w:rFonts w:ascii="Times New Roman" w:hAnsi="Times New Roman"/>
+          <w:sz w:val="24"/>
+        </w:rPr>
+      </w:pPr>
+      <w:bookmarkStart w:id="42" w:name="_Toc414284068"/>
+      <w:bookmarkStart w:id="43" w:name="_Toc414556385"/>
+      <w:r>
+        <w:rPr>
+          <w:rFonts w:ascii="Times New Roman" w:hAnsi="Times New Roman"/>
+          <w:sz w:val="24"/>
+        </w:rPr>
+        <w:t xml:space="preserve">EGA – </w:t>
+      </w:r>
+      <w:r>
+        <w:rPr>
+          <w:rFonts w:ascii="Times New Roman" w:hAnsi="Times New Roman"/>
+          <w:b w:val="0"/>
+          <w:sz w:val="24"/>
+        </w:rPr>
+        <w:t>Exam Generation Application</w:t>
+      </w:r>
+      <w:proofErr w:type="gramStart"/>
+      <w:r>
+        <w:rPr>
+          <w:rFonts w:ascii="Times New Roman" w:hAnsi="Times New Roman"/>
+          <w:b w:val="0"/>
+          <w:sz w:val="24"/>
+        </w:rPr>
+        <w:t>. The project that this SRS is for.</w:t>
+      </w:r>
+      <w:bookmarkEnd w:id="42"/>
+      <w:bookmarkEnd w:id="43"/>
+      <w:proofErr w:type="gramEnd"/>
+    </w:p>
+    <w:p>
+      <w:pPr>
+        <w:pStyle w:val="TOCEntry"/>
+        <w:numPr>
+          <w:ilvl w:val="0"/>
+          <w:numId w:val="6"/>
+        </w:numPr>
+        <w:rPr>
+          <w:rFonts w:ascii="Times New Roman" w:hAnsi="Times New Roman"/>
+          <w:sz w:val="24"/>
+        </w:rPr>
+      </w:pPr>
+      <w:bookmarkStart w:id="44" w:name="_Toc414284069"/>
+      <w:bookmarkStart w:id="45" w:name="_Toc414556386"/>
+      <w:r>
+        <w:rPr>
+          <w:rFonts w:ascii="Times New Roman" w:hAnsi="Times New Roman"/>
+          <w:sz w:val="24"/>
+        </w:rPr>
+        <w:t>CLI</w:t>
+      </w:r>
+      <w:r>
+        <w:rPr>
+          <w:rFonts w:ascii="Times New Roman" w:hAnsi="Times New Roman"/>
+          <w:sz w:val="24"/>
+        </w:rPr>
+        <w:t xml:space="preserve"> – </w:t>
+      </w:r>
+      <w:r>
+        <w:rPr>
+          <w:rFonts w:ascii="Times New Roman" w:hAnsi="Times New Roman"/>
+          <w:b w:val="0"/>
+          <w:sz w:val="24"/>
+        </w:rPr>
+        <w:t xml:space="preserve">Command Line </w:t>
+      </w:r>
+      <w:r>
+        <w:rPr>
+          <w:rFonts w:ascii="Times New Roman" w:hAnsi="Times New Roman"/>
+          <w:b w:val="0"/>
+          <w:sz w:val="24"/>
+        </w:rPr>
+        <w:t>Interface</w:t>
+      </w:r>
+      <w:proofErr w:type="gramStart"/>
+      <w:r>
+        <w:rPr>
+          <w:rFonts w:ascii="Times New Roman" w:hAnsi="Times New Roman"/>
+          <w:b w:val="0"/>
+          <w:sz w:val="24"/>
+        </w:rPr>
+        <w:t xml:space="preserve">. </w:t>
+      </w:r>
+      <w:proofErr w:type="gramEnd"/>
+      <w:r>
+        <w:rPr>
+          <w:rFonts w:ascii="Times New Roman" w:hAnsi="Times New Roman"/>
+          <w:b w:val="0"/>
+          <w:sz w:val="24"/>
+        </w:rPr>
+        <w:t>The user will issue commands using the keyboard to interact with the application.</w:t>
+      </w:r>
+      <w:bookmarkEnd w:id="44"/>
+      <w:bookmarkEnd w:id="45"/>
+    </w:p>
+    <w:p>
+      <w:pPr>
+        <w:pStyle w:val="TOCEntry"/>
+        <w:numPr>
+          <w:ilvl w:val="0"/>
+          <w:numId w:val="6"/>
+        </w:numPr>
+        <w:rPr>
+          <w:rFonts w:ascii="Times New Roman" w:hAnsi="Times New Roman"/>
+          <w:sz w:val="24"/>
+        </w:rPr>
+      </w:pPr>
+      <w:bookmarkStart w:id="46" w:name="_Toc414284070"/>
+      <w:bookmarkStart w:id="47" w:name="_Toc414556387"/>
+      <w:r>
+        <w:rPr>
+          <w:rFonts w:ascii="Times New Roman" w:hAnsi="Times New Roman"/>
+          <w:sz w:val="24"/>
+        </w:rPr>
+        <w:t xml:space="preserve">JSON – </w:t>
+      </w:r>
+      <w:r>
+        <w:rPr>
+          <w:rFonts w:ascii="Times New Roman" w:hAnsi="Times New Roman"/>
+          <w:b w:val="0"/>
+          <w:sz w:val="24"/>
+        </w:rPr>
+        <w:t>JavaScript Object Notation</w:t>
+      </w:r>
+      <w:proofErr w:type="gramStart"/>
+      <w:r>
+        <w:rPr>
+          <w:rFonts w:ascii="Times New Roman" w:hAnsi="Times New Roman"/>
+          <w:b w:val="0"/>
+          <w:sz w:val="24"/>
+        </w:rPr>
+        <w:t>. A format that allows representation of objects in a text format.</w:t>
+      </w:r>
+      <w:bookmarkEnd w:id="46"/>
+      <w:bookmarkEnd w:id="47"/>
+      <w:proofErr w:type="gramEnd"/>
+    </w:p>
+    <w:p>
+      <w:pPr>
+        <w:pStyle w:val="TOCEntry"/>
+      </w:pPr>
+      <w:bookmarkStart w:id="48" w:name="_Toc414556388"/>
+      <w:r>
+        <w:t>Appendix B</w:t>
+      </w:r>
+      <w:r>
+        <w:t>: To Be Determined List</w:t>
+      </w:r>
+      <w:bookmarkEnd w:id="39"/>
+      <w:bookmarkEnd w:id="48"/>
     </w:p>
     <w:p>
       <w:pPr>
         <w:pStyle w:val="template"/>
       </w:pPr>
-      <w:r>
-        <w:t xml:space="preserve">&lt;Define all the terms necessary to properly interpret the </w:t>
-      </w:r>
-      <w:r>
-        <w:t>SDD</w:t>
-      </w:r>
-      <w:r>
-        <w:t xml:space="preserve">, including acronyms and abbreviations. You may wish to build a separate glossary that spans multiple projects or the entire organization, and just include terms specific to a single project in each </w:t>
-      </w:r>
-      <w:r>
-        <w:t>SDD</w:t>
-      </w:r>
-      <w:r>
-        <w:t>.&gt;</w:t>
-      </w:r>
-    </w:p>
-    <w:p>
-      <w:pPr>
-        <w:pStyle w:val="TOCEntry"/>
-      </w:pPr>
-      <w:bookmarkStart w:id="33" w:name="_Toc439994698"/>
-      <w:bookmarkStart w:id="34" w:name="_Toc339446126"/>
-      <w:r>
-        <w:t>Appendix B</w:t>
-      </w:r>
-      <w:r>
-        <w:t>: To Be Determined List</w:t>
-      </w:r>
-      <w:bookmarkEnd w:id="33"/>
-      <w:bookmarkEnd w:id="34"/>
-    </w:p>
-    <w:p>
-      <w:pPr>
-        <w:pStyle w:val="template"/>
-      </w:pPr>
-      <w:r>
-        <w:t xml:space="preserve">&lt;Collect a numbered list of the TBD (to be determined) references that remain in the </w:t>
-      </w:r>
-      <w:r>
-        <w:t>SDD</w:t>
-      </w:r>
-      <w:r>
-        <w:t xml:space="preserve"> so they can be tracked to closure.&gt;</w:t>
-      </w:r>
     </w:p>
     <w:sectPr>
-      <w:headerReference w:type="default" r:id="rId9"/>
+      <w:headerReference w:type="default" r:id="rId14"/>
       <w:pgSz w:w="12240" w:h="15840" w:code="1"/>
       <w:pgMar w:top="1440" w:right="1296" w:bottom="1440" w:left="1296" w:header="720" w:footer="720" w:gutter="0"/>
       <w:pgNumType w:start="1"/>
@@ -2682,13 +5556,15 @@
       <w:t>Design Document</w:t>
     </w:r>
     <w:r>
-      <w:t xml:space="preserve"> for &lt;Project&gt;</w:t>
+      <w:t xml:space="preserve"> for </w:t>
+    </w:r>
+    <w:r>
+      <w:t>Exam Generator Application</w:t>
     </w:r>
     <w:r>
       <w:tab/>
     </w:r>
     <w:r>
-      <w:tab/>
       <w:t xml:space="preserve">Page </w:t>
     </w:r>
     <w:r>
@@ -2739,13 +5615,15 @@
       <w:t>Design Document</w:t>
     </w:r>
     <w:r>
-      <w:t xml:space="preserve"> for &lt;Project&gt;</w:t>
+      <w:t xml:space="preserve"> for </w:t>
+    </w:r>
+    <w:r>
+      <w:t>Exam Generator Application</w:t>
     </w:r>
     <w:r>
       <w:tab/>
     </w:r>
     <w:r>
-      <w:tab/>
       <w:t xml:space="preserve">Page </w:t>
     </w:r>
     <w:r>
@@ -2761,7 +5639,7 @@
       <w:rPr>
         <w:noProof/>
       </w:rPr>
-      <w:t>2</w:t>
+      <w:t>7</w:t>
     </w:r>
     <w:r>
       <w:rPr>
@@ -2852,6 +5730,205 @@
       <w:lvlJc w:val="left"/>
     </w:lvl>
   </w:abstractNum>
+  <w:abstractNum w:abstractNumId="1">
+    <w:nsid w:val="062E354F"/>
+    <w:multiLevelType w:val="hybridMultilevel"/>
+    <w:tmpl w:val="BB50A362"/>
+    <w:lvl w:ilvl="0" w:tplc="0409000F">
+      <w:start w:val="1"/>
+      <w:numFmt w:val="decimal"/>
+      <w:lvlText w:val="%1."/>
+      <w:lvlJc w:val="left"/>
+      <w:pPr>
+        <w:ind w:left="720" w:hanging="360"/>
+      </w:pPr>
+    </w:lvl>
+    <w:lvl w:ilvl="1" w:tplc="04090019" w:tentative="1">
+      <w:start w:val="1"/>
+      <w:numFmt w:val="lowerLetter"/>
+      <w:lvlText w:val="%2."/>
+      <w:lvlJc w:val="left"/>
+      <w:pPr>
+        <w:ind w:left="1440" w:hanging="360"/>
+      </w:pPr>
+    </w:lvl>
+    <w:lvl w:ilvl="2" w:tplc="0409001B" w:tentative="1">
+      <w:start w:val="1"/>
+      <w:numFmt w:val="lowerRoman"/>
+      <w:lvlText w:val="%3."/>
+      <w:lvlJc w:val="right"/>
+      <w:pPr>
+        <w:ind w:left="2160" w:hanging="180"/>
+      </w:pPr>
+    </w:lvl>
+    <w:lvl w:ilvl="3" w:tplc="0409000F" w:tentative="1">
+      <w:start w:val="1"/>
+      <w:numFmt w:val="decimal"/>
+      <w:lvlText w:val="%4."/>
+      <w:lvlJc w:val="left"/>
+      <w:pPr>
+        <w:ind w:left="2880" w:hanging="360"/>
+      </w:pPr>
+    </w:lvl>
+    <w:lvl w:ilvl="4" w:tplc="04090019" w:tentative="1">
+      <w:start w:val="1"/>
+      <w:numFmt w:val="lowerLetter"/>
+      <w:lvlText w:val="%5."/>
+      <w:lvlJc w:val="left"/>
+      <w:pPr>
+        <w:ind w:left="3600" w:hanging="360"/>
+      </w:pPr>
+    </w:lvl>
+    <w:lvl w:ilvl="5" w:tplc="0409001B" w:tentative="1">
+      <w:start w:val="1"/>
+      <w:numFmt w:val="lowerRoman"/>
+      <w:lvlText w:val="%6."/>
+      <w:lvlJc w:val="right"/>
+      <w:pPr>
+        <w:ind w:left="4320" w:hanging="180"/>
+      </w:pPr>
+    </w:lvl>
+    <w:lvl w:ilvl="6" w:tplc="0409000F" w:tentative="1">
+      <w:start w:val="1"/>
+      <w:numFmt w:val="decimal"/>
+      <w:lvlText w:val="%7."/>
+      <w:lvlJc w:val="left"/>
+      <w:pPr>
+        <w:ind w:left="5040" w:hanging="360"/>
+      </w:pPr>
+    </w:lvl>
+    <w:lvl w:ilvl="7" w:tplc="04090019" w:tentative="1">
+      <w:start w:val="1"/>
+      <w:numFmt w:val="lowerLetter"/>
+      <w:lvlText w:val="%8."/>
+      <w:lvlJc w:val="left"/>
+      <w:pPr>
+        <w:ind w:left="5760" w:hanging="360"/>
+      </w:pPr>
+    </w:lvl>
+    <w:lvl w:ilvl="8" w:tplc="0409001B" w:tentative="1">
+      <w:start w:val="1"/>
+      <w:numFmt w:val="lowerRoman"/>
+      <w:lvlText w:val="%9."/>
+      <w:lvlJc w:val="right"/>
+      <w:pPr>
+        <w:ind w:left="6480" w:hanging="180"/>
+      </w:pPr>
+    </w:lvl>
+  </w:abstractNum>
+  <w:abstractNum w:abstractNumId="2">
+    <w:nsid w:val="38F41CD2"/>
+    <w:multiLevelType w:val="hybridMultilevel"/>
+    <w:tmpl w:val="CDA4B66A"/>
+    <w:lvl w:ilvl="0" w:tplc="04090001">
+      <w:start w:val="1"/>
+      <w:numFmt w:val="bullet"/>
+      <w:lvlText w:val=""/>
+      <w:lvlJc w:val="left"/>
+      <w:pPr>
+        <w:ind w:left="720" w:hanging="360"/>
+      </w:pPr>
+      <w:rPr>
+        <w:rFonts w:ascii="Symbol" w:hAnsi="Symbol" w:hint="default"/>
+      </w:rPr>
+    </w:lvl>
+    <w:lvl w:ilvl="1" w:tplc="04090003" w:tentative="1">
+      <w:start w:val="1"/>
+      <w:numFmt w:val="bullet"/>
+      <w:lvlText w:val="o"/>
+      <w:lvlJc w:val="left"/>
+      <w:pPr>
+        <w:ind w:left="1440" w:hanging="360"/>
+      </w:pPr>
+      <w:rPr>
+        <w:rFonts w:ascii="Courier New" w:hAnsi="Courier New" w:cs="Courier New" w:hint="default"/>
+      </w:rPr>
+    </w:lvl>
+    <w:lvl w:ilvl="2" w:tplc="04090005" w:tentative="1">
+      <w:start w:val="1"/>
+      <w:numFmt w:val="bullet"/>
+      <w:lvlText w:val=""/>
+      <w:lvlJc w:val="left"/>
+      <w:pPr>
+        <w:ind w:left="2160" w:hanging="360"/>
+      </w:pPr>
+      <w:rPr>
+        <w:rFonts w:ascii="Wingdings" w:hAnsi="Wingdings" w:hint="default"/>
+      </w:rPr>
+    </w:lvl>
+    <w:lvl w:ilvl="3" w:tplc="04090001" w:tentative="1">
+      <w:start w:val="1"/>
+      <w:numFmt w:val="bullet"/>
+      <w:lvlText w:val=""/>
+      <w:lvlJc w:val="left"/>
+      <w:pPr>
+        <w:ind w:left="2880" w:hanging="360"/>
+      </w:pPr>
+      <w:rPr>
+        <w:rFonts w:ascii="Symbol" w:hAnsi="Symbol" w:hint="default"/>
+      </w:rPr>
+    </w:lvl>
+    <w:lvl w:ilvl="4" w:tplc="04090003" w:tentative="1">
+      <w:start w:val="1"/>
+      <w:numFmt w:val="bullet"/>
+      <w:lvlText w:val="o"/>
+      <w:lvlJc w:val="left"/>
+      <w:pPr>
+        <w:ind w:left="3600" w:hanging="360"/>
+      </w:pPr>
+      <w:rPr>
+        <w:rFonts w:ascii="Courier New" w:hAnsi="Courier New" w:cs="Courier New" w:hint="default"/>
+      </w:rPr>
+    </w:lvl>
+    <w:lvl w:ilvl="5" w:tplc="04090005" w:tentative="1">
+      <w:start w:val="1"/>
+      <w:numFmt w:val="bullet"/>
+      <w:lvlText w:val=""/>
+      <w:lvlJc w:val="left"/>
+      <w:pPr>
+        <w:ind w:left="4320" w:hanging="360"/>
+      </w:pPr>
+      <w:rPr>
+        <w:rFonts w:ascii="Wingdings" w:hAnsi="Wingdings" w:hint="default"/>
+      </w:rPr>
+    </w:lvl>
+    <w:lvl w:ilvl="6" w:tplc="04090001" w:tentative="1">
+      <w:start w:val="1"/>
+      <w:numFmt w:val="bullet"/>
+      <w:lvlText w:val=""/>
+      <w:lvlJc w:val="left"/>
+      <w:pPr>
+        <w:ind w:left="5040" w:hanging="360"/>
+      </w:pPr>
+      <w:rPr>
+        <w:rFonts w:ascii="Symbol" w:hAnsi="Symbol" w:hint="default"/>
+      </w:rPr>
+    </w:lvl>
+    <w:lvl w:ilvl="7" w:tplc="04090003" w:tentative="1">
+      <w:start w:val="1"/>
+      <w:numFmt w:val="bullet"/>
+      <w:lvlText w:val="o"/>
+      <w:lvlJc w:val="left"/>
+      <w:pPr>
+        <w:ind w:left="5760" w:hanging="360"/>
+      </w:pPr>
+      <w:rPr>
+        <w:rFonts w:ascii="Courier New" w:hAnsi="Courier New" w:cs="Courier New" w:hint="default"/>
+      </w:rPr>
+    </w:lvl>
+    <w:lvl w:ilvl="8" w:tplc="04090005" w:tentative="1">
+      <w:start w:val="1"/>
+      <w:numFmt w:val="bullet"/>
+      <w:lvlText w:val=""/>
+      <w:lvlJc w:val="left"/>
+      <w:pPr>
+        <w:ind w:left="6480" w:hanging="360"/>
+      </w:pPr>
+      <w:rPr>
+        <w:rFonts w:ascii="Wingdings" w:hAnsi="Wingdings" w:hint="default"/>
+      </w:rPr>
+    </w:lvl>
+  </w:abstractNum>
   <w:num w:numId="1">
     <w:abstractNumId w:val="0"/>
   </w:num>
@@ -2863,6 +5940,12 @@
   </w:num>
   <w:num w:numId="4">
     <w:abstractNumId w:val="0"/>
+  </w:num>
+  <w:num w:numId="5">
+    <w:abstractNumId w:val="1"/>
+  </w:num>
+  <w:num w:numId="6">
+    <w:abstractNumId w:val="2"/>
   </w:num>
 </w:numbering>
 </file>
@@ -3800,6 +6883,183 @@
       <w:sz w:val="40"/>
     </w:rPr>
   </w:style>
+  <w:style w:type="paragraph" w:styleId="Caption">
+    <w:name w:val="caption"/>
+    <w:basedOn w:val="Normal"/>
+    <w:next w:val="Normal"/>
+    <w:unhideWhenUsed/>
+    <w:qFormat/>
+    <w:rsid w:val="00C72E9A"/>
+    <w:pPr>
+      <w:spacing w:after="200" w:line="240" w:lineRule="auto"/>
+    </w:pPr>
+    <w:rPr>
+      <w:i/>
+      <w:iCs/>
+      <w:color w:val="1F497D" w:themeColor="text2"/>
+      <w:sz w:val="18"/>
+      <w:szCs w:val="18"/>
+    </w:rPr>
+  </w:style>
+  <w:style w:type="table" w:styleId="TableGrid">
+    <w:name w:val="Table Grid"/>
+    <w:basedOn w:val="TableNormal"/>
+    <w:rsid w:val="00F2606E"/>
+    <w:tblPr>
+      <w:tblBorders>
+        <w:top w:val="single" w:sz="4" w:space="0" w:color="auto"/>
+        <w:left w:val="single" w:sz="4" w:space="0" w:color="auto"/>
+        <w:bottom w:val="single" w:sz="4" w:space="0" w:color="auto"/>
+        <w:right w:val="single" w:sz="4" w:space="0" w:color="auto"/>
+        <w:insideH w:val="single" w:sz="4" w:space="0" w:color="auto"/>
+        <w:insideV w:val="single" w:sz="4" w:space="0" w:color="auto"/>
+      </w:tblBorders>
+    </w:tblPr>
+  </w:style>
+  <w:style w:type="table" w:styleId="PlainTable3">
+    <w:name w:val="Plain Table 3"/>
+    <w:basedOn w:val="TableNormal"/>
+    <w:uiPriority w:val="43"/>
+    <w:rsid w:val="00F2606E"/>
+    <w:tblPr>
+      <w:tblStyleRowBandSize w:val="1"/>
+      <w:tblStyleColBandSize w:val="1"/>
+    </w:tblPr>
+    <w:tblStylePr w:type="firstRow">
+      <w:rPr>
+        <w:b/>
+        <w:bCs/>
+        <w:caps/>
+      </w:rPr>
+      <w:tblPr/>
+      <w:tcPr>
+        <w:tcBorders>
+          <w:bottom w:val="single" w:sz="4" w:space="0" w:color="7F7F7F" w:themeColor="text1" w:themeTint="80"/>
+        </w:tcBorders>
+      </w:tcPr>
+    </w:tblStylePr>
+    <w:tblStylePr w:type="lastRow">
+      <w:rPr>
+        <w:b/>
+        <w:bCs/>
+        <w:caps/>
+      </w:rPr>
+      <w:tblPr/>
+      <w:tcPr>
+        <w:tcBorders>
+          <w:top w:val="nil"/>
+        </w:tcBorders>
+      </w:tcPr>
+    </w:tblStylePr>
+    <w:tblStylePr w:type="firstCol">
+      <w:rPr>
+        <w:b/>
+        <w:bCs/>
+        <w:caps/>
+      </w:rPr>
+      <w:tblPr/>
+      <w:tcPr>
+        <w:tcBorders>
+          <w:right w:val="single" w:sz="4" w:space="0" w:color="7F7F7F" w:themeColor="text1" w:themeTint="80"/>
+        </w:tcBorders>
+      </w:tcPr>
+    </w:tblStylePr>
+    <w:tblStylePr w:type="lastCol">
+      <w:rPr>
+        <w:b/>
+        <w:bCs/>
+        <w:caps/>
+      </w:rPr>
+      <w:tblPr/>
+      <w:tcPr>
+        <w:tcBorders>
+          <w:left w:val="nil"/>
+        </w:tcBorders>
+      </w:tcPr>
+    </w:tblStylePr>
+    <w:tblStylePr w:type="band1Vert">
+      <w:tblPr/>
+      <w:tcPr>
+        <w:shd w:val="clear" w:color="auto" w:fill="F2F2F2" w:themeFill="background1" w:themeFillShade="F2"/>
+      </w:tcPr>
+    </w:tblStylePr>
+    <w:tblStylePr w:type="band1Horz">
+      <w:tblPr/>
+      <w:tcPr>
+        <w:shd w:val="clear" w:color="auto" w:fill="F2F2F2" w:themeFill="background1" w:themeFillShade="F2"/>
+      </w:tcPr>
+    </w:tblStylePr>
+    <w:tblStylePr w:type="neCell">
+      <w:tblPr/>
+      <w:tcPr>
+        <w:tcBorders>
+          <w:left w:val="nil"/>
+        </w:tcBorders>
+      </w:tcPr>
+    </w:tblStylePr>
+    <w:tblStylePr w:type="nwCell">
+      <w:tblPr/>
+      <w:tcPr>
+        <w:tcBorders>
+          <w:right w:val="nil"/>
+        </w:tcBorders>
+      </w:tcPr>
+    </w:tblStylePr>
+  </w:style>
+  <w:style w:type="table" w:styleId="GridTable1Light">
+    <w:name w:val="Grid Table 1 Light"/>
+    <w:basedOn w:val="TableNormal"/>
+    <w:uiPriority w:val="46"/>
+    <w:rsid w:val="00F2606E"/>
+    <w:tblPr>
+      <w:tblStyleRowBandSize w:val="1"/>
+      <w:tblStyleColBandSize w:val="1"/>
+      <w:tblBorders>
+        <w:top w:val="single" w:sz="4" w:space="0" w:color="999999" w:themeColor="text1" w:themeTint="66"/>
+        <w:left w:val="single" w:sz="4" w:space="0" w:color="999999" w:themeColor="text1" w:themeTint="66"/>
+        <w:bottom w:val="single" w:sz="4" w:space="0" w:color="999999" w:themeColor="text1" w:themeTint="66"/>
+        <w:right w:val="single" w:sz="4" w:space="0" w:color="999999" w:themeColor="text1" w:themeTint="66"/>
+        <w:insideH w:val="single" w:sz="4" w:space="0" w:color="999999" w:themeColor="text1" w:themeTint="66"/>
+        <w:insideV w:val="single" w:sz="4" w:space="0" w:color="999999" w:themeColor="text1" w:themeTint="66"/>
+      </w:tblBorders>
+    </w:tblPr>
+    <w:tblStylePr w:type="firstRow">
+      <w:rPr>
+        <w:b/>
+        <w:bCs/>
+      </w:rPr>
+      <w:tblPr/>
+      <w:tcPr>
+        <w:tcBorders>
+          <w:bottom w:val="single" w:sz="12" w:space="0" w:color="666666" w:themeColor="text1" w:themeTint="99"/>
+        </w:tcBorders>
+      </w:tcPr>
+    </w:tblStylePr>
+    <w:tblStylePr w:type="lastRow">
+      <w:rPr>
+        <w:b/>
+        <w:bCs/>
+      </w:rPr>
+      <w:tblPr/>
+      <w:tcPr>
+        <w:tcBorders>
+          <w:top w:val="double" w:sz="2" w:space="0" w:color="666666" w:themeColor="text1" w:themeTint="99"/>
+        </w:tcBorders>
+      </w:tcPr>
+    </w:tblStylePr>
+    <w:tblStylePr w:type="firstCol">
+      <w:rPr>
+        <w:b/>
+        <w:bCs/>
+      </w:rPr>
+    </w:tblStylePr>
+    <w:tblStylePr w:type="lastCol">
+      <w:rPr>
+        <w:b/>
+        <w:bCs/>
+      </w:rPr>
+    </w:tblStylePr>
+  </w:style>
 </w:styles>
 </file>
 

</xml_diff>

<commit_message>
SSD: Update section 3.3
Add some object oriented descriptions to section 3.3 from Derek.
</commit_message>
<xml_diff>
--- a/Documentation/Software Design Document.docx
+++ b/Documentation/Software Design Document.docx
@@ -51,8 +51,10 @@
         <w:t>Version 1.0</w:t>
       </w:r>
       <w:r>
-        <w:t>1</w:t>
-      </w:r>
+        <w:t>2</w:t>
+      </w:r>
+      <w:bookmarkStart w:id="0" w:name="_GoBack"/>
+      <w:bookmarkEnd w:id="0"/>
       <w:r>
         <w:t xml:space="preserve"> approved</w:t>
       </w:r>
@@ -146,27 +148,22 @@
       <w:pPr>
         <w:pStyle w:val="TOCEntry"/>
       </w:pPr>
-      <w:bookmarkStart w:id="0" w:name="_Toc344877432"/>
-      <w:bookmarkStart w:id="1" w:name="_Toc344879822"/>
-      <w:bookmarkStart w:id="2" w:name="_Toc346508722"/>
-      <w:bookmarkStart w:id="3" w:name="_Toc346508952"/>
-      <w:bookmarkStart w:id="4" w:name="_Toc346509227"/>
-      <w:bookmarkStart w:id="5" w:name="_Toc414556362"/>
-      <w:bookmarkEnd w:id="0"/>
+      <w:bookmarkStart w:id="1" w:name="_Toc344877432"/>
+      <w:bookmarkStart w:id="2" w:name="_Toc344879822"/>
+      <w:bookmarkStart w:id="3" w:name="_Toc346508722"/>
+      <w:bookmarkStart w:id="4" w:name="_Toc346508952"/>
+      <w:bookmarkStart w:id="5" w:name="_Toc346509227"/>
+      <w:bookmarkStart w:id="6" w:name="_Toc414556362"/>
       <w:bookmarkEnd w:id="1"/>
       <w:bookmarkEnd w:id="2"/>
       <w:bookmarkEnd w:id="3"/>
       <w:bookmarkEnd w:id="4"/>
+      <w:bookmarkEnd w:id="5"/>
       <w:r>
         <w:lastRenderedPageBreak/>
-        <w:t>Table of Conte</w:t>
-      </w:r>
-      <w:bookmarkStart w:id="6" w:name="_GoBack"/>
+        <w:t>Table of Contents</w:t>
+      </w:r>
       <w:bookmarkEnd w:id="6"/>
-      <w:r>
-        <w:t>nts</w:t>
-      </w:r>
-      <w:bookmarkEnd w:id="5"/>
     </w:p>
     <w:p>
       <w:pPr>
@@ -1962,6 +1959,9 @@
         </w:tc>
       </w:tr>
       <w:tr>
+        <w:trPr>
+          <w:trHeight w:val="615"/>
+        </w:trPr>
         <w:tc>
           <w:tcPr>
             <w:tcW w:w="2160" w:type="dxa"/>
@@ -2017,6 +2017,144 @@
             <w:r>
               <w:t>1.01</w:t>
             </w:r>
+          </w:p>
+        </w:tc>
+      </w:tr>
+      <w:tr>
+        <w:tc>
+          <w:tcPr>
+            <w:tcW w:w="2160" w:type="dxa"/>
+          </w:tcPr>
+          <w:p>
+            <w:pPr>
+              <w:spacing w:before="40" w:after="40"/>
+            </w:pPr>
+            <w:r>
+              <w:t>Derek Ouzia</w:t>
+            </w:r>
+          </w:p>
+        </w:tc>
+        <w:tc>
+          <w:tcPr>
+            <w:tcW w:w="1170" w:type="dxa"/>
+          </w:tcPr>
+          <w:p>
+            <w:pPr>
+              <w:spacing w:before="40" w:after="40"/>
+            </w:pPr>
+            <w:r>
+              <w:t>3/19/15</w:t>
+            </w:r>
+          </w:p>
+        </w:tc>
+        <w:tc>
+          <w:tcPr>
+            <w:tcW w:w="4954" w:type="dxa"/>
+          </w:tcPr>
+          <w:p>
+            <w:pPr>
+              <w:spacing w:before="40" w:after="40"/>
+            </w:pPr>
+            <w:r>
+              <w:t>Additions to 3.3</w:t>
+            </w:r>
+          </w:p>
+        </w:tc>
+        <w:tc>
+          <w:tcPr>
+            <w:tcW w:w="1584" w:type="dxa"/>
+          </w:tcPr>
+          <w:p>
+            <w:pPr>
+              <w:spacing w:before="40" w:after="40"/>
+            </w:pPr>
+            <w:r>
+              <w:t>1.02</w:t>
+            </w:r>
+          </w:p>
+        </w:tc>
+      </w:tr>
+      <w:tr>
+        <w:tc>
+          <w:tcPr>
+            <w:tcW w:w="2160" w:type="dxa"/>
+          </w:tcPr>
+          <w:p>
+            <w:pPr>
+              <w:spacing w:before="40" w:after="40"/>
+            </w:pPr>
+          </w:p>
+        </w:tc>
+        <w:tc>
+          <w:tcPr>
+            <w:tcW w:w="1170" w:type="dxa"/>
+          </w:tcPr>
+          <w:p>
+            <w:pPr>
+              <w:spacing w:before="40" w:after="40"/>
+            </w:pPr>
+          </w:p>
+        </w:tc>
+        <w:tc>
+          <w:tcPr>
+            <w:tcW w:w="4954" w:type="dxa"/>
+          </w:tcPr>
+          <w:p>
+            <w:pPr>
+              <w:spacing w:before="40" w:after="40"/>
+            </w:pPr>
+          </w:p>
+        </w:tc>
+        <w:tc>
+          <w:tcPr>
+            <w:tcW w:w="1584" w:type="dxa"/>
+          </w:tcPr>
+          <w:p>
+            <w:pPr>
+              <w:spacing w:before="40" w:after="40"/>
+            </w:pPr>
+          </w:p>
+        </w:tc>
+      </w:tr>
+      <w:tr>
+        <w:tc>
+          <w:tcPr>
+            <w:tcW w:w="2160" w:type="dxa"/>
+          </w:tcPr>
+          <w:p>
+            <w:pPr>
+              <w:spacing w:before="40" w:after="40"/>
+            </w:pPr>
+          </w:p>
+        </w:tc>
+        <w:tc>
+          <w:tcPr>
+            <w:tcW w:w="1170" w:type="dxa"/>
+          </w:tcPr>
+          <w:p>
+            <w:pPr>
+              <w:spacing w:before="40" w:after="40"/>
+            </w:pPr>
+          </w:p>
+        </w:tc>
+        <w:tc>
+          <w:tcPr>
+            <w:tcW w:w="4954" w:type="dxa"/>
+          </w:tcPr>
+          <w:p>
+            <w:pPr>
+              <w:spacing w:before="40" w:after="40"/>
+            </w:pPr>
+          </w:p>
+        </w:tc>
+        <w:tc>
+          <w:tcPr>
+            <w:tcW w:w="1584" w:type="dxa"/>
+          </w:tcPr>
+          <w:p>
+            <w:pPr>
+              <w:spacing w:before="40" w:after="40"/>
+            </w:pPr>
           </w:p>
         </w:tc>
       </w:tr>
@@ -2796,7 +2934,7 @@
           <w:noProof/>
         </w:rPr>
         <w:drawing>
-          <wp:anchor distT="0" distB="0" distL="114300" distR="114300" simplePos="0" relativeHeight="251682304" behindDoc="0" locked="0" layoutInCell="1" allowOverlap="1" wp14:anchorId="1327FE75" wp14:editId="005979AB">
+          <wp:anchor distT="0" distB="0" distL="114300" distR="114300" simplePos="0" relativeHeight="251657216" behindDoc="0" locked="0" layoutInCell="1" allowOverlap="1" wp14:anchorId="1327FE75" wp14:editId="005979AB">
             <wp:simplePos x="0" y="0"/>
             <wp:positionH relativeFrom="column">
               <wp:posOffset>5715</wp:posOffset>
@@ -2976,7 +3114,7 @@
           <w:noProof/>
         </w:rPr>
         <w:drawing>
-          <wp:anchor distT="0" distB="0" distL="114300" distR="114300" simplePos="0" relativeHeight="251692544" behindDoc="1" locked="0" layoutInCell="1" allowOverlap="1" wp14:anchorId="7DDEFE03" wp14:editId="6EC3BA1D">
+          <wp:anchor distT="0" distB="0" distL="114300" distR="114300" simplePos="0" relativeHeight="251659264" behindDoc="1" locked="0" layoutInCell="1" allowOverlap="1" wp14:anchorId="7DDEFE03" wp14:editId="6EC3BA1D">
             <wp:simplePos x="0" y="0"/>
             <wp:positionH relativeFrom="column">
               <wp:posOffset>-184785</wp:posOffset>
@@ -3078,7 +3216,57 @@
         <w:rPr>
           <w:i w:val="0"/>
         </w:rPr>
-        <w:t>The design keeps the parsing and file reading separated as well as both packages from the main class.  This modularization ensures portability and testability.  Overall, the design is not complicated and the application performs a straightforward task.</w:t>
+        <w:t>The object oriented design approach was the architecture of choice for implementing the Exam Generator Application because it was very suitable for modelling the system components and their interactions.  The OO design architecture simplifies any complexities with the application through decomposition and functional representation and provides</w:t>
+      </w:r>
+      <w:r>
+        <w:rPr>
+          <w:i w:val="0"/>
+        </w:rPr>
+        <w:t xml:space="preserve"> modifiability, </w:t>
+      </w:r>
+      <w:r>
+        <w:rPr>
+          <w:i w:val="0"/>
+        </w:rPr>
+        <w:t>maintainability</w:t>
+      </w:r>
+      <w:r>
+        <w:rPr>
+          <w:i w:val="0"/>
+        </w:rPr>
+        <w:t>, portability, and testability</w:t>
+      </w:r>
+      <w:proofErr w:type="gramStart"/>
+      <w:r>
+        <w:rPr>
+          <w:i w:val="0"/>
+        </w:rPr>
+        <w:t xml:space="preserve">. </w:t>
+      </w:r>
+      <w:proofErr w:type="gramEnd"/>
+      <w:r>
+        <w:rPr>
+          <w:i w:val="0"/>
+        </w:rPr>
+        <w:t>The design keeps the parsing and file reading separated as well as both packages from the main class</w:t>
+      </w:r>
+      <w:r>
+        <w:rPr>
+          <w:i w:val="0"/>
+        </w:rPr>
+        <w:t>.</w:t>
+      </w:r>
+      <w:r>
+        <w:rPr>
+          <w:i w:val="0"/>
+        </w:rPr>
+        <w:t xml:space="preserve">  </w:t>
+      </w:r>
+      <w:r>
+        <w:rPr>
+          <w:i w:val="0"/>
+        </w:rPr>
+        <w:t>Overall, the design is not complicated and the application performs a straightforward task.</w:t>
       </w:r>
     </w:p>
     <w:p>
@@ -3151,17 +3339,17 @@
         <w:rPr>
           <w:i w:val="0"/>
         </w:rPr>
-      </w:r>
-      <w:r>
-        <w:rPr>
-          <w:i w:val="0"/>
-        </w:rPr>
         <w:instrText xml:space="preserve"> \* MERGEFORMAT </w:instrText>
       </w:r>
       <w:r>
         <w:rPr>
           <w:i w:val="0"/>
         </w:rPr>
+      </w:r>
+      <w:r>
+        <w:rPr>
+          <w:i w:val="0"/>
+        </w:rPr>
         <w:fldChar w:fldCharType="separate"/>
       </w:r>
       <w:r>
@@ -3254,18 +3442,12 @@
         <w:rPr>
           <w:i w:val="0"/>
         </w:rPr>
-        <w:instrText xml:space="preserve"> REF _Ref414556330 \h </w:instrText>
-      </w:r>
-      <w:r>
-        <w:rPr>
-          <w:i w:val="0"/>
-        </w:rPr>
-      </w:r>
-      <w:r>
-        <w:rPr>
-          <w:i w:val="0"/>
-        </w:rPr>
-        <w:instrText xml:space="preserve"> \* MERGEFORMAT </w:instrText>
+        <w:instrText xml:space="preserve"> REF _Ref414556330 \h  \* MERGEFORMAT </w:instrText>
+      </w:r>
+      <w:r>
+        <w:rPr>
+          <w:i w:val="0"/>
+        </w:rPr>
       </w:r>
       <w:r>
         <w:rPr>
@@ -3428,7 +3610,7 @@
           <w:noProof/>
         </w:rPr>
         <w:drawing>
-          <wp:anchor distT="0" distB="0" distL="114300" distR="114300" simplePos="0" relativeHeight="251713024" behindDoc="0" locked="0" layoutInCell="1" allowOverlap="1" wp14:anchorId="30CACDD2" wp14:editId="6F46CD26">
+          <wp:anchor distT="0" distB="0" distL="114300" distR="114300" simplePos="0" relativeHeight="251661312" behindDoc="0" locked="0" layoutInCell="1" allowOverlap="1" wp14:anchorId="30CACDD2" wp14:editId="6F46CD26">
             <wp:simplePos x="0" y="0"/>
             <wp:positionH relativeFrom="column">
               <wp:posOffset>-3810</wp:posOffset>
@@ -3485,15 +3667,15 @@
       <w:pPr>
         <w:pStyle w:val="Heading1"/>
       </w:pPr>
-      <w:bookmarkStart w:id="27" w:name="_Toc439994690"/>
-      <w:bookmarkStart w:id="28" w:name="_Ref414552965"/>
-      <w:bookmarkStart w:id="29" w:name="_Toc414556377"/>
+      <w:bookmarkStart w:id="27" w:name="_Ref414552965"/>
+      <w:bookmarkStart w:id="28" w:name="_Toc414556377"/>
+      <w:bookmarkStart w:id="29" w:name="_Toc439994690"/>
       <w:r>
         <w:lastRenderedPageBreak/>
         <w:t>Component Design</w:t>
       </w:r>
+      <w:bookmarkEnd w:id="27"/>
       <w:bookmarkEnd w:id="28"/>
-      <w:bookmarkEnd w:id="29"/>
     </w:p>
     <w:p>
       <w:r>
@@ -3650,7 +3832,7 @@
           <w:noProof/>
         </w:rPr>
         <w:drawing>
-          <wp:anchor distT="0" distB="0" distL="114300" distR="114300" simplePos="0" relativeHeight="251643392" behindDoc="0" locked="0" layoutInCell="1" allowOverlap="1" wp14:anchorId="1E6CD957" wp14:editId="50DA9C6C">
+          <wp:anchor distT="0" distB="0" distL="114300" distR="114300" simplePos="0" relativeHeight="251655168" behindDoc="0" locked="0" layoutInCell="1" allowOverlap="1" wp14:anchorId="1E6CD957" wp14:editId="50DA9C6C">
             <wp:simplePos x="0" y="0"/>
             <wp:positionH relativeFrom="column">
               <wp:posOffset>-318135</wp:posOffset>
@@ -3722,7 +3904,7 @@
         <w:pStyle w:val="Heading2"/>
       </w:pPr>
       <w:bookmarkStart w:id="32" w:name="_Toc414556379"/>
-      <w:bookmarkEnd w:id="27"/>
+      <w:bookmarkEnd w:id="29"/>
       <w:r>
         <w:t>Overview of User Interface</w:t>
       </w:r>
@@ -5270,9 +5452,9 @@
           <w:sz w:val="24"/>
         </w:rPr>
       </w:pPr>
-      <w:bookmarkStart w:id="39" w:name="_Toc439994698"/>
-      <w:bookmarkStart w:id="40" w:name="_Toc414284067"/>
-      <w:bookmarkStart w:id="41" w:name="_Toc414556384"/>
+      <w:bookmarkStart w:id="39" w:name="_Toc414284067"/>
+      <w:bookmarkStart w:id="40" w:name="_Toc414556384"/>
+      <w:bookmarkStart w:id="41" w:name="_Toc439994698"/>
       <w:r>
         <w:rPr>
           <w:rFonts w:ascii="Times New Roman" w:hAnsi="Times New Roman"/>
@@ -5305,8 +5487,8 @@
         </w:rPr>
         <w:t xml:space="preserve"> This documents that specifies the requirements for a project.</w:t>
       </w:r>
+      <w:bookmarkEnd w:id="39"/>
       <w:bookmarkEnd w:id="40"/>
-      <w:bookmarkEnd w:id="41"/>
       <w:proofErr w:type="gramEnd"/>
     </w:p>
     <w:p>
@@ -5469,7 +5651,7 @@
       <w:r>
         <w:t>: To Be Determined List</w:t>
       </w:r>
-      <w:bookmarkEnd w:id="39"/>
+      <w:bookmarkEnd w:id="41"/>
       <w:bookmarkEnd w:id="48"/>
     </w:p>
     <w:p>

</xml_diff>

<commit_message>
Update the SDD and related diagrams to show new JSON parsing changes.
Update SDD and class diagrams.
</commit_message>
<xml_diff>
--- a/Documentation/Software Design Document.docx
+++ b/Documentation/Software Design Document.docx
@@ -51,7 +51,7 @@
         <w:t>Version 1.0</w:t>
       </w:r>
       <w:r>
-        <w:t>2</w:t>
+        <w:t>3</w:t>
       </w:r>
       <w:bookmarkStart w:id="0" w:name="_GoBack"/>
       <w:bookmarkEnd w:id="0"/>
@@ -2083,6 +2083,9 @@
             <w:pPr>
               <w:spacing w:before="40" w:after="40"/>
             </w:pPr>
+            <w:r>
+              <w:t>Bryan Smith</w:t>
+            </w:r>
           </w:p>
         </w:tc>
         <w:tc>
@@ -2093,6 +2096,9 @@
             <w:pPr>
               <w:spacing w:before="40" w:after="40"/>
             </w:pPr>
+            <w:r>
+              <w:t>4/28/15</w:t>
+            </w:r>
           </w:p>
         </w:tc>
         <w:tc>
@@ -2103,6 +2109,9 @@
             <w:pPr>
               <w:spacing w:before="40" w:after="40"/>
             </w:pPr>
+            <w:r>
+              <w:t>Update Class Diagram with new JSON Parsing changes</w:t>
+            </w:r>
           </w:p>
         </w:tc>
         <w:tc>
@@ -2113,6 +2122,9 @@
             <w:pPr>
               <w:spacing w:before="40" w:after="40"/>
             </w:pPr>
+            <w:r>
+              <w:t>1.03</w:t>
+            </w:r>
           </w:p>
         </w:tc>
       </w:tr>
@@ -3729,6 +3741,66 @@
         <w:rPr>
           <w:noProof/>
         </w:rPr>
+        <w:drawing>
+          <wp:anchor distT="0" distB="0" distL="114300" distR="114300" simplePos="0" relativeHeight="251655168" behindDoc="0" locked="0" layoutInCell="1" allowOverlap="1" wp14:anchorId="4D179280" wp14:editId="1C5C08C0">
+            <wp:simplePos x="0" y="0"/>
+            <wp:positionH relativeFrom="column">
+              <wp:posOffset>174625</wp:posOffset>
+            </wp:positionH>
+            <wp:positionV relativeFrom="paragraph">
+              <wp:posOffset>241935</wp:posOffset>
+            </wp:positionV>
+            <wp:extent cx="5796915" cy="7877175"/>
+            <wp:effectExtent l="0" t="0" r="0" b="0"/>
+            <wp:wrapTopAndBottom/>
+            <wp:docPr id="4" name="Picture 4"/>
+            <wp:cNvGraphicFramePr>
+              <a:graphicFrameLocks xmlns:a="http://schemas.openxmlformats.org/drawingml/2006/main" noChangeAspect="1"/>
+            </wp:cNvGraphicFramePr>
+            <a:graphic xmlns:a="http://schemas.openxmlformats.org/drawingml/2006/main">
+              <a:graphicData uri="http://schemas.openxmlformats.org/drawingml/2006/picture">
+                <pic:pic xmlns:pic="http://schemas.openxmlformats.org/drawingml/2006/picture">
+                  <pic:nvPicPr>
+                    <pic:cNvPr id="4" name="ClassDiagram.png"/>
+                    <pic:cNvPicPr/>
+                  </pic:nvPicPr>
+                  <pic:blipFill>
+                    <a:blip r:embed="rId12" cstate="print">
+                      <a:extLst>
+                        <a:ext uri="{28A0092B-C50C-407E-A947-70E740481C1C}">
+                          <a14:useLocalDpi xmlns:a14="http://schemas.microsoft.com/office/drawing/2010/main" val="0"/>
+                        </a:ext>
+                      </a:extLst>
+                    </a:blip>
+                    <a:stretch>
+                      <a:fillRect/>
+                    </a:stretch>
+                  </pic:blipFill>
+                  <pic:spPr>
+                    <a:xfrm>
+                      <a:off x="0" y="0"/>
+                      <a:ext cx="5796915" cy="7877175"/>
+                    </a:xfrm>
+                    <a:prstGeom prst="rect">
+                      <a:avLst/>
+                    </a:prstGeom>
+                  </pic:spPr>
+                </pic:pic>
+              </a:graphicData>
+            </a:graphic>
+            <wp14:sizeRelH relativeFrom="page">
+              <wp14:pctWidth>0</wp14:pctWidth>
+            </wp14:sizeRelH>
+            <wp14:sizeRelV relativeFrom="page">
+              <wp14:pctHeight>0</wp14:pctHeight>
+            </wp14:sizeRelV>
+          </wp:anchor>
+        </w:drawing>
+      </w:r>
+      <w:r>
+        <w:rPr>
+          <w:noProof/>
+        </w:rPr>
         <w:pict>
           <v:shape id="_x0000_s1032" type="#_x0000_t202" style="position:absolute;margin-left:-42.85pt;margin-top:639.95pt;width:568.35pt;height:20.35pt;z-index:251692032;mso-position-horizontal-relative:text;mso-position-vertical-relative:text" stroked="f">
             <v:textbox style="mso-next-textbox:#_x0000_s1032;mso-fit-shape-to-text:t" inset="0,0,0,0">
@@ -3826,66 +3898,6 @@
             <w10:wrap type="topAndBottom"/>
           </v:shape>
         </w:pict>
-      </w:r>
-      <w:r>
-        <w:rPr>
-          <w:noProof/>
-        </w:rPr>
-        <w:drawing>
-          <wp:anchor distT="0" distB="0" distL="114300" distR="114300" simplePos="0" relativeHeight="251655168" behindDoc="0" locked="0" layoutInCell="1" allowOverlap="1" wp14:anchorId="1E6CD957" wp14:editId="50DA9C6C">
-            <wp:simplePos x="0" y="0"/>
-            <wp:positionH relativeFrom="column">
-              <wp:posOffset>-318135</wp:posOffset>
-            </wp:positionH>
-            <wp:positionV relativeFrom="paragraph">
-              <wp:posOffset>241300</wp:posOffset>
-            </wp:positionV>
-            <wp:extent cx="6783070" cy="7877175"/>
-            <wp:effectExtent l="0" t="0" r="0" b="0"/>
-            <wp:wrapTopAndBottom/>
-            <wp:docPr id="4" name="Picture 4"/>
-            <wp:cNvGraphicFramePr>
-              <a:graphicFrameLocks xmlns:a="http://schemas.openxmlformats.org/drawingml/2006/main" noChangeAspect="1"/>
-            </wp:cNvGraphicFramePr>
-            <a:graphic xmlns:a="http://schemas.openxmlformats.org/drawingml/2006/main">
-              <a:graphicData uri="http://schemas.openxmlformats.org/drawingml/2006/picture">
-                <pic:pic xmlns:pic="http://schemas.openxmlformats.org/drawingml/2006/picture">
-                  <pic:nvPicPr>
-                    <pic:cNvPr id="4" name="ClassDiagram.png"/>
-                    <pic:cNvPicPr/>
-                  </pic:nvPicPr>
-                  <pic:blipFill>
-                    <a:blip r:embed="rId12" cstate="print">
-                      <a:extLst>
-                        <a:ext uri="{28A0092B-C50C-407E-A947-70E740481C1C}">
-                          <a14:useLocalDpi xmlns:a14="http://schemas.microsoft.com/office/drawing/2010/main" val="0"/>
-                        </a:ext>
-                      </a:extLst>
-                    </a:blip>
-                    <a:stretch>
-                      <a:fillRect/>
-                    </a:stretch>
-                  </pic:blipFill>
-                  <pic:spPr>
-                    <a:xfrm>
-                      <a:off x="0" y="0"/>
-                      <a:ext cx="6783070" cy="7877175"/>
-                    </a:xfrm>
-                    <a:prstGeom prst="rect">
-                      <a:avLst/>
-                    </a:prstGeom>
-                  </pic:spPr>
-                </pic:pic>
-              </a:graphicData>
-            </a:graphic>
-            <wp14:sizeRelH relativeFrom="page">
-              <wp14:pctWidth>0</wp14:pctWidth>
-            </wp14:sizeRelH>
-            <wp14:sizeRelV relativeFrom="page">
-              <wp14:pctHeight>0</wp14:pctHeight>
-            </wp14:sizeRelV>
-          </wp:anchor>
-        </w:drawing>
       </w:r>
     </w:p>
     <w:p>

</xml_diff>

<commit_message>
Update documentation to show Command Line changes
</commit_message>
<xml_diff>
--- a/Documentation/Software Design Document.docx
+++ b/Documentation/Software Design Document.docx
@@ -51,10 +51,8 @@
         <w:t>Version 1.0</w:t>
       </w:r>
       <w:r>
-        <w:t>3</w:t>
-      </w:r>
-      <w:bookmarkStart w:id="0" w:name="_GoBack"/>
-      <w:bookmarkEnd w:id="0"/>
+        <w:t>4</w:t>
+      </w:r>
       <w:r>
         <w:t xml:space="preserve"> approved</w:t>
       </w:r>
@@ -148,22 +146,22 @@
       <w:pPr>
         <w:pStyle w:val="TOCEntry"/>
       </w:pPr>
-      <w:bookmarkStart w:id="1" w:name="_Toc344877432"/>
-      <w:bookmarkStart w:id="2" w:name="_Toc344879822"/>
-      <w:bookmarkStart w:id="3" w:name="_Toc346508722"/>
-      <w:bookmarkStart w:id="4" w:name="_Toc346508952"/>
-      <w:bookmarkStart w:id="5" w:name="_Toc346509227"/>
-      <w:bookmarkStart w:id="6" w:name="_Toc414556362"/>
+      <w:bookmarkStart w:id="0" w:name="_Toc344877432"/>
+      <w:bookmarkStart w:id="1" w:name="_Toc344879822"/>
+      <w:bookmarkStart w:id="2" w:name="_Toc346508722"/>
+      <w:bookmarkStart w:id="3" w:name="_Toc346508952"/>
+      <w:bookmarkStart w:id="4" w:name="_Toc346509227"/>
+      <w:bookmarkStart w:id="5" w:name="_Toc414556362"/>
+      <w:bookmarkEnd w:id="0"/>
       <w:bookmarkEnd w:id="1"/>
       <w:bookmarkEnd w:id="2"/>
       <w:bookmarkEnd w:id="3"/>
       <w:bookmarkEnd w:id="4"/>
-      <w:bookmarkEnd w:id="5"/>
       <w:r>
         <w:lastRenderedPageBreak/>
         <w:t>Table of Contents</w:t>
       </w:r>
-      <w:bookmarkEnd w:id="6"/>
+      <w:bookmarkEnd w:id="5"/>
     </w:p>
     <w:p>
       <w:pPr>
@@ -1772,15 +1770,15 @@
       <w:pPr>
         <w:pStyle w:val="TOCEntry"/>
       </w:pPr>
-      <w:bookmarkStart w:id="7" w:name="_Toc414556363"/>
+      <w:bookmarkStart w:id="6" w:name="_Toc414556363"/>
       <w:r>
         <w:t>Revision History</w:t>
       </w:r>
-      <w:bookmarkEnd w:id="7"/>
+      <w:bookmarkEnd w:id="6"/>
     </w:p>
     <w:tbl>
       <w:tblPr>
-        <w:tblW w:w="0" w:type="auto"/>
+        <w:tblW w:w="9868" w:type="dxa"/>
         <w:tblBorders>
           <w:top w:val="single" w:sz="12" w:space="0" w:color="auto"/>
           <w:left w:val="single" w:sz="12" w:space="0" w:color="auto"/>
@@ -2137,6 +2135,9 @@
             <w:pPr>
               <w:spacing w:before="40" w:after="40"/>
             </w:pPr>
+            <w:r>
+              <w:t>Bryan Smith</w:t>
+            </w:r>
           </w:p>
         </w:tc>
         <w:tc>
@@ -2147,6 +2148,9 @@
             <w:pPr>
               <w:spacing w:before="40" w:after="40"/>
             </w:pPr>
+            <w:r>
+              <w:t>5/1/15</w:t>
+            </w:r>
           </w:p>
         </w:tc>
         <w:tc>
@@ -2157,6 +2161,9 @@
             <w:pPr>
               <w:spacing w:before="40" w:after="40"/>
             </w:pPr>
+            <w:r>
+              <w:t>Update Class Diagram with Command Line changes</w:t>
+            </w:r>
           </w:p>
         </w:tc>
         <w:tc>
@@ -2167,60 +2174,9 @@
             <w:pPr>
               <w:spacing w:before="40" w:after="40"/>
             </w:pPr>
-          </w:p>
-        </w:tc>
-      </w:tr>
-      <w:tr>
-        <w:tc>
-          <w:tcPr>
-            <w:tcW w:w="2160" w:type="dxa"/>
-            <w:tcBorders>
-              <w:bottom w:val="single" w:sz="12" w:space="0" w:color="auto"/>
-            </w:tcBorders>
-          </w:tcPr>
-          <w:p>
-            <w:pPr>
-              <w:spacing w:before="40" w:after="40"/>
-            </w:pPr>
-          </w:p>
-        </w:tc>
-        <w:tc>
-          <w:tcPr>
-            <w:tcW w:w="1170" w:type="dxa"/>
-            <w:tcBorders>
-              <w:bottom w:val="single" w:sz="12" w:space="0" w:color="auto"/>
-            </w:tcBorders>
-          </w:tcPr>
-          <w:p>
-            <w:pPr>
-              <w:spacing w:before="40" w:after="40"/>
-            </w:pPr>
-          </w:p>
-        </w:tc>
-        <w:tc>
-          <w:tcPr>
-            <w:tcW w:w="4954" w:type="dxa"/>
-            <w:tcBorders>
-              <w:bottom w:val="single" w:sz="12" w:space="0" w:color="auto"/>
-            </w:tcBorders>
-          </w:tcPr>
-          <w:p>
-            <w:pPr>
-              <w:spacing w:before="40" w:after="40"/>
-            </w:pPr>
-          </w:p>
-        </w:tc>
-        <w:tc>
-          <w:tcPr>
-            <w:tcW w:w="1584" w:type="dxa"/>
-            <w:tcBorders>
-              <w:bottom w:val="single" w:sz="12" w:space="0" w:color="auto"/>
-            </w:tcBorders>
-          </w:tcPr>
-          <w:p>
-            <w:pPr>
-              <w:spacing w:before="40" w:after="40"/>
-            </w:pPr>
+            <w:r>
+              <w:t>1.04</w:t>
+            </w:r>
           </w:p>
         </w:tc>
       </w:tr>
@@ -2249,29 +2205,252 @@
       <w:pPr>
         <w:pStyle w:val="Heading1"/>
       </w:pPr>
-      <w:bookmarkStart w:id="8" w:name="_Toc439994665"/>
-      <w:bookmarkStart w:id="9" w:name="_Toc414556364"/>
+      <w:bookmarkStart w:id="7" w:name="_Toc439994665"/>
+      <w:bookmarkStart w:id="8" w:name="_Toc414556364"/>
       <w:r>
         <w:lastRenderedPageBreak/>
         <w:t>Introduction</w:t>
       </w:r>
+      <w:bookmarkEnd w:id="7"/>
       <w:bookmarkEnd w:id="8"/>
+    </w:p>
+    <w:p>
+      <w:pPr>
+        <w:pStyle w:val="Heading2"/>
+      </w:pPr>
+      <w:bookmarkStart w:id="9" w:name="_Toc439994667"/>
+      <w:bookmarkStart w:id="10" w:name="_Toc414556365"/>
+      <w:r>
+        <w:t>Purpose</w:t>
+      </w:r>
       <w:bookmarkEnd w:id="9"/>
+      <w:bookmarkEnd w:id="10"/>
+      <w:r>
+        <w:t xml:space="preserve"> </w:t>
+      </w:r>
+    </w:p>
+    <w:p>
+      <w:pPr>
+        <w:pStyle w:val="template"/>
+        <w:rPr>
+          <w:i w:val="0"/>
+        </w:rPr>
+      </w:pPr>
+      <w:r>
+        <w:rPr>
+          <w:i w:val="0"/>
+        </w:rPr>
+        <w:t>The purpose of this Software Design Document is to define the architecture and system design of the Exam Generation Application in its entirety</w:t>
+      </w:r>
+      <w:r>
+        <w:rPr>
+          <w:i w:val="0"/>
+        </w:rPr>
+        <w:t>, showing and describing the subcomponents accurately</w:t>
+      </w:r>
+      <w:r>
+        <w:rPr>
+          <w:i w:val="0"/>
+        </w:rPr>
+        <w:t>.</w:t>
+      </w:r>
     </w:p>
     <w:p>
       <w:pPr>
         <w:pStyle w:val="Heading2"/>
       </w:pPr>
-      <w:bookmarkStart w:id="10" w:name="_Toc439994667"/>
-      <w:bookmarkStart w:id="11" w:name="_Toc414556365"/>
-      <w:r>
-        <w:t>Purpose</w:t>
-      </w:r>
-      <w:bookmarkEnd w:id="10"/>
+      <w:bookmarkStart w:id="11" w:name="_Toc414556366"/>
+      <w:r>
+        <w:t>Product Scope</w:t>
+      </w:r>
       <w:bookmarkEnd w:id="11"/>
-      <w:r>
+    </w:p>
+    <w:p>
+      <w:pPr>
+        <w:pStyle w:val="template"/>
+        <w:rPr>
+          <w:i w:val="0"/>
+        </w:rPr>
+      </w:pPr>
+      <w:r>
+        <w:rPr>
+          <w:i w:val="0"/>
+        </w:rPr>
+        <w:t xml:space="preserve">The Exam Generation Application is a program written in Java to be used by </w:t>
+      </w:r>
+      <w:r>
+        <w:rPr>
+          <w:i w:val="0"/>
+        </w:rPr>
+        <w:t>professors.  The</w:t>
+      </w:r>
+      <w:r>
+        <w:rPr>
+          <w:i w:val="0"/>
+        </w:rPr>
+        <w:t xml:space="preserve"> goals of the Exam Generation Application</w:t>
+      </w:r>
+      <w:r>
+        <w:rPr>
+          <w:i w:val="0"/>
+        </w:rPr>
+        <w:t xml:space="preserve"> are to provide a simple generator for creating tests based on a bank of various questions (matching, short answer, true/false</w:t>
+      </w:r>
+      <w:r>
+        <w:rPr>
+          <w:i w:val="0"/>
+        </w:rPr>
+        <w:t>, multiple choice</w:t>
+      </w:r>
+      <w:r>
+        <w:rPr>
+          <w:i w:val="0"/>
+        </w:rPr>
+        <w:t>).</w:t>
+      </w:r>
+    </w:p>
+    <w:p>
+      <w:pPr>
+        <w:pStyle w:val="Heading2"/>
+      </w:pPr>
+      <w:bookmarkStart w:id="12" w:name="_Toc414556367"/>
+      <w:r>
+        <w:t>Overview</w:t>
+      </w:r>
+      <w:bookmarkEnd w:id="12"/>
+    </w:p>
+    <w:p>
+      <w:pPr>
+        <w:pStyle w:val="template"/>
+        <w:rPr>
+          <w:i w:val="0"/>
+        </w:rPr>
+      </w:pPr>
+      <w:r>
+        <w:rPr>
+          <w:i w:val="0"/>
+        </w:rPr>
+        <w:t>This document includes various UML diagrams to both define and describe how the Exam Generator Application shall function</w:t>
+      </w:r>
+      <w:r>
+        <w:rPr>
+          <w:i w:val="0"/>
+        </w:rPr>
+        <w:t xml:space="preserve"> and how the components interconnect</w:t>
+      </w:r>
+      <w:r>
+        <w:rPr>
+          <w:i w:val="0"/>
+        </w:rPr>
+        <w:t xml:space="preserve">. </w:t>
+      </w:r>
+    </w:p>
+    <w:p>
+      <w:pPr>
+        <w:pStyle w:val="template"/>
+        <w:rPr>
+          <w:i w:val="0"/>
+        </w:rPr>
+      </w:pPr>
+    </w:p>
+    <w:p>
+      <w:pPr>
+        <w:pStyle w:val="Heading2"/>
+      </w:pPr>
+      <w:bookmarkStart w:id="13" w:name="_Toc414556368"/>
+      <w:r>
+        <w:t>References</w:t>
+      </w:r>
+      <w:bookmarkEnd w:id="13"/>
+    </w:p>
+    <w:p>
+      <w:r>
+        <w:t>No references used.</w:t>
+      </w:r>
+    </w:p>
+    <w:p>
+      <w:pPr>
+        <w:pStyle w:val="Heading1"/>
+      </w:pPr>
+      <w:bookmarkStart w:id="14" w:name="_Toc414556369"/>
+      <w:r>
+        <w:t>System Overview</w:t>
+      </w:r>
+      <w:bookmarkEnd w:id="14"/>
+    </w:p>
+    <w:p>
+      <w:pPr>
+        <w:pStyle w:val="template"/>
+        <w:rPr>
+          <w:i w:val="0"/>
+        </w:rPr>
+      </w:pPr>
+      <w:r>
+        <w:rPr>
+          <w:i w:val="0"/>
+        </w:rPr>
+        <w:t>The Exam Generation Application</w:t>
+      </w:r>
+      <w:r>
+        <w:rPr>
+          <w:i w:val="0"/>
+        </w:rPr>
+        <w:t xml:space="preserve"> is a new project</w:t>
+      </w:r>
+      <w:r>
+        <w:rPr>
+          <w:i w:val="0"/>
+        </w:rPr>
         <w:t xml:space="preserve"> </w:t>
       </w:r>
+      <w:r>
+        <w:rPr>
+          <w:i w:val="0"/>
+        </w:rPr>
+        <w:t>allows the ability to generate an exam from two separate input JSON files, one featuring the sets of questions and the other guiding how many questions of each type should be selected</w:t>
+      </w:r>
+      <w:proofErr w:type="gramStart"/>
+      <w:r>
+        <w:rPr>
+          <w:i w:val="0"/>
+        </w:rPr>
+        <w:t>.</w:t>
+      </w:r>
+      <w:r>
+        <w:rPr>
+          <w:i w:val="0"/>
+        </w:rPr>
+        <w:t xml:space="preserve"> </w:t>
+      </w:r>
+      <w:proofErr w:type="gramEnd"/>
+      <w:r>
+        <w:rPr>
+          <w:i w:val="0"/>
+        </w:rPr>
+        <w:t xml:space="preserve">Questions will be one of four types; short answer, matching, true/false, or multiple choice. </w:t>
+      </w:r>
+    </w:p>
+    <w:p>
+      <w:pPr>
+        <w:pStyle w:val="Heading1"/>
+      </w:pPr>
+      <w:bookmarkStart w:id="15" w:name="_Toc414556370"/>
+      <w:r>
+        <w:t>System Architecture</w:t>
+      </w:r>
+      <w:bookmarkStart w:id="16" w:name="_GoBack"/>
+      <w:bookmarkEnd w:id="15"/>
+      <w:bookmarkEnd w:id="16"/>
+    </w:p>
+    <w:p>
+      <w:pPr>
+        <w:pStyle w:val="Heading2"/>
+      </w:pPr>
+      <w:bookmarkStart w:id="17" w:name="_Toc414556371"/>
+      <w:r>
+        <w:t>Architectural Design</w:t>
+      </w:r>
+      <w:bookmarkEnd w:id="17"/>
     </w:p>
     <w:p>
       <w:pPr>
@@ -2284,13 +2463,109 @@
         <w:rPr>
           <w:i w:val="0"/>
         </w:rPr>
-        <w:t>The purpose of this Software Design Document is to define the architecture and system design of the Exam Generation Application in its entirety</w:t>
-      </w:r>
-      <w:r>
-        <w:rPr>
-          <w:i w:val="0"/>
-        </w:rPr>
-        <w:t>, showing and describing the subcomponents accurately</w:t>
+        <w:t xml:space="preserve">The Exam Generation Application shall contain </w:t>
+      </w:r>
+      <w:proofErr w:type="gramStart"/>
+      <w:r>
+        <w:rPr>
+          <w:i w:val="0"/>
+        </w:rPr>
+        <w:t>3</w:t>
+      </w:r>
+      <w:proofErr w:type="gramEnd"/>
+      <w:r>
+        <w:rPr>
+          <w:i w:val="0"/>
+        </w:rPr>
+        <w:t xml:space="preserve"> packages.  </w:t>
+      </w:r>
+      <w:proofErr w:type="gramStart"/>
+      <w:r>
+        <w:rPr>
+          <w:i w:val="0"/>
+        </w:rPr>
+        <w:t>A default package containing the required (by the Java programming language) main class.</w:t>
+      </w:r>
+      <w:proofErr w:type="gramEnd"/>
+      <w:r>
+        <w:rPr>
+          <w:i w:val="0"/>
+        </w:rPr>
+        <w:t xml:space="preserve">  The second package is the </w:t>
+      </w:r>
+      <w:proofErr w:type="spellStart"/>
+      <w:r>
+        <w:rPr>
+          <w:i w:val="0"/>
+        </w:rPr>
+        <w:t>CommandLine</w:t>
+      </w:r>
+      <w:proofErr w:type="spellEnd"/>
+      <w:r>
+        <w:rPr>
+          <w:i w:val="0"/>
+        </w:rPr>
+        <w:t xml:space="preserve"> package, which will contain classes relating to user input.  Lastly, the third package is the </w:t>
+      </w:r>
+      <w:proofErr w:type="spellStart"/>
+      <w:r>
+        <w:rPr>
+          <w:i w:val="0"/>
+        </w:rPr>
+        <w:t>JsonParsing</w:t>
+      </w:r>
+      <w:proofErr w:type="spellEnd"/>
+      <w:r>
+        <w:rPr>
+          <w:i w:val="0"/>
+        </w:rPr>
+        <w:t xml:space="preserve"> </w:t>
+      </w:r>
+      <w:proofErr w:type="gramStart"/>
+      <w:r>
+        <w:rPr>
+          <w:i w:val="0"/>
+        </w:rPr>
+        <w:t>package which shall handle the parsing</w:t>
+      </w:r>
+      <w:proofErr w:type="gramEnd"/>
+      <w:r>
+        <w:rPr>
+          <w:i w:val="0"/>
+        </w:rPr>
+        <w:t xml:space="preserve"> and construction of the data read in by the application</w:t>
+      </w:r>
+      <w:r>
+        <w:rPr>
+          <w:i w:val="0"/>
+        </w:rPr>
+        <w:t>.  The main class will contain</w:t>
+      </w:r>
+      <w:r>
+        <w:rPr>
+          <w:i w:val="0"/>
+        </w:rPr>
+        <w:t xml:space="preserve"> an instance</w:t>
+      </w:r>
+      <w:r>
+        <w:rPr>
+          <w:i w:val="0"/>
+        </w:rPr>
+        <w:t xml:space="preserve"> of a single </w:t>
+      </w:r>
+      <w:proofErr w:type="spellStart"/>
+      <w:r>
+        <w:rPr>
+          <w:i w:val="0"/>
+        </w:rPr>
+        <w:t>CommandLine</w:t>
+      </w:r>
+      <w:proofErr w:type="spellEnd"/>
+      <w:r>
+        <w:rPr>
+          <w:i w:val="0"/>
+        </w:rPr>
+        <w:t xml:space="preserve"> package class</w:t>
       </w:r>
       <w:r>
         <w:rPr>
@@ -2298,361 +2573,74 @@
         </w:rPr>
         <w:t>.</w:t>
       </w:r>
-    </w:p>
-    <w:p>
-      <w:pPr>
-        <w:pStyle w:val="Heading2"/>
-      </w:pPr>
-      <w:bookmarkStart w:id="12" w:name="_Toc414556366"/>
-      <w:r>
-        <w:t>Product Scope</w:t>
-      </w:r>
-      <w:bookmarkEnd w:id="12"/>
-    </w:p>
-    <w:p>
-      <w:pPr>
-        <w:pStyle w:val="template"/>
-        <w:rPr>
-          <w:i w:val="0"/>
-        </w:rPr>
-      </w:pPr>
-      <w:r>
-        <w:rPr>
-          <w:i w:val="0"/>
-        </w:rPr>
-        <w:t xml:space="preserve">The Exam Generation Application is a program written in Java to be used by </w:t>
-      </w:r>
-      <w:r>
-        <w:rPr>
-          <w:i w:val="0"/>
-        </w:rPr>
-        <w:t>professors.  The</w:t>
-      </w:r>
-      <w:r>
-        <w:rPr>
-          <w:i w:val="0"/>
-        </w:rPr>
-        <w:t xml:space="preserve"> goals of the Exam Generation Application</w:t>
-      </w:r>
-      <w:r>
-        <w:rPr>
-          <w:i w:val="0"/>
-        </w:rPr>
-        <w:t xml:space="preserve"> are to provide a simple generator for creating tests based on a bank of various questions (matching, short answer, true/false</w:t>
-      </w:r>
-      <w:r>
-        <w:rPr>
-          <w:i w:val="0"/>
-        </w:rPr>
-        <w:t>, multiple choice</w:t>
-      </w:r>
-      <w:r>
-        <w:rPr>
-          <w:i w:val="0"/>
-        </w:rPr>
-        <w:t>).</w:t>
-      </w:r>
-    </w:p>
-    <w:p>
-      <w:pPr>
-        <w:pStyle w:val="Heading2"/>
-      </w:pPr>
-      <w:bookmarkStart w:id="13" w:name="_Toc414556367"/>
-      <w:r>
-        <w:t>Overview</w:t>
-      </w:r>
-      <w:bookmarkEnd w:id="13"/>
-    </w:p>
-    <w:p>
-      <w:pPr>
-        <w:pStyle w:val="template"/>
-        <w:rPr>
-          <w:i w:val="0"/>
-        </w:rPr>
-      </w:pPr>
-      <w:r>
-        <w:rPr>
-          <w:i w:val="0"/>
-        </w:rPr>
-        <w:t>This document includes various UML diagrams to both define and describe how the Exam Generator Application shall function</w:t>
-      </w:r>
-      <w:r>
-        <w:rPr>
-          <w:i w:val="0"/>
-        </w:rPr>
-        <w:t xml:space="preserve"> and how the components interconnect</w:t>
-      </w:r>
-      <w:r>
-        <w:rPr>
-          <w:i w:val="0"/>
-        </w:rPr>
-        <w:t xml:space="preserve">. </w:t>
-      </w:r>
-    </w:p>
-    <w:p>
-      <w:pPr>
-        <w:pStyle w:val="template"/>
-        <w:rPr>
-          <w:i w:val="0"/>
-        </w:rPr>
-      </w:pPr>
-    </w:p>
-    <w:p>
-      <w:pPr>
-        <w:pStyle w:val="Heading2"/>
-      </w:pPr>
-      <w:bookmarkStart w:id="14" w:name="_Toc414556368"/>
-      <w:r>
-        <w:t>References</w:t>
-      </w:r>
-      <w:bookmarkEnd w:id="14"/>
-    </w:p>
-    <w:p>
-      <w:r>
-        <w:t>No references used.</w:t>
-      </w:r>
-    </w:p>
-    <w:p>
-      <w:pPr>
-        <w:pStyle w:val="Heading1"/>
-      </w:pPr>
-      <w:bookmarkStart w:id="15" w:name="_Toc414556369"/>
-      <w:r>
-        <w:t>System Overview</w:t>
-      </w:r>
-      <w:bookmarkEnd w:id="15"/>
-    </w:p>
-    <w:p>
-      <w:pPr>
-        <w:pStyle w:val="template"/>
-        <w:rPr>
-          <w:i w:val="0"/>
-        </w:rPr>
-      </w:pPr>
-      <w:r>
-        <w:rPr>
-          <w:i w:val="0"/>
-        </w:rPr>
-        <w:t>The Exam Generation Application</w:t>
-      </w:r>
-      <w:r>
-        <w:rPr>
-          <w:i w:val="0"/>
-        </w:rPr>
-        <w:t xml:space="preserve"> is a new project</w:t>
-      </w:r>
-      <w:r>
-        <w:rPr>
-          <w:i w:val="0"/>
-        </w:rPr>
-        <w:t xml:space="preserve"> </w:t>
-      </w:r>
-      <w:r>
-        <w:rPr>
-          <w:i w:val="0"/>
-        </w:rPr>
-        <w:t>allows the ability to generate an exam from two separate input JSON files, one featuring the sets of questions and the other guiding how many questions of each type should be selected</w:t>
+      <w:r>
+        <w:rPr>
+          <w:i w:val="0"/>
+        </w:rPr>
+        <w:t xml:space="preserve">  The main class will use the </w:t>
+      </w:r>
+      <w:proofErr w:type="spellStart"/>
+      <w:r>
+        <w:rPr>
+          <w:i w:val="0"/>
+        </w:rPr>
+        <w:t>CommandLine</w:t>
+      </w:r>
+      <w:proofErr w:type="spellEnd"/>
+      <w:r>
+        <w:rPr>
+          <w:i w:val="0"/>
+        </w:rPr>
+        <w:t xml:space="preserve"> package classes to take input from the user and to load and save files</w:t>
       </w:r>
       <w:proofErr w:type="gramStart"/>
       <w:r>
         <w:rPr>
           <w:i w:val="0"/>
         </w:rPr>
-        <w:t>.</w:t>
-      </w:r>
-      <w:r>
-        <w:rPr>
-          <w:i w:val="0"/>
-        </w:rPr>
-        <w:t xml:space="preserve"> </w:t>
+        <w:t xml:space="preserve">. The </w:t>
+      </w:r>
+      <w:proofErr w:type="spellStart"/>
+      <w:r>
+        <w:rPr>
+          <w:i w:val="0"/>
+        </w:rPr>
+        <w:t>JsonParsing</w:t>
+      </w:r>
+      <w:proofErr w:type="spellEnd"/>
+      <w:r>
+        <w:rPr>
+          <w:i w:val="0"/>
+        </w:rPr>
+        <w:t xml:space="preserve"> package classes</w:t>
+      </w:r>
+      <w:r>
+        <w:rPr>
+          <w:i w:val="0"/>
+        </w:rPr>
+        <w:t xml:space="preserve"> will be ran from the </w:t>
+      </w:r>
+      <w:proofErr w:type="spellStart"/>
+      <w:r>
+        <w:rPr>
+          <w:i w:val="0"/>
+        </w:rPr>
+        <w:t>CommandLine</w:t>
+      </w:r>
+      <w:proofErr w:type="spellEnd"/>
+      <w:r>
+        <w:rPr>
+          <w:i w:val="0"/>
+        </w:rPr>
+        <w:t xml:space="preserve"> classes and</w:t>
+      </w:r>
+      <w:r>
+        <w:rPr>
+          <w:i w:val="0"/>
+        </w:rPr>
+        <w:t xml:space="preserve"> will be used to parse and generate data read in from the JSON files.</w:t>
       </w:r>
       <w:proofErr w:type="gramEnd"/>
-      <w:r>
-        <w:rPr>
-          <w:i w:val="0"/>
-        </w:rPr>
-        <w:t xml:space="preserve">Questions will be one of four types; short answer, matching, true/false, or multiple choice. </w:t>
-      </w:r>
-    </w:p>
-    <w:p>
-      <w:pPr>
-        <w:pStyle w:val="Heading1"/>
-      </w:pPr>
-      <w:bookmarkStart w:id="16" w:name="_Toc414556370"/>
-      <w:r>
-        <w:t>System Architecture</w:t>
-      </w:r>
-      <w:bookmarkEnd w:id="16"/>
-    </w:p>
-    <w:p>
-      <w:pPr>
-        <w:pStyle w:val="Heading2"/>
-      </w:pPr>
-      <w:bookmarkStart w:id="17" w:name="_Toc414556371"/>
-      <w:r>
-        <w:t>Architectural Design</w:t>
-      </w:r>
-      <w:bookmarkEnd w:id="17"/>
-    </w:p>
-    <w:p>
-      <w:pPr>
-        <w:pStyle w:val="template"/>
-        <w:rPr>
-          <w:i w:val="0"/>
-        </w:rPr>
-      </w:pPr>
-      <w:r>
-        <w:rPr>
-          <w:i w:val="0"/>
-        </w:rPr>
-        <w:t xml:space="preserve">The Exam Generation Application shall contain </w:t>
-      </w:r>
-      <w:proofErr w:type="gramStart"/>
-      <w:r>
-        <w:rPr>
-          <w:i w:val="0"/>
-        </w:rPr>
-        <w:t>3</w:t>
-      </w:r>
-      <w:proofErr w:type="gramEnd"/>
-      <w:r>
-        <w:rPr>
-          <w:i w:val="0"/>
-        </w:rPr>
-        <w:t xml:space="preserve"> packages.  </w:t>
-      </w:r>
-      <w:proofErr w:type="gramStart"/>
-      <w:r>
-        <w:rPr>
-          <w:i w:val="0"/>
-        </w:rPr>
-        <w:t>A default package containing the required (by the Java programming language) main class.</w:t>
-      </w:r>
-      <w:proofErr w:type="gramEnd"/>
-      <w:r>
-        <w:rPr>
-          <w:i w:val="0"/>
-        </w:rPr>
-        <w:t xml:space="preserve">  The second package is the </w:t>
-      </w:r>
-      <w:proofErr w:type="spellStart"/>
-      <w:r>
-        <w:rPr>
-          <w:i w:val="0"/>
-        </w:rPr>
-        <w:t>CommandLine</w:t>
-      </w:r>
-      <w:proofErr w:type="spellEnd"/>
-      <w:r>
-        <w:rPr>
-          <w:i w:val="0"/>
-        </w:rPr>
-        <w:t xml:space="preserve"> package, which will contain classes relating to user input.  Lastly, the third package is the </w:t>
-      </w:r>
-      <w:proofErr w:type="spellStart"/>
-      <w:r>
-        <w:rPr>
-          <w:i w:val="0"/>
-        </w:rPr>
-        <w:t>JsonParsing</w:t>
-      </w:r>
-      <w:proofErr w:type="spellEnd"/>
-      <w:r>
-        <w:rPr>
-          <w:i w:val="0"/>
-        </w:rPr>
-        <w:t xml:space="preserve"> </w:t>
-      </w:r>
-      <w:proofErr w:type="gramStart"/>
-      <w:r>
-        <w:rPr>
-          <w:i w:val="0"/>
-        </w:rPr>
-        <w:t>package which shall handle the parsing</w:t>
-      </w:r>
-      <w:proofErr w:type="gramEnd"/>
-      <w:r>
-        <w:rPr>
-          <w:i w:val="0"/>
-        </w:rPr>
-        <w:t xml:space="preserve"> and construction of the data read in by the application</w:t>
-      </w:r>
-      <w:r>
-        <w:rPr>
-          <w:i w:val="0"/>
-        </w:rPr>
-        <w:t xml:space="preserve">.  The main class will contain instances of a single </w:t>
-      </w:r>
-      <w:proofErr w:type="spellStart"/>
-      <w:r>
-        <w:rPr>
-          <w:i w:val="0"/>
-        </w:rPr>
-        <w:t>CommandLine</w:t>
-      </w:r>
-      <w:proofErr w:type="spellEnd"/>
-      <w:r>
-        <w:rPr>
-          <w:i w:val="0"/>
-        </w:rPr>
-        <w:t xml:space="preserve"> package class, as well as at least one class from the </w:t>
-      </w:r>
-      <w:proofErr w:type="spellStart"/>
-      <w:r>
-        <w:rPr>
-          <w:i w:val="0"/>
-        </w:rPr>
-        <w:t>JsonParsing</w:t>
-      </w:r>
-      <w:proofErr w:type="spellEnd"/>
-      <w:r>
-        <w:rPr>
-          <w:i w:val="0"/>
-        </w:rPr>
-        <w:t xml:space="preserve"> package.  The main class will use the </w:t>
-      </w:r>
-      <w:proofErr w:type="spellStart"/>
-      <w:r>
-        <w:rPr>
-          <w:i w:val="0"/>
-        </w:rPr>
-        <w:t>CommandLine</w:t>
-      </w:r>
-      <w:proofErr w:type="spellEnd"/>
-      <w:r>
-        <w:rPr>
-          <w:i w:val="0"/>
-        </w:rPr>
-        <w:t xml:space="preserve"> package classes to take input from the user and to load and save files</w:t>
-      </w:r>
-      <w:proofErr w:type="gramStart"/>
-      <w:r>
-        <w:rPr>
-          <w:i w:val="0"/>
-        </w:rPr>
-        <w:t xml:space="preserve">. </w:t>
-      </w:r>
-      <w:proofErr w:type="gramEnd"/>
-      <w:r>
-        <w:rPr>
-          <w:i w:val="0"/>
-        </w:rPr>
-        <w:t xml:space="preserve">The </w:t>
-      </w:r>
-      <w:proofErr w:type="spellStart"/>
-      <w:r>
-        <w:rPr>
-          <w:i w:val="0"/>
-        </w:rPr>
-        <w:t>JsonParsing</w:t>
-      </w:r>
-      <w:proofErr w:type="spellEnd"/>
-      <w:r>
-        <w:rPr>
-          <w:i w:val="0"/>
-        </w:rPr>
-        <w:t xml:space="preserve"> package classes will be used to parse and generate data read in from the JSON files.</w:t>
-      </w:r>
     </w:p>
     <w:p>
       <w:pPr>
@@ -2743,6 +2731,20 @@
       </w:r>
       <w:r>
         <w:t>is a sequence diagram for the Exam Generator Application.</w:t>
+      </w:r>
+    </w:p>
+    <w:p>
+      <w:pPr>
+        <w:pStyle w:val="template"/>
+        <w:rPr>
+          <w:noProof/>
+        </w:rPr>
+      </w:pPr>
+      <w:r>
+        <w:rPr>
+          <w:noProof/>
+        </w:rPr>
+        <w:t xml:space="preserve">  </w:t>
       </w:r>
     </w:p>
     <w:p>
@@ -2761,91 +2763,8 @@
             <v:stroke joinstyle="miter"/>
             <v:path gradientshapeok="t" o:connecttype="rect"/>
           </v:shapetype>
-          <v:shape id="_x0000_s1027" type="#_x0000_t202" style="position:absolute;margin-left:0;margin-top:255.2pt;width:482.4pt;height:15.75pt;z-index:251671552;mso-position-horizontal:left;mso-position-horizontal-relative:margin;mso-position-vertical-relative:text" stroked="f">
-            <v:textbox style="mso-next-textbox:#_x0000_s1027" inset="0,0,0,0">
-              <w:txbxContent>
-                <w:p>
-                  <w:pPr>
-                    <w:pStyle w:val="Caption"/>
-                    <w:rPr>
-                      <w:rFonts w:ascii="Arial" w:hAnsi="Arial"/>
-                      <w:noProof/>
-                      <w:color w:val="auto"/>
-                      <w:szCs w:val="20"/>
-                    </w:rPr>
-                  </w:pPr>
-                  <w:r>
-                    <w:rPr>
-                      <w:color w:val="auto"/>
-                    </w:rPr>
-                    <w:t xml:space="preserve">Figure </w:t>
-                  </w:r>
-                  <w:r>
-                    <w:rPr>
-                      <w:color w:val="auto"/>
-                    </w:rPr>
-                    <w:fldChar w:fldCharType="begin"/>
-                  </w:r>
-                  <w:r>
-                    <w:rPr>
-                      <w:color w:val="auto"/>
-                    </w:rPr>
-                    <w:instrText xml:space="preserve"> STYLEREF 1 \s </w:instrText>
-                  </w:r>
-                  <w:r>
-                    <w:rPr>
-                      <w:color w:val="auto"/>
-                    </w:rPr>
-                    <w:fldChar w:fldCharType="separate"/>
-                  </w:r>
-                  <w:r>
-                    <w:rPr>
-                      <w:noProof/>
-                      <w:color w:val="auto"/>
-                    </w:rPr>
-                    <w:t>3</w:t>
-                  </w:r>
-                  <w:r>
-                    <w:rPr>
-                      <w:color w:val="auto"/>
-                    </w:rPr>
-                    <w:fldChar w:fldCharType="end"/>
-                  </w:r>
-                  <w:r>
-                    <w:rPr>
-                      <w:color w:val="auto"/>
-                    </w:rPr>
-                    <w:noBreakHyphen/>
-                    <w:t>A</w:t>
-                  </w:r>
-                </w:p>
-              </w:txbxContent>
-            </v:textbox>
-            <w10:wrap type="topAndBottom" anchorx="margin"/>
-          </v:shape>
-        </w:pict>
-      </w:r>
-      <w:r>
-        <w:rPr>
-          <w:noProof/>
-        </w:rPr>
-        <w:t xml:space="preserve">  </w:t>
-      </w:r>
-    </w:p>
-    <w:p>
-      <w:pPr>
-        <w:pStyle w:val="template"/>
-        <w:rPr>
-          <w:noProof/>
-        </w:rPr>
-      </w:pPr>
-      <w:r>
-        <w:rPr>
-          <w:noProof/>
-        </w:rPr>
-        <w:pict>
           <v:shape id="_x0000_s1030" type="#_x0000_t202" style="position:absolute;margin-left:-4.2pt;margin-top:353.9pt;width:482.4pt;height:12.75pt;z-index:251676672;mso-position-horizontal-relative:text;mso-position-vertical-relative:text" stroked="f">
-            <v:textbox inset="0,0,0,0">
+            <v:textbox style="mso-next-textbox:#_x0000_s1030" inset="0,0,0,0">
               <w:txbxContent>
                 <w:p>
                   <w:pPr>
@@ -3025,7 +2944,7 @@
         <w:lastRenderedPageBreak/>
         <w:pict>
           <v:shape id="_x0000_s1031" type="#_x0000_t202" style="position:absolute;margin-left:-14.55pt;margin-top:431.6pt;width:482.4pt;height:.05pt;z-index:251678720;mso-position-horizontal-relative:text;mso-position-vertical-relative:text" wrapcoords="-34 0 -34 20800 21600 20800 21600 0 -34 0" stroked="f">
-            <v:textbox style="mso-fit-shape-to-text:t" inset="0,0,0,0">
+            <v:textbox style="mso-next-textbox:#_x0000_s1031;mso-fit-shape-to-text:t" inset="0,0,0,0">
               <w:txbxContent>
                 <w:p>
                   <w:pPr>
@@ -3520,7 +3439,7 @@
         </w:rPr>
         <w:pict>
           <v:shape id="_x0000_s1033" type="#_x0000_t202" style="position:absolute;margin-left:-.3pt;margin-top:419.85pt;width:483pt;height:.05pt;z-index:251695104;mso-position-horizontal-relative:text;mso-position-vertical-relative:text" stroked="f">
-            <v:textbox style="mso-fit-shape-to-text:t" inset="0,0,0,0">
+            <v:textbox style="mso-next-textbox:#_x0000_s1033;mso-fit-shape-to-text:t" inset="0,0,0,0">
               <w:txbxContent>
                 <w:p>
                   <w:pPr>
@@ -3745,12 +3664,12 @@
           <wp:anchor distT="0" distB="0" distL="114300" distR="114300" simplePos="0" relativeHeight="251655168" behindDoc="0" locked="0" layoutInCell="1" allowOverlap="1" wp14:anchorId="4D179280" wp14:editId="1C5C08C0">
             <wp:simplePos x="0" y="0"/>
             <wp:positionH relativeFrom="column">
-              <wp:posOffset>174625</wp:posOffset>
+              <wp:posOffset>177165</wp:posOffset>
             </wp:positionH>
             <wp:positionV relativeFrom="paragraph">
               <wp:posOffset>241935</wp:posOffset>
             </wp:positionV>
-            <wp:extent cx="5796915" cy="7877175"/>
+            <wp:extent cx="5796915" cy="7876540"/>
             <wp:effectExtent l="0" t="0" r="0" b="0"/>
             <wp:wrapTopAndBottom/>
             <wp:docPr id="4" name="Picture 4"/>
@@ -3779,7 +3698,7 @@
                   <pic:spPr>
                     <a:xfrm>
                       <a:off x="0" y="0"/>
-                      <a:ext cx="5796915" cy="7877175"/>
+                      <a:ext cx="5796915" cy="7876540"/>
                     </a:xfrm>
                     <a:prstGeom prst="rect">
                       <a:avLst/>

</xml_diff>